<commit_message>
Comecando 'deletar comentario' comunicacao entre os componentes
</commit_message>
<xml_diff>
--- a/01-fundamentos-reactjs/Rockseat.docx
+++ b/01-fundamentos-reactjs/Rockseat.docx
@@ -2005,6 +2005,186 @@
         </w:rPr>
         <w:t>Encapsulamento de lógica: Você pode encapsular lógica complexa dentro de um componente, tornando a interface principal mais simples.</w:t>
       </w:r>
+    </w:p>
+    <w:p>
+      <w:pPr>
+        <w:jc w:val="center"/>
+        <w:rPr>
+          <w:rFonts w:ascii="NSimSun" w:eastAsia="NSimSun" w:hAnsi="NSimSun"/>
+          <w:sz w:val="32"/>
+          <w:szCs w:val="32"/>
+        </w:rPr>
+      </w:pPr>
+      <w:r>
+        <w:rPr>
+          <w:rFonts w:ascii="NSimSun" w:eastAsia="NSimSun" w:hAnsi="NSimSun"/>
+          <w:sz w:val="32"/>
+          <w:szCs w:val="32"/>
+        </w:rPr>
+        <w:pict w14:anchorId="1AD99F4D">
+          <v:rect id="_x0000_i1025" style="width:0;height:1.5pt" o:hralign="center" o:hrstd="t" o:hr="t" fillcolor="#a0a0a0" stroked="f"/>
+        </w:pict>
+      </w:r>
+    </w:p>
+    <w:p>
+      <w:pPr>
+        <w:jc w:val="center"/>
+        <w:rPr>
+          <w:rFonts w:ascii="NSimSun" w:eastAsia="NSimSun" w:hAnsi="NSimSun"/>
+          <w:b/>
+          <w:bCs/>
+          <w:sz w:val="48"/>
+          <w:szCs w:val="48"/>
+        </w:rPr>
+      </w:pPr>
+      <w:r>
+        <w:rPr>
+          <w:rFonts w:ascii="NSimSun" w:eastAsia="NSimSun" w:hAnsi="NSimSun"/>
+          <w:b/>
+          <w:bCs/>
+          <w:sz w:val="48"/>
+          <w:szCs w:val="48"/>
+        </w:rPr>
+        <w:t>Propriedades nos componentes:</w:t>
+      </w:r>
+    </w:p>
+    <w:p>
+      <w:pPr>
+        <w:jc w:val="center"/>
+        <w:rPr>
+          <w:rFonts w:ascii="NSimSun" w:eastAsia="NSimSun" w:hAnsi="NSimSun"/>
+          <w:sz w:val="32"/>
+          <w:szCs w:val="32"/>
+        </w:rPr>
+      </w:pPr>
+      <w:r>
+        <w:rPr>
+          <w:rFonts w:ascii="NSimSun" w:eastAsia="NSimSun" w:hAnsi="NSimSun"/>
+          <w:sz w:val="32"/>
+          <w:szCs w:val="32"/>
+        </w:rPr>
+        <w:t>As propriedades (</w:t>
+      </w:r>
+      <w:proofErr w:type="spellStart"/>
+      <w:r>
+        <w:rPr>
+          <w:rFonts w:ascii="NSimSun" w:eastAsia="NSimSun" w:hAnsi="NSimSun"/>
+          <w:sz w:val="32"/>
+          <w:szCs w:val="32"/>
+        </w:rPr>
+        <w:t>props</w:t>
+      </w:r>
+      <w:proofErr w:type="spellEnd"/>
+      <w:r>
+        <w:rPr>
+          <w:rFonts w:ascii="NSimSun" w:eastAsia="NSimSun" w:hAnsi="NSimSun"/>
+          <w:sz w:val="32"/>
+          <w:szCs w:val="32"/>
+        </w:rPr>
+        <w:t>) é um mecanismo fundamental para passar dados e funções aos componentes. Ela é a única maneira que um componente pai envie informações e até funções para um componente filho</w:t>
+      </w:r>
+      <w:r>
+        <w:rPr>
+          <w:rFonts w:ascii="NSimSun" w:eastAsia="NSimSun" w:hAnsi="NSimSun"/>
+          <w:sz w:val="32"/>
+          <w:szCs w:val="32"/>
+        </w:rPr>
+        <w:t>.</w:t>
+      </w:r>
+    </w:p>
+    <w:p>
+      <w:pPr>
+        <w:pStyle w:val="PargrafodaLista"/>
+        <w:numPr>
+          <w:ilvl w:val="0"/>
+          <w:numId w:val="5"/>
+        </w:numPr>
+        <w:jc w:val="center"/>
+        <w:rPr>
+          <w:rFonts w:ascii="NSimSun" w:eastAsia="NSimSun" w:hAnsi="NSimSun"/>
+          <w:sz w:val="32"/>
+          <w:szCs w:val="32"/>
+        </w:rPr>
+      </w:pPr>
+      <w:r>
+        <w:rPr>
+          <w:rFonts w:ascii="NSimSun" w:eastAsia="NSimSun" w:hAnsi="NSimSun"/>
+          <w:b/>
+          <w:bCs/>
+          <w:sz w:val="32"/>
+          <w:szCs w:val="32"/>
+        </w:rPr>
+        <w:t>O que são</w:t>
+      </w:r>
+      <w:r>
+        <w:rPr>
+          <w:rFonts w:ascii="NSimSun" w:eastAsia="NSimSun" w:hAnsi="NSimSun"/>
+          <w:sz w:val="32"/>
+          <w:szCs w:val="32"/>
+        </w:rPr>
+        <w:t>: São atributos que você passa para um componente React. Esses atributos podem ser de qualquer tipo de dado: texto, números, objetos, funções, etc.</w:t>
+      </w:r>
+    </w:p>
+    <w:p>
+      <w:pPr>
+        <w:pStyle w:val="PargrafodaLista"/>
+        <w:numPr>
+          <w:ilvl w:val="0"/>
+          <w:numId w:val="5"/>
+        </w:numPr>
+        <w:jc w:val="center"/>
+        <w:rPr>
+          <w:rFonts w:ascii="NSimSun" w:eastAsia="NSimSun" w:hAnsi="NSimSun"/>
+          <w:sz w:val="32"/>
+          <w:szCs w:val="32"/>
+        </w:rPr>
+      </w:pPr>
+      <w:r>
+        <w:rPr>
+          <w:rFonts w:ascii="NSimSun" w:eastAsia="NSimSun" w:hAnsi="NSimSun"/>
+          <w:b/>
+          <w:bCs/>
+          <w:sz w:val="32"/>
+          <w:szCs w:val="32"/>
+        </w:rPr>
+        <w:t>Para que servem:</w:t>
+      </w:r>
+      <w:r>
+        <w:rPr>
+          <w:rFonts w:ascii="NSimSun" w:eastAsia="NSimSun" w:hAnsi="NSimSun"/>
+          <w:sz w:val="32"/>
+          <w:szCs w:val="32"/>
+        </w:rPr>
+        <w:t xml:space="preserve"> Permitem a comunicação entre componentes. Por exemplo, você pode passar um título para um componente de botão, ou uma função de </w:t>
+      </w:r>
+      <w:proofErr w:type="spellStart"/>
+      <w:r>
+        <w:rPr>
+          <w:rFonts w:ascii="NSimSun" w:eastAsia="NSimSun" w:hAnsi="NSimSun"/>
+          <w:sz w:val="32"/>
+          <w:szCs w:val="32"/>
+        </w:rPr>
+        <w:t>callback</w:t>
+      </w:r>
+      <w:proofErr w:type="spellEnd"/>
+      <w:r>
+        <w:rPr>
+          <w:rFonts w:ascii="NSimSun" w:eastAsia="NSimSun" w:hAnsi="NSimSun"/>
+          <w:sz w:val="32"/>
+          <w:szCs w:val="32"/>
+        </w:rPr>
+        <w:t xml:space="preserve"> para um componente de formulário. Assim, um componente pai pode influenciar o comportamento e a aparência dos componentes filhos.</w:t>
+      </w:r>
+    </w:p>
+    <w:p>
+      <w:pPr>
+        <w:jc w:val="center"/>
+        <w:rPr>
+          <w:rFonts w:ascii="NSimSun" w:eastAsia="NSimSun" w:hAnsi="NSimSun"/>
+          <w:sz w:val="36"/>
+          <w:szCs w:val="36"/>
+        </w:rPr>
+      </w:pPr>
     </w:p>
     <w:p>
       <w:pPr>
@@ -22794,28 +22974,55 @@
           <w:u w:val="none"/>
         </w:rPr>
       </w:pPr>
-      <w:proofErr w:type="spellStart"/>
-      <w:r>
+      <w:hyperlink r:id="rId116" w:history="1">
+        <w:proofErr w:type="spellStart"/>
+        <w:r>
+          <w:rPr>
+            <w:rStyle w:val="Hyperlink"/>
+            <w:rFonts w:ascii="NSimSun" w:eastAsia="NSimSun" w:hAnsi="NSimSun"/>
+            <w:sz w:val="32"/>
+            <w:szCs w:val="32"/>
+          </w:rPr>
+          <w:t>Commit</w:t>
+        </w:r>
+        <w:proofErr w:type="spellEnd"/>
+        <w:r>
+          <w:rPr>
+            <w:rStyle w:val="Hyperlink"/>
+            <w:rFonts w:ascii="NSimSun" w:eastAsia="NSimSun" w:hAnsi="NSimSun"/>
+            <w:sz w:val="32"/>
+            <w:szCs w:val="32"/>
+          </w:rPr>
+          <w:t>: Inserindo Keys</w:t>
+        </w:r>
+      </w:hyperlink>
+    </w:p>
+    <w:p>
+      <w:pPr>
+        <w:pStyle w:val="PargrafodaLista"/>
+        <w:jc w:val="center"/>
         <w:rPr>
           <w:rStyle w:val="Hyperlink"/>
           <w:rFonts w:ascii="NSimSun" w:eastAsia="NSimSun" w:hAnsi="NSimSun"/>
           <w:color w:val="auto"/>
           <w:sz w:val="32"/>
           <w:szCs w:val="32"/>
-        </w:rPr>
-        <w:t>Commit</w:t>
-      </w:r>
-      <w:proofErr w:type="spellEnd"/>
-      <w:r>
+          <w:u w:val="none"/>
+        </w:rPr>
+      </w:pPr>
+    </w:p>
+    <w:p>
+      <w:pPr>
+        <w:jc w:val="center"/>
         <w:rPr>
           <w:rStyle w:val="Hyperlink"/>
           <w:rFonts w:ascii="NSimSun" w:eastAsia="NSimSun" w:hAnsi="NSimSun"/>
           <w:color w:val="auto"/>
           <w:sz w:val="32"/>
           <w:szCs w:val="32"/>
-        </w:rPr>
-        <w:t xml:space="preserve">: </w:t>
-      </w:r>
+          <w:u w:val="none"/>
+        </w:rPr>
+      </w:pPr>
       <w:r>
         <w:rPr>
           <w:rStyle w:val="Hyperlink"/>
@@ -22825,12 +23032,999 @@
           <w:szCs w:val="32"/>
           <w:u w:val="none"/>
         </w:rPr>
-        <w:br/>
+        <w:t xml:space="preserve">Começando a função deletar comentário, em </w:t>
+      </w:r>
+      <w:proofErr w:type="spellStart"/>
+      <w:r>
+        <w:rPr>
+          <w:rStyle w:val="Hyperlink"/>
+          <w:rFonts w:ascii="NSimSun" w:eastAsia="NSimSun" w:hAnsi="NSimSun"/>
+          <w:color w:val="auto"/>
+          <w:sz w:val="32"/>
+          <w:szCs w:val="32"/>
+          <w:u w:val="none"/>
+        </w:rPr>
+        <w:t>Comment.jsx</w:t>
+      </w:r>
+      <w:proofErr w:type="spellEnd"/>
+      <w:r>
+        <w:rPr>
+          <w:rStyle w:val="Hyperlink"/>
+          <w:rFonts w:ascii="NSimSun" w:eastAsia="NSimSun" w:hAnsi="NSimSun"/>
+          <w:color w:val="auto"/>
+          <w:sz w:val="32"/>
+          <w:szCs w:val="32"/>
+          <w:u w:val="none"/>
+        </w:rPr>
+        <w:t>:</w:t>
+      </w:r>
+    </w:p>
+    <w:p>
+      <w:pPr>
+        <w:jc w:val="center"/>
+        <w:rPr>
+          <w:rStyle w:val="Hyperlink"/>
+          <w:rFonts w:ascii="NSimSun" w:eastAsia="NSimSun" w:hAnsi="NSimSun"/>
+          <w:color w:val="auto"/>
+          <w:sz w:val="32"/>
+          <w:szCs w:val="32"/>
+          <w:u w:val="none"/>
+        </w:rPr>
+      </w:pPr>
+      <w:r>
+        <w:rPr>
+          <w:noProof/>
+        </w:rPr>
+        <w:drawing>
+          <wp:inline distT="0" distB="0" distL="0" distR="0" wp14:anchorId="1C69C739" wp14:editId="210C86A3">
+            <wp:extent cx="9410700" cy="2847975"/>
+            <wp:effectExtent l="0" t="0" r="0" b="9525"/>
+            <wp:docPr id="107" name="Imagem 107"/>
+            <wp:cNvGraphicFramePr>
+              <a:graphicFrameLocks xmlns:a="http://schemas.openxmlformats.org/drawingml/2006/main" noChangeAspect="1"/>
+            </wp:cNvGraphicFramePr>
+            <a:graphic xmlns:a="http://schemas.openxmlformats.org/drawingml/2006/main">
+              <a:graphicData uri="http://schemas.openxmlformats.org/drawingml/2006/picture">
+                <pic:pic xmlns:pic="http://schemas.openxmlformats.org/drawingml/2006/picture">
+                  <pic:nvPicPr>
+                    <pic:cNvPr id="1" name=""/>
+                    <pic:cNvPicPr/>
+                  </pic:nvPicPr>
+                  <pic:blipFill>
+                    <a:blip r:embed="rId117"/>
+                    <a:stretch>
+                      <a:fillRect/>
+                    </a:stretch>
+                  </pic:blipFill>
+                  <pic:spPr>
+                    <a:xfrm>
+                      <a:off x="0" y="0"/>
+                      <a:ext cx="9410700" cy="2847975"/>
+                    </a:xfrm>
+                    <a:prstGeom prst="rect">
+                      <a:avLst/>
+                    </a:prstGeom>
+                  </pic:spPr>
+                </pic:pic>
+              </a:graphicData>
+            </a:graphic>
+          </wp:inline>
+        </w:drawing>
+      </w:r>
+    </w:p>
+    <w:p>
+      <w:pPr>
+        <w:jc w:val="center"/>
+        <w:rPr>
+          <w:rStyle w:val="Hyperlink"/>
+          <w:rFonts w:ascii="NSimSun" w:eastAsia="NSimSun" w:hAnsi="NSimSun"/>
+          <w:b/>
+          <w:bCs/>
+          <w:color w:val="BF8F00" w:themeColor="accent4" w:themeShade="BF"/>
+          <w:sz w:val="32"/>
+          <w:szCs w:val="32"/>
+          <w:u w:val="none"/>
+        </w:rPr>
+      </w:pPr>
+      <w:r>
+        <w:rPr>
+          <w:rStyle w:val="Hyperlink"/>
+          <w:rFonts w:ascii="NSimSun" w:eastAsia="NSimSun" w:hAnsi="NSimSun"/>
+          <w:color w:val="auto"/>
+          <w:sz w:val="32"/>
+          <w:szCs w:val="32"/>
+          <w:u w:val="none"/>
+        </w:rPr>
+        <w:t xml:space="preserve">Inserimos no ícone a ação </w:t>
+      </w:r>
+      <w:proofErr w:type="spellStart"/>
+      <w:r>
+        <w:rPr>
+          <w:rStyle w:val="Hyperlink"/>
+          <w:rFonts w:ascii="NSimSun" w:eastAsia="NSimSun" w:hAnsi="NSimSun"/>
+          <w:b/>
+          <w:bCs/>
+          <w:color w:val="BF8F00" w:themeColor="accent4" w:themeShade="BF"/>
+          <w:sz w:val="32"/>
+          <w:szCs w:val="32"/>
+          <w:u w:val="none"/>
+        </w:rPr>
+        <w:t>onClick</w:t>
+      </w:r>
+      <w:proofErr w:type="spellEnd"/>
+      <w:r>
+        <w:rPr>
+          <w:rStyle w:val="Hyperlink"/>
+          <w:rFonts w:ascii="NSimSun" w:eastAsia="NSimSun" w:hAnsi="NSimSun"/>
+          <w:color w:val="BF8F00" w:themeColor="accent4" w:themeShade="BF"/>
+          <w:sz w:val="32"/>
+          <w:szCs w:val="32"/>
+          <w:u w:val="none"/>
+        </w:rPr>
+        <w:t xml:space="preserve"> </w:t>
+      </w:r>
+      <w:r>
+        <w:rPr>
+          <w:rStyle w:val="Hyperlink"/>
+          <w:rFonts w:ascii="NSimSun" w:eastAsia="NSimSun" w:hAnsi="NSimSun"/>
+          <w:color w:val="auto"/>
+          <w:sz w:val="32"/>
+          <w:szCs w:val="32"/>
+          <w:u w:val="none"/>
+        </w:rPr>
+        <w:t xml:space="preserve">chamando a função </w:t>
+      </w:r>
+      <w:proofErr w:type="spellStart"/>
+      <w:r>
+        <w:rPr>
+          <w:rStyle w:val="Hyperlink"/>
+          <w:rFonts w:ascii="NSimSun" w:eastAsia="NSimSun" w:hAnsi="NSimSun"/>
+          <w:b/>
+          <w:bCs/>
+          <w:color w:val="BF8F00" w:themeColor="accent4" w:themeShade="BF"/>
+          <w:sz w:val="32"/>
+          <w:szCs w:val="32"/>
+          <w:u w:val="none"/>
+        </w:rPr>
+        <w:t>handleDeletComent</w:t>
+      </w:r>
+      <w:proofErr w:type="spellEnd"/>
+    </w:p>
+    <w:p>
+      <w:pPr>
+        <w:jc w:val="center"/>
+        <w:rPr>
+          <w:rStyle w:val="Hyperlink"/>
+          <w:rFonts w:ascii="NSimSun" w:eastAsia="NSimSun" w:hAnsi="NSimSun"/>
+          <w:color w:val="auto"/>
+          <w:sz w:val="32"/>
+          <w:szCs w:val="32"/>
+          <w:u w:val="none"/>
+        </w:rPr>
+      </w:pPr>
+      <w:r>
+        <w:rPr>
+          <w:rStyle w:val="Hyperlink"/>
+          <w:rFonts w:ascii="NSimSun" w:eastAsia="NSimSun" w:hAnsi="NSimSun"/>
+          <w:color w:val="auto"/>
+          <w:sz w:val="32"/>
+          <w:szCs w:val="32"/>
+          <w:u w:val="none"/>
+        </w:rPr>
+        <w:t xml:space="preserve">Em </w:t>
+      </w:r>
+      <w:proofErr w:type="spellStart"/>
+      <w:r>
+        <w:rPr>
+          <w:rStyle w:val="Hyperlink"/>
+          <w:rFonts w:ascii="NSimSun" w:eastAsia="NSimSun" w:hAnsi="NSimSun"/>
+          <w:color w:val="auto"/>
+          <w:sz w:val="32"/>
+          <w:szCs w:val="32"/>
+          <w:u w:val="none"/>
+        </w:rPr>
+        <w:t>Post.jsx</w:t>
+      </w:r>
+      <w:proofErr w:type="spellEnd"/>
+      <w:r>
+        <w:rPr>
+          <w:rStyle w:val="Hyperlink"/>
+          <w:rFonts w:ascii="NSimSun" w:eastAsia="NSimSun" w:hAnsi="NSimSun"/>
+          <w:color w:val="auto"/>
+          <w:sz w:val="32"/>
+          <w:szCs w:val="32"/>
+          <w:u w:val="none"/>
+        </w:rPr>
+        <w:t xml:space="preserve"> logo a baixo da função de criar comentário:</w:t>
+      </w:r>
+    </w:p>
+    <w:p>
+      <w:pPr>
+        <w:jc w:val="center"/>
+        <w:rPr>
+          <w:rStyle w:val="Hyperlink"/>
+          <w:rFonts w:ascii="NSimSun" w:eastAsia="NSimSun" w:hAnsi="NSimSun"/>
+          <w:color w:val="auto"/>
+          <w:sz w:val="32"/>
+          <w:szCs w:val="32"/>
+          <w:u w:val="none"/>
+        </w:rPr>
+      </w:pPr>
+      <w:r>
+        <w:rPr>
+          <w:noProof/>
+        </w:rPr>
+        <w:drawing>
+          <wp:inline distT="0" distB="0" distL="0" distR="0" wp14:anchorId="3686A727" wp14:editId="66C75F54">
+            <wp:extent cx="5000625" cy="752475"/>
+            <wp:effectExtent l="0" t="0" r="9525" b="9525"/>
+            <wp:docPr id="114" name="Imagem 114"/>
+            <wp:cNvGraphicFramePr>
+              <a:graphicFrameLocks xmlns:a="http://schemas.openxmlformats.org/drawingml/2006/main" noChangeAspect="1"/>
+            </wp:cNvGraphicFramePr>
+            <a:graphic xmlns:a="http://schemas.openxmlformats.org/drawingml/2006/main">
+              <a:graphicData uri="http://schemas.openxmlformats.org/drawingml/2006/picture">
+                <pic:pic xmlns:pic="http://schemas.openxmlformats.org/drawingml/2006/picture">
+                  <pic:nvPicPr>
+                    <pic:cNvPr id="1" name=""/>
+                    <pic:cNvPicPr/>
+                  </pic:nvPicPr>
+                  <pic:blipFill>
+                    <a:blip r:embed="rId118"/>
+                    <a:stretch>
+                      <a:fillRect/>
+                    </a:stretch>
+                  </pic:blipFill>
+                  <pic:spPr>
+                    <a:xfrm>
+                      <a:off x="0" y="0"/>
+                      <a:ext cx="5000625" cy="752475"/>
+                    </a:xfrm>
+                    <a:prstGeom prst="rect">
+                      <a:avLst/>
+                    </a:prstGeom>
+                  </pic:spPr>
+                </pic:pic>
+              </a:graphicData>
+            </a:graphic>
+          </wp:inline>
+        </w:drawing>
       </w:r>
     </w:p>
     <w:p>
       <w:pPr>
         <w:pStyle w:val="PargrafodaLista"/>
+        <w:numPr>
+          <w:ilvl w:val="0"/>
+          <w:numId w:val="6"/>
+        </w:numPr>
+        <w:jc w:val="center"/>
+        <w:rPr>
+          <w:rStyle w:val="Hyperlink"/>
+          <w:rFonts w:ascii="NSimSun" w:eastAsia="NSimSun" w:hAnsi="NSimSun"/>
+          <w:color w:val="auto"/>
+          <w:sz w:val="32"/>
+          <w:szCs w:val="32"/>
+          <w:u w:val="none"/>
+        </w:rPr>
+      </w:pPr>
+      <w:r>
+        <w:rPr>
+          <w:rStyle w:val="Hyperlink"/>
+          <w:rFonts w:ascii="NSimSun" w:eastAsia="NSimSun" w:hAnsi="NSimSun"/>
+          <w:color w:val="auto"/>
+          <w:sz w:val="32"/>
+          <w:szCs w:val="32"/>
+          <w:u w:val="none"/>
+        </w:rPr>
+        <w:t xml:space="preserve">Criamos a função </w:t>
+      </w:r>
+      <w:proofErr w:type="spellStart"/>
+      <w:r>
+        <w:rPr>
+          <w:rStyle w:val="Hyperlink"/>
+          <w:rFonts w:ascii="NSimSun" w:eastAsia="NSimSun" w:hAnsi="NSimSun"/>
+          <w:b/>
+          <w:bCs/>
+          <w:color w:val="BF8F00" w:themeColor="accent4" w:themeShade="BF"/>
+          <w:sz w:val="32"/>
+          <w:szCs w:val="32"/>
+          <w:u w:val="none"/>
+        </w:rPr>
+        <w:t>deletComment</w:t>
+      </w:r>
+      <w:proofErr w:type="spellEnd"/>
+      <w:r>
+        <w:rPr>
+          <w:rStyle w:val="Hyperlink"/>
+          <w:rFonts w:ascii="NSimSun" w:eastAsia="NSimSun" w:hAnsi="NSimSun"/>
+          <w:color w:val="BF8F00" w:themeColor="accent4" w:themeShade="BF"/>
+          <w:sz w:val="32"/>
+          <w:szCs w:val="32"/>
+          <w:u w:val="none"/>
+        </w:rPr>
+        <w:t xml:space="preserve"> </w:t>
+      </w:r>
+      <w:r>
+        <w:rPr>
+          <w:rStyle w:val="Hyperlink"/>
+          <w:rFonts w:ascii="NSimSun" w:eastAsia="NSimSun" w:hAnsi="NSimSun"/>
+          <w:color w:val="auto"/>
+          <w:sz w:val="32"/>
+          <w:szCs w:val="32"/>
+          <w:u w:val="none"/>
+        </w:rPr>
+        <w:t xml:space="preserve">que como parâmetro recebe o </w:t>
+      </w:r>
+      <w:proofErr w:type="spellStart"/>
+      <w:r>
+        <w:rPr>
+          <w:rStyle w:val="Hyperlink"/>
+          <w:rFonts w:ascii="NSimSun" w:eastAsia="NSimSun" w:hAnsi="NSimSun"/>
+          <w:b/>
+          <w:bCs/>
+          <w:color w:val="1F4E79" w:themeColor="accent5" w:themeShade="80"/>
+          <w:sz w:val="32"/>
+          <w:szCs w:val="32"/>
+          <w:u w:val="none"/>
+        </w:rPr>
+        <w:t>comment</w:t>
+      </w:r>
+      <w:proofErr w:type="spellEnd"/>
+    </w:p>
+    <w:p>
+      <w:pPr>
+        <w:pStyle w:val="PargrafodaLista"/>
+        <w:numPr>
+          <w:ilvl w:val="0"/>
+          <w:numId w:val="6"/>
+        </w:numPr>
+        <w:jc w:val="center"/>
+        <w:rPr>
+          <w:rStyle w:val="Hyperlink"/>
+          <w:rFonts w:ascii="NSimSun" w:eastAsia="NSimSun" w:hAnsi="NSimSun"/>
+          <w:color w:val="auto"/>
+          <w:sz w:val="32"/>
+          <w:szCs w:val="32"/>
+          <w:u w:val="none"/>
+        </w:rPr>
+      </w:pPr>
+      <w:r>
+        <w:rPr>
+          <w:rStyle w:val="Hyperlink"/>
+          <w:rFonts w:ascii="NSimSun" w:eastAsia="NSimSun" w:hAnsi="NSimSun"/>
+          <w:color w:val="auto"/>
+          <w:sz w:val="32"/>
+          <w:szCs w:val="32"/>
+          <w:u w:val="none"/>
+        </w:rPr>
+        <w:t xml:space="preserve">Por em quanto apenas um </w:t>
+      </w:r>
+      <w:proofErr w:type="spellStart"/>
+      <w:r>
+        <w:rPr>
+          <w:rStyle w:val="Hyperlink"/>
+          <w:rFonts w:ascii="NSimSun" w:eastAsia="NSimSun" w:hAnsi="NSimSun"/>
+          <w:b/>
+          <w:bCs/>
+          <w:color w:val="1F4E79" w:themeColor="accent5" w:themeShade="80"/>
+          <w:sz w:val="32"/>
+          <w:szCs w:val="32"/>
+          <w:u w:val="none"/>
+        </w:rPr>
+        <w:t>console</w:t>
+      </w:r>
+      <w:r>
+        <w:rPr>
+          <w:rStyle w:val="Hyperlink"/>
+          <w:rFonts w:ascii="NSimSun" w:eastAsia="NSimSun" w:hAnsi="NSimSun"/>
+          <w:color w:val="auto"/>
+          <w:sz w:val="32"/>
+          <w:szCs w:val="32"/>
+          <w:u w:val="none"/>
+        </w:rPr>
+        <w:t>.</w:t>
+      </w:r>
+      <w:r>
+        <w:rPr>
+          <w:rStyle w:val="Hyperlink"/>
+          <w:rFonts w:ascii="NSimSun" w:eastAsia="NSimSun" w:hAnsi="NSimSun"/>
+          <w:b/>
+          <w:bCs/>
+          <w:color w:val="BF8F00" w:themeColor="accent4" w:themeShade="BF"/>
+          <w:sz w:val="32"/>
+          <w:szCs w:val="32"/>
+          <w:u w:val="none"/>
+        </w:rPr>
+        <w:t>log</w:t>
+      </w:r>
+      <w:proofErr w:type="spellEnd"/>
+      <w:r>
+        <w:rPr>
+          <w:rStyle w:val="Hyperlink"/>
+          <w:rFonts w:ascii="NSimSun" w:eastAsia="NSimSun" w:hAnsi="NSimSun"/>
+          <w:color w:val="BF8F00" w:themeColor="accent4" w:themeShade="BF"/>
+          <w:sz w:val="32"/>
+          <w:szCs w:val="32"/>
+          <w:u w:val="none"/>
+        </w:rPr>
+        <w:t xml:space="preserve"> </w:t>
+      </w:r>
+      <w:r>
+        <w:rPr>
+          <w:rStyle w:val="Hyperlink"/>
+          <w:rFonts w:ascii="NSimSun" w:eastAsia="NSimSun" w:hAnsi="NSimSun"/>
+          <w:color w:val="auto"/>
+          <w:sz w:val="32"/>
+          <w:szCs w:val="32"/>
+          <w:u w:val="none"/>
+        </w:rPr>
+        <w:t>para mostrar que enviamos o comentário desejado com sucesso.</w:t>
+      </w:r>
+    </w:p>
+    <w:p>
+      <w:pPr>
+        <w:pStyle w:val="PargrafodaLista"/>
+        <w:ind w:left="1416"/>
+        <w:jc w:val="center"/>
+        <w:rPr>
+          <w:rStyle w:val="Hyperlink"/>
+          <w:rFonts w:ascii="NSimSun" w:eastAsia="NSimSun" w:hAnsi="NSimSun"/>
+          <w:color w:val="auto"/>
+          <w:sz w:val="32"/>
+          <w:szCs w:val="32"/>
+        </w:rPr>
+      </w:pPr>
+      <w:r>
+        <w:rPr>
+          <w:rStyle w:val="Hyperlink"/>
+          <w:rFonts w:ascii="NSimSun" w:eastAsia="NSimSun" w:hAnsi="NSimSun"/>
+          <w:color w:val="auto"/>
+          <w:sz w:val="32"/>
+          <w:szCs w:val="32"/>
+          <w:u w:val="none"/>
+        </w:rPr>
+        <w:t xml:space="preserve">Ainda em </w:t>
+      </w:r>
+      <w:proofErr w:type="spellStart"/>
+      <w:r>
+        <w:rPr>
+          <w:rStyle w:val="Hyperlink"/>
+          <w:rFonts w:ascii="NSimSun" w:eastAsia="NSimSun" w:hAnsi="NSimSun"/>
+          <w:color w:val="auto"/>
+          <w:sz w:val="32"/>
+          <w:szCs w:val="32"/>
+          <w:u w:val="none"/>
+        </w:rPr>
+        <w:t>Post.jsx</w:t>
+      </w:r>
+      <w:proofErr w:type="spellEnd"/>
+      <w:r>
+        <w:rPr>
+          <w:rStyle w:val="Hyperlink"/>
+          <w:rFonts w:ascii="NSimSun" w:eastAsia="NSimSun" w:hAnsi="NSimSun"/>
+          <w:color w:val="auto"/>
+          <w:sz w:val="32"/>
+          <w:szCs w:val="32"/>
+          <w:u w:val="none"/>
+        </w:rPr>
+        <w:t xml:space="preserve"> para podermos enviarmos acesso a essa função e a esse comentário para o componente </w:t>
+      </w:r>
+      <w:proofErr w:type="spellStart"/>
+      <w:r>
+        <w:rPr>
+          <w:rStyle w:val="Hyperlink"/>
+          <w:rFonts w:ascii="NSimSun" w:eastAsia="NSimSun" w:hAnsi="NSimSun"/>
+          <w:color w:val="auto"/>
+          <w:sz w:val="32"/>
+          <w:szCs w:val="32"/>
+          <w:u w:val="none"/>
+        </w:rPr>
+        <w:t>chield</w:t>
+      </w:r>
+      <w:proofErr w:type="spellEnd"/>
+      <w:r>
+        <w:rPr>
+          <w:rStyle w:val="Hyperlink"/>
+          <w:rFonts w:ascii="NSimSun" w:eastAsia="NSimSun" w:hAnsi="NSimSun"/>
+          <w:color w:val="auto"/>
+          <w:sz w:val="32"/>
+          <w:szCs w:val="32"/>
+          <w:u w:val="none"/>
+        </w:rPr>
+        <w:t xml:space="preserve"> (filho) enviamos a função como propriedade.</w:t>
+      </w:r>
+    </w:p>
+    <w:p>
+      <w:pPr>
+        <w:pStyle w:val="PargrafodaLista"/>
+        <w:ind w:left="1416"/>
+        <w:jc w:val="center"/>
+        <w:rPr>
+          <w:rStyle w:val="Hyperlink"/>
+          <w:rFonts w:ascii="NSimSun" w:eastAsia="NSimSun" w:hAnsi="NSimSun"/>
+          <w:color w:val="auto"/>
+          <w:sz w:val="32"/>
+          <w:szCs w:val="32"/>
+          <w:u w:val="none"/>
+        </w:rPr>
+      </w:pPr>
+      <w:r>
+        <w:rPr>
+          <w:noProof/>
+        </w:rPr>
+        <w:drawing>
+          <wp:inline distT="0" distB="0" distL="0" distR="0" wp14:anchorId="68D8836E" wp14:editId="55370214">
+            <wp:extent cx="6619875" cy="2476500"/>
+            <wp:effectExtent l="0" t="0" r="9525" b="0"/>
+            <wp:docPr id="116" name="Imagem 116"/>
+            <wp:cNvGraphicFramePr>
+              <a:graphicFrameLocks xmlns:a="http://schemas.openxmlformats.org/drawingml/2006/main" noChangeAspect="1"/>
+            </wp:cNvGraphicFramePr>
+            <a:graphic xmlns:a="http://schemas.openxmlformats.org/drawingml/2006/main">
+              <a:graphicData uri="http://schemas.openxmlformats.org/drawingml/2006/picture">
+                <pic:pic xmlns:pic="http://schemas.openxmlformats.org/drawingml/2006/picture">
+                  <pic:nvPicPr>
+                    <pic:cNvPr id="1" name=""/>
+                    <pic:cNvPicPr/>
+                  </pic:nvPicPr>
+                  <pic:blipFill>
+                    <a:blip r:embed="rId119"/>
+                    <a:stretch>
+                      <a:fillRect/>
+                    </a:stretch>
+                  </pic:blipFill>
+                  <pic:spPr>
+                    <a:xfrm>
+                      <a:off x="0" y="0"/>
+                      <a:ext cx="6619875" cy="2476500"/>
+                    </a:xfrm>
+                    <a:prstGeom prst="rect">
+                      <a:avLst/>
+                    </a:prstGeom>
+                  </pic:spPr>
+                </pic:pic>
+              </a:graphicData>
+            </a:graphic>
+          </wp:inline>
+        </w:drawing>
+      </w:r>
+    </w:p>
+    <w:p>
+      <w:pPr>
+        <w:pStyle w:val="PargrafodaLista"/>
+        <w:ind w:left="1416"/>
+        <w:jc w:val="center"/>
+        <w:rPr>
+          <w:rStyle w:val="Hyperlink"/>
+          <w:rFonts w:ascii="NSimSun" w:eastAsia="NSimSun" w:hAnsi="NSimSun"/>
+          <w:color w:val="auto"/>
+          <w:sz w:val="32"/>
+          <w:szCs w:val="32"/>
+          <w:u w:val="none"/>
+        </w:rPr>
+      </w:pPr>
+      <w:r>
+        <w:rPr>
+          <w:rStyle w:val="Hyperlink"/>
+          <w:rFonts w:ascii="NSimSun" w:eastAsia="NSimSun" w:hAnsi="NSimSun"/>
+          <w:color w:val="auto"/>
+          <w:sz w:val="32"/>
+          <w:szCs w:val="32"/>
+          <w:u w:val="none"/>
+        </w:rPr>
+        <w:t xml:space="preserve">A Propriedade </w:t>
+      </w:r>
+      <w:proofErr w:type="spellStart"/>
+      <w:r>
+        <w:rPr>
+          <w:rStyle w:val="Hyperlink"/>
+          <w:rFonts w:ascii="NSimSun" w:eastAsia="NSimSun" w:hAnsi="NSimSun"/>
+          <w:b/>
+          <w:bCs/>
+          <w:color w:val="BF8F00" w:themeColor="accent4" w:themeShade="BF"/>
+          <w:sz w:val="32"/>
+          <w:szCs w:val="32"/>
+          <w:u w:val="none"/>
+        </w:rPr>
+        <w:t>onDeleteComment</w:t>
+      </w:r>
+      <w:proofErr w:type="spellEnd"/>
+      <w:r>
+        <w:rPr>
+          <w:rStyle w:val="Hyperlink"/>
+          <w:rFonts w:ascii="NSimSun" w:eastAsia="NSimSun" w:hAnsi="NSimSun"/>
+          <w:color w:val="BF8F00" w:themeColor="accent4" w:themeShade="BF"/>
+          <w:sz w:val="32"/>
+          <w:szCs w:val="32"/>
+          <w:u w:val="none"/>
+        </w:rPr>
+        <w:t xml:space="preserve"> </w:t>
+      </w:r>
+      <w:r>
+        <w:rPr>
+          <w:rStyle w:val="Hyperlink"/>
+          <w:rFonts w:ascii="NSimSun" w:eastAsia="NSimSun" w:hAnsi="NSimSun"/>
+          <w:color w:val="auto"/>
+          <w:sz w:val="32"/>
+          <w:szCs w:val="32"/>
+          <w:u w:val="none"/>
+        </w:rPr>
+        <w:t xml:space="preserve">é enviada com a função </w:t>
+      </w:r>
+      <w:proofErr w:type="spellStart"/>
+      <w:r>
+        <w:rPr>
+          <w:rStyle w:val="Hyperlink"/>
+          <w:rFonts w:ascii="NSimSun" w:eastAsia="NSimSun" w:hAnsi="NSimSun"/>
+          <w:b/>
+          <w:bCs/>
+          <w:color w:val="BF8F00" w:themeColor="accent4" w:themeShade="BF"/>
+          <w:sz w:val="32"/>
+          <w:szCs w:val="32"/>
+          <w:u w:val="none"/>
+        </w:rPr>
+        <w:t>deletComment</w:t>
+      </w:r>
+      <w:proofErr w:type="spellEnd"/>
+      <w:r>
+        <w:rPr>
+          <w:rStyle w:val="Hyperlink"/>
+          <w:rFonts w:ascii="NSimSun" w:eastAsia="NSimSun" w:hAnsi="NSimSun"/>
+          <w:b/>
+          <w:bCs/>
+          <w:color w:val="BF8F00" w:themeColor="accent4" w:themeShade="BF"/>
+          <w:sz w:val="32"/>
+          <w:szCs w:val="32"/>
+          <w:u w:val="none"/>
+        </w:rPr>
+        <w:t xml:space="preserve"> </w:t>
+      </w:r>
+      <w:r>
+        <w:rPr>
+          <w:rStyle w:val="Hyperlink"/>
+          <w:rFonts w:ascii="NSimSun" w:eastAsia="NSimSun" w:hAnsi="NSimSun"/>
+          <w:color w:val="auto"/>
+          <w:sz w:val="32"/>
+          <w:szCs w:val="32"/>
+          <w:u w:val="none"/>
+        </w:rPr>
+        <w:t>essa função contém o comentário selecionado.</w:t>
+      </w:r>
+    </w:p>
+    <w:p>
+      <w:pPr>
+        <w:pStyle w:val="PargrafodaLista"/>
+        <w:ind w:left="1416"/>
+        <w:jc w:val="center"/>
+        <w:rPr>
+          <w:rStyle w:val="Hyperlink"/>
+          <w:rFonts w:ascii="NSimSun" w:eastAsia="NSimSun" w:hAnsi="NSimSun"/>
+          <w:color w:val="auto"/>
+          <w:sz w:val="32"/>
+          <w:szCs w:val="32"/>
+          <w:u w:val="none"/>
+        </w:rPr>
+      </w:pPr>
+      <w:r>
+        <w:rPr>
+          <w:rStyle w:val="Hyperlink"/>
+          <w:rFonts w:ascii="NSimSun" w:eastAsia="NSimSun" w:hAnsi="NSimSun"/>
+          <w:color w:val="auto"/>
+          <w:sz w:val="32"/>
+          <w:szCs w:val="32"/>
+          <w:u w:val="none"/>
+        </w:rPr>
+        <w:t xml:space="preserve">Finalmente em </w:t>
+      </w:r>
+      <w:proofErr w:type="spellStart"/>
+      <w:r>
+        <w:rPr>
+          <w:rStyle w:val="Hyperlink"/>
+          <w:rFonts w:ascii="NSimSun" w:eastAsia="NSimSun" w:hAnsi="NSimSun"/>
+          <w:color w:val="auto"/>
+          <w:sz w:val="32"/>
+          <w:szCs w:val="32"/>
+          <w:u w:val="none"/>
+        </w:rPr>
+        <w:t>Comment.jsx</w:t>
+      </w:r>
+      <w:proofErr w:type="spellEnd"/>
+      <w:r>
+        <w:rPr>
+          <w:rStyle w:val="Hyperlink"/>
+          <w:rFonts w:ascii="NSimSun" w:eastAsia="NSimSun" w:hAnsi="NSimSun"/>
+          <w:color w:val="auto"/>
+          <w:sz w:val="32"/>
+          <w:szCs w:val="32"/>
+          <w:u w:val="none"/>
+        </w:rPr>
+        <w:t>:</w:t>
+      </w:r>
+    </w:p>
+    <w:p>
+      <w:pPr>
+        <w:pStyle w:val="PargrafodaLista"/>
+        <w:ind w:left="1416"/>
+        <w:jc w:val="center"/>
+        <w:rPr>
+          <w:rStyle w:val="Hyperlink"/>
+          <w:rFonts w:ascii="NSimSun" w:eastAsia="NSimSun" w:hAnsi="NSimSun"/>
+          <w:color w:val="auto"/>
+          <w:sz w:val="32"/>
+          <w:szCs w:val="32"/>
+          <w:u w:val="none"/>
+        </w:rPr>
+      </w:pPr>
+      <w:r>
+        <w:rPr>
+          <w:noProof/>
+        </w:rPr>
+        <w:drawing>
+          <wp:inline distT="0" distB="0" distL="0" distR="0" wp14:anchorId="21FE9A44" wp14:editId="3F70DE92">
+            <wp:extent cx="5114925" cy="1857375"/>
+            <wp:effectExtent l="0" t="0" r="9525" b="9525"/>
+            <wp:docPr id="117" name="Imagem 117"/>
+            <wp:cNvGraphicFramePr>
+              <a:graphicFrameLocks xmlns:a="http://schemas.openxmlformats.org/drawingml/2006/main" noChangeAspect="1"/>
+            </wp:cNvGraphicFramePr>
+            <a:graphic xmlns:a="http://schemas.openxmlformats.org/drawingml/2006/main">
+              <a:graphicData uri="http://schemas.openxmlformats.org/drawingml/2006/picture">
+                <pic:pic xmlns:pic="http://schemas.openxmlformats.org/drawingml/2006/picture">
+                  <pic:nvPicPr>
+                    <pic:cNvPr id="1" name=""/>
+                    <pic:cNvPicPr/>
+                  </pic:nvPicPr>
+                  <pic:blipFill>
+                    <a:blip r:embed="rId120"/>
+                    <a:stretch>
+                      <a:fillRect/>
+                    </a:stretch>
+                  </pic:blipFill>
+                  <pic:spPr>
+                    <a:xfrm>
+                      <a:off x="0" y="0"/>
+                      <a:ext cx="5114925" cy="1857375"/>
+                    </a:xfrm>
+                    <a:prstGeom prst="rect">
+                      <a:avLst/>
+                    </a:prstGeom>
+                  </pic:spPr>
+                </pic:pic>
+              </a:graphicData>
+            </a:graphic>
+          </wp:inline>
+        </w:drawing>
+      </w:r>
+    </w:p>
+    <w:p>
+      <w:pPr>
+        <w:pStyle w:val="PargrafodaLista"/>
+        <w:ind w:left="1416"/>
+        <w:jc w:val="center"/>
+        <w:rPr>
+          <w:rStyle w:val="Hyperlink"/>
+          <w:rFonts w:ascii="NSimSun" w:eastAsia="NSimSun" w:hAnsi="NSimSun"/>
+          <w:color w:val="auto"/>
+          <w:sz w:val="32"/>
+          <w:szCs w:val="32"/>
+          <w:u w:val="none"/>
+        </w:rPr>
+      </w:pPr>
+      <w:r>
+        <w:rPr>
+          <w:rStyle w:val="Hyperlink"/>
+          <w:rFonts w:ascii="NSimSun" w:eastAsia="NSimSun" w:hAnsi="NSimSun"/>
+          <w:color w:val="auto"/>
+          <w:sz w:val="32"/>
+          <w:szCs w:val="32"/>
+          <w:u w:val="none"/>
+        </w:rPr>
+        <w:t xml:space="preserve">Recebemos a função </w:t>
+      </w:r>
+      <w:proofErr w:type="spellStart"/>
+      <w:r>
+        <w:rPr>
+          <w:rStyle w:val="Hyperlink"/>
+          <w:rFonts w:ascii="NSimSun" w:eastAsia="NSimSun" w:hAnsi="NSimSun"/>
+          <w:color w:val="BF8F00" w:themeColor="accent4" w:themeShade="BF"/>
+          <w:sz w:val="32"/>
+          <w:szCs w:val="32"/>
+          <w:u w:val="none"/>
+        </w:rPr>
+        <w:t>onDeleteComment</w:t>
+      </w:r>
+      <w:proofErr w:type="spellEnd"/>
+      <w:r>
+        <w:rPr>
+          <w:rStyle w:val="Hyperlink"/>
+          <w:rFonts w:ascii="NSimSun" w:eastAsia="NSimSun" w:hAnsi="NSimSun"/>
+          <w:color w:val="BF8F00" w:themeColor="accent4" w:themeShade="BF"/>
+          <w:sz w:val="32"/>
+          <w:szCs w:val="32"/>
+          <w:u w:val="none"/>
+        </w:rPr>
+        <w:t xml:space="preserve"> </w:t>
+      </w:r>
+      <w:r>
+        <w:rPr>
+          <w:rStyle w:val="Hyperlink"/>
+          <w:rFonts w:ascii="NSimSun" w:eastAsia="NSimSun" w:hAnsi="NSimSun"/>
+          <w:color w:val="auto"/>
+          <w:sz w:val="32"/>
+          <w:szCs w:val="32"/>
+          <w:u w:val="none"/>
+        </w:rPr>
+        <w:t>da propriedade pai (</w:t>
+      </w:r>
+      <w:proofErr w:type="spellStart"/>
+      <w:r>
+        <w:rPr>
+          <w:rStyle w:val="Hyperlink"/>
+          <w:rFonts w:ascii="NSimSun" w:eastAsia="NSimSun" w:hAnsi="NSimSun"/>
+          <w:color w:val="auto"/>
+          <w:sz w:val="32"/>
+          <w:szCs w:val="32"/>
+          <w:u w:val="none"/>
+        </w:rPr>
+        <w:t>Post.jsx</w:t>
+      </w:r>
+      <w:proofErr w:type="spellEnd"/>
+      <w:r>
+        <w:rPr>
+          <w:rStyle w:val="Hyperlink"/>
+          <w:rFonts w:ascii="NSimSun" w:eastAsia="NSimSun" w:hAnsi="NSimSun"/>
+          <w:color w:val="auto"/>
+          <w:sz w:val="32"/>
+          <w:szCs w:val="32"/>
+          <w:u w:val="none"/>
+        </w:rPr>
+        <w:t>)</w:t>
+      </w:r>
+    </w:p>
+    <w:p>
+      <w:pPr>
+        <w:pStyle w:val="PargrafodaLista"/>
+        <w:ind w:left="1416"/>
+        <w:jc w:val="center"/>
+        <w:rPr>
+          <w:rStyle w:val="Hyperlink"/>
+          <w:rFonts w:ascii="NSimSun" w:eastAsia="NSimSun" w:hAnsi="NSimSun"/>
+          <w:color w:val="auto"/>
+          <w:sz w:val="32"/>
+          <w:szCs w:val="32"/>
+          <w:u w:val="none"/>
+        </w:rPr>
+      </w:pPr>
+      <w:r>
+        <w:rPr>
+          <w:rStyle w:val="Hyperlink"/>
+          <w:rFonts w:ascii="NSimSun" w:eastAsia="NSimSun" w:hAnsi="NSimSun"/>
+          <w:color w:val="auto"/>
+          <w:sz w:val="32"/>
+          <w:szCs w:val="32"/>
+          <w:u w:val="none"/>
+        </w:rPr>
+        <w:t xml:space="preserve">A função criada anteriormente a partir do clique </w:t>
+      </w:r>
+      <w:proofErr w:type="spellStart"/>
+      <w:r>
+        <w:rPr>
+          <w:rStyle w:val="Hyperlink"/>
+          <w:rFonts w:ascii="NSimSun" w:eastAsia="NSimSun" w:hAnsi="NSimSun"/>
+          <w:b/>
+          <w:bCs/>
+          <w:color w:val="BF8F00" w:themeColor="accent4" w:themeShade="BF"/>
+          <w:sz w:val="32"/>
+          <w:szCs w:val="32"/>
+          <w:u w:val="none"/>
+        </w:rPr>
+        <w:t>handleDeletComment</w:t>
+      </w:r>
+      <w:proofErr w:type="spellEnd"/>
+      <w:r>
+        <w:rPr>
+          <w:rStyle w:val="Hyperlink"/>
+          <w:rFonts w:ascii="NSimSun" w:eastAsia="NSimSun" w:hAnsi="NSimSun"/>
+          <w:color w:val="BF8F00" w:themeColor="accent4" w:themeShade="BF"/>
+          <w:sz w:val="32"/>
+          <w:szCs w:val="32"/>
+          <w:u w:val="none"/>
+        </w:rPr>
+        <w:t xml:space="preserve"> </w:t>
+      </w:r>
+      <w:r>
+        <w:rPr>
+          <w:rStyle w:val="Hyperlink"/>
+          <w:rFonts w:ascii="NSimSun" w:eastAsia="NSimSun" w:hAnsi="NSimSun"/>
+          <w:color w:val="auto"/>
+          <w:sz w:val="32"/>
+          <w:szCs w:val="32"/>
+          <w:u w:val="none"/>
+        </w:rPr>
+        <w:t xml:space="preserve">recebe a função </w:t>
+      </w:r>
+      <w:proofErr w:type="spellStart"/>
+      <w:r>
+        <w:rPr>
+          <w:rStyle w:val="Hyperlink"/>
+          <w:rFonts w:ascii="NSimSun" w:eastAsia="NSimSun" w:hAnsi="NSimSun"/>
+          <w:b/>
+          <w:bCs/>
+          <w:color w:val="BF8F00" w:themeColor="accent4" w:themeShade="BF"/>
+          <w:sz w:val="32"/>
+          <w:szCs w:val="32"/>
+          <w:u w:val="none"/>
+        </w:rPr>
+        <w:t>onDeleteComment</w:t>
+      </w:r>
+      <w:proofErr w:type="spellEnd"/>
+      <w:r>
+        <w:rPr>
+          <w:rStyle w:val="Hyperlink"/>
+          <w:rFonts w:ascii="NSimSun" w:eastAsia="NSimSun" w:hAnsi="NSimSun"/>
+          <w:color w:val="auto"/>
+          <w:sz w:val="32"/>
+          <w:szCs w:val="32"/>
+          <w:u w:val="none"/>
+        </w:rPr>
+        <w:t>(</w:t>
+      </w:r>
+      <w:proofErr w:type="spellStart"/>
+      <w:r>
+        <w:rPr>
+          <w:rStyle w:val="Hyperlink"/>
+          <w:rFonts w:ascii="NSimSun" w:eastAsia="NSimSun" w:hAnsi="NSimSun"/>
+          <w:b/>
+          <w:bCs/>
+          <w:color w:val="0070C0"/>
+          <w:sz w:val="32"/>
+          <w:szCs w:val="32"/>
+          <w:u w:val="none"/>
+        </w:rPr>
+        <w:t>content</w:t>
+      </w:r>
+      <w:proofErr w:type="spellEnd"/>
+      <w:r>
+        <w:rPr>
+          <w:rStyle w:val="Hyperlink"/>
+          <w:rFonts w:ascii="NSimSun" w:eastAsia="NSimSun" w:hAnsi="NSimSun"/>
+          <w:color w:val="auto"/>
+          <w:sz w:val="32"/>
+          <w:szCs w:val="32"/>
+          <w:u w:val="none"/>
+        </w:rPr>
+        <w:t>); criada no componente pai.</w:t>
+      </w:r>
+    </w:p>
+    <w:p>
+      <w:pPr>
+        <w:pStyle w:val="PargrafodaLista"/>
+        <w:rPr>
+          <w:rStyle w:val="Hyperlink"/>
+          <w:rFonts w:ascii="NSimSun" w:eastAsia="NSimSun" w:hAnsi="NSimSun"/>
+          <w:color w:val="auto"/>
+          <w:sz w:val="32"/>
+          <w:szCs w:val="32"/>
+          <w:u w:val="none"/>
+        </w:rPr>
+      </w:pPr>
+    </w:p>
+    <w:p>
+      <w:pPr>
+        <w:jc w:val="center"/>
+        <w:rPr>
+          <w:rStyle w:val="Hyperlink"/>
+          <w:rFonts w:ascii="NSimSun" w:eastAsia="NSimSun" w:hAnsi="NSimSun"/>
+          <w:color w:val="auto"/>
+          <w:sz w:val="32"/>
+          <w:szCs w:val="32"/>
+          <w:u w:val="none"/>
+        </w:rPr>
+      </w:pPr>
+    </w:p>
+    <w:p>
+      <w:pPr>
         <w:jc w:val="center"/>
         <w:rPr>
           <w:rStyle w:val="Hyperlink"/>
@@ -23488,6 +24682,119 @@
     </w:lvl>
   </w:abstractNum>
   <w:abstractNum w:abstractNumId="1" w15:restartNumberingAfterBreak="0">
+    <w:nsid w:val="36854F22"/>
+    <w:multiLevelType w:val="hybridMultilevel"/>
+    <w:tmpl w:val="37DA2E92"/>
+    <w:lvl w:ilvl="0" w:tplc="04160001">
+      <w:start w:val="1"/>
+      <w:numFmt w:val="bullet"/>
+      <w:lvlText w:val=""/>
+      <w:lvlJc w:val="left"/>
+      <w:pPr>
+        <w:ind w:left="720" w:hanging="360"/>
+      </w:pPr>
+      <w:rPr>
+        <w:rFonts w:ascii="Symbol" w:hAnsi="Symbol" w:hint="default"/>
+      </w:rPr>
+    </w:lvl>
+    <w:lvl w:ilvl="1" w:tplc="04160003" w:tentative="1">
+      <w:start w:val="1"/>
+      <w:numFmt w:val="bullet"/>
+      <w:lvlText w:val="o"/>
+      <w:lvlJc w:val="left"/>
+      <w:pPr>
+        <w:ind w:left="1440" w:hanging="360"/>
+      </w:pPr>
+      <w:rPr>
+        <w:rFonts w:ascii="Courier New" w:hAnsi="Courier New" w:cs="Courier New" w:hint="default"/>
+      </w:rPr>
+    </w:lvl>
+    <w:lvl w:ilvl="2" w:tplc="04160005" w:tentative="1">
+      <w:start w:val="1"/>
+      <w:numFmt w:val="bullet"/>
+      <w:lvlText w:val=""/>
+      <w:lvlJc w:val="left"/>
+      <w:pPr>
+        <w:ind w:left="2160" w:hanging="360"/>
+      </w:pPr>
+      <w:rPr>
+        <w:rFonts w:ascii="Wingdings" w:hAnsi="Wingdings" w:hint="default"/>
+      </w:rPr>
+    </w:lvl>
+    <w:lvl w:ilvl="3" w:tplc="04160001" w:tentative="1">
+      <w:start w:val="1"/>
+      <w:numFmt w:val="bullet"/>
+      <w:lvlText w:val=""/>
+      <w:lvlJc w:val="left"/>
+      <w:pPr>
+        <w:ind w:left="2880" w:hanging="360"/>
+      </w:pPr>
+      <w:rPr>
+        <w:rFonts w:ascii="Symbol" w:hAnsi="Symbol" w:hint="default"/>
+      </w:rPr>
+    </w:lvl>
+    <w:lvl w:ilvl="4" w:tplc="04160003" w:tentative="1">
+      <w:start w:val="1"/>
+      <w:numFmt w:val="bullet"/>
+      <w:lvlText w:val="o"/>
+      <w:lvlJc w:val="left"/>
+      <w:pPr>
+        <w:ind w:left="3600" w:hanging="360"/>
+      </w:pPr>
+      <w:rPr>
+        <w:rFonts w:ascii="Courier New" w:hAnsi="Courier New" w:cs="Courier New" w:hint="default"/>
+      </w:rPr>
+    </w:lvl>
+    <w:lvl w:ilvl="5" w:tplc="04160005" w:tentative="1">
+      <w:start w:val="1"/>
+      <w:numFmt w:val="bullet"/>
+      <w:lvlText w:val=""/>
+      <w:lvlJc w:val="left"/>
+      <w:pPr>
+        <w:ind w:left="4320" w:hanging="360"/>
+      </w:pPr>
+      <w:rPr>
+        <w:rFonts w:ascii="Wingdings" w:hAnsi="Wingdings" w:hint="default"/>
+      </w:rPr>
+    </w:lvl>
+    <w:lvl w:ilvl="6" w:tplc="04160001" w:tentative="1">
+      <w:start w:val="1"/>
+      <w:numFmt w:val="bullet"/>
+      <w:lvlText w:val=""/>
+      <w:lvlJc w:val="left"/>
+      <w:pPr>
+        <w:ind w:left="5040" w:hanging="360"/>
+      </w:pPr>
+      <w:rPr>
+        <w:rFonts w:ascii="Symbol" w:hAnsi="Symbol" w:hint="default"/>
+      </w:rPr>
+    </w:lvl>
+    <w:lvl w:ilvl="7" w:tplc="04160003" w:tentative="1">
+      <w:start w:val="1"/>
+      <w:numFmt w:val="bullet"/>
+      <w:lvlText w:val="o"/>
+      <w:lvlJc w:val="left"/>
+      <w:pPr>
+        <w:ind w:left="5760" w:hanging="360"/>
+      </w:pPr>
+      <w:rPr>
+        <w:rFonts w:ascii="Courier New" w:hAnsi="Courier New" w:cs="Courier New" w:hint="default"/>
+      </w:rPr>
+    </w:lvl>
+    <w:lvl w:ilvl="8" w:tplc="04160005" w:tentative="1">
+      <w:start w:val="1"/>
+      <w:numFmt w:val="bullet"/>
+      <w:lvlText w:val=""/>
+      <w:lvlJc w:val="left"/>
+      <w:pPr>
+        <w:ind w:left="6480" w:hanging="360"/>
+      </w:pPr>
+      <w:rPr>
+        <w:rFonts w:ascii="Wingdings" w:hAnsi="Wingdings" w:hint="default"/>
+      </w:rPr>
+    </w:lvl>
+  </w:abstractNum>
+  <w:abstractNum w:abstractNumId="2" w15:restartNumberingAfterBreak="0">
     <w:nsid w:val="494F1723"/>
     <w:multiLevelType w:val="multilevel"/>
     <w:tmpl w:val="8014DBFC"/>
@@ -23636,7 +24943,7 @@
       </w:rPr>
     </w:lvl>
   </w:abstractNum>
-  <w:abstractNum w:abstractNumId="2" w15:restartNumberingAfterBreak="0">
+  <w:abstractNum w:abstractNumId="3" w15:restartNumberingAfterBreak="0">
     <w:nsid w:val="4A77759D"/>
     <w:multiLevelType w:val="hybridMultilevel"/>
     <w:tmpl w:val="BCF24788"/>
@@ -23722,7 +25029,7 @@
       </w:pPr>
     </w:lvl>
   </w:abstractNum>
-  <w:abstractNum w:abstractNumId="3" w15:restartNumberingAfterBreak="0">
+  <w:abstractNum w:abstractNumId="4" w15:restartNumberingAfterBreak="0">
     <w:nsid w:val="4CAC19C2"/>
     <w:multiLevelType w:val="hybridMultilevel"/>
     <w:tmpl w:val="684451D2"/>
@@ -23835,17 +25142,136 @@
       </w:rPr>
     </w:lvl>
   </w:abstractNum>
+  <w:abstractNum w:abstractNumId="5" w15:restartNumberingAfterBreak="0">
+    <w:nsid w:val="4D3365C2"/>
+    <w:multiLevelType w:val="hybridMultilevel"/>
+    <w:tmpl w:val="0DB2BD48"/>
+    <w:lvl w:ilvl="0" w:tplc="04160001">
+      <w:start w:val="1"/>
+      <w:numFmt w:val="bullet"/>
+      <w:lvlText w:val=""/>
+      <w:lvlJc w:val="left"/>
+      <w:pPr>
+        <w:ind w:left="720" w:hanging="360"/>
+      </w:pPr>
+      <w:rPr>
+        <w:rFonts w:ascii="Symbol" w:hAnsi="Symbol" w:hint="default"/>
+      </w:rPr>
+    </w:lvl>
+    <w:lvl w:ilvl="1" w:tplc="04160003" w:tentative="1">
+      <w:start w:val="1"/>
+      <w:numFmt w:val="bullet"/>
+      <w:lvlText w:val="o"/>
+      <w:lvlJc w:val="left"/>
+      <w:pPr>
+        <w:ind w:left="1440" w:hanging="360"/>
+      </w:pPr>
+      <w:rPr>
+        <w:rFonts w:ascii="Courier New" w:hAnsi="Courier New" w:cs="Courier New" w:hint="default"/>
+      </w:rPr>
+    </w:lvl>
+    <w:lvl w:ilvl="2" w:tplc="04160005" w:tentative="1">
+      <w:start w:val="1"/>
+      <w:numFmt w:val="bullet"/>
+      <w:lvlText w:val=""/>
+      <w:lvlJc w:val="left"/>
+      <w:pPr>
+        <w:ind w:left="2160" w:hanging="360"/>
+      </w:pPr>
+      <w:rPr>
+        <w:rFonts w:ascii="Wingdings" w:hAnsi="Wingdings" w:hint="default"/>
+      </w:rPr>
+    </w:lvl>
+    <w:lvl w:ilvl="3" w:tplc="04160001" w:tentative="1">
+      <w:start w:val="1"/>
+      <w:numFmt w:val="bullet"/>
+      <w:lvlText w:val=""/>
+      <w:lvlJc w:val="left"/>
+      <w:pPr>
+        <w:ind w:left="2880" w:hanging="360"/>
+      </w:pPr>
+      <w:rPr>
+        <w:rFonts w:ascii="Symbol" w:hAnsi="Symbol" w:hint="default"/>
+      </w:rPr>
+    </w:lvl>
+    <w:lvl w:ilvl="4" w:tplc="04160003" w:tentative="1">
+      <w:start w:val="1"/>
+      <w:numFmt w:val="bullet"/>
+      <w:lvlText w:val="o"/>
+      <w:lvlJc w:val="left"/>
+      <w:pPr>
+        <w:ind w:left="3600" w:hanging="360"/>
+      </w:pPr>
+      <w:rPr>
+        <w:rFonts w:ascii="Courier New" w:hAnsi="Courier New" w:cs="Courier New" w:hint="default"/>
+      </w:rPr>
+    </w:lvl>
+    <w:lvl w:ilvl="5" w:tplc="04160005" w:tentative="1">
+      <w:start w:val="1"/>
+      <w:numFmt w:val="bullet"/>
+      <w:lvlText w:val=""/>
+      <w:lvlJc w:val="left"/>
+      <w:pPr>
+        <w:ind w:left="4320" w:hanging="360"/>
+      </w:pPr>
+      <w:rPr>
+        <w:rFonts w:ascii="Wingdings" w:hAnsi="Wingdings" w:hint="default"/>
+      </w:rPr>
+    </w:lvl>
+    <w:lvl w:ilvl="6" w:tplc="04160001" w:tentative="1">
+      <w:start w:val="1"/>
+      <w:numFmt w:val="bullet"/>
+      <w:lvlText w:val=""/>
+      <w:lvlJc w:val="left"/>
+      <w:pPr>
+        <w:ind w:left="5040" w:hanging="360"/>
+      </w:pPr>
+      <w:rPr>
+        <w:rFonts w:ascii="Symbol" w:hAnsi="Symbol" w:hint="default"/>
+      </w:rPr>
+    </w:lvl>
+    <w:lvl w:ilvl="7" w:tplc="04160003" w:tentative="1">
+      <w:start w:val="1"/>
+      <w:numFmt w:val="bullet"/>
+      <w:lvlText w:val="o"/>
+      <w:lvlJc w:val="left"/>
+      <w:pPr>
+        <w:ind w:left="5760" w:hanging="360"/>
+      </w:pPr>
+      <w:rPr>
+        <w:rFonts w:ascii="Courier New" w:hAnsi="Courier New" w:cs="Courier New" w:hint="default"/>
+      </w:rPr>
+    </w:lvl>
+    <w:lvl w:ilvl="8" w:tplc="04160005" w:tentative="1">
+      <w:start w:val="1"/>
+      <w:numFmt w:val="bullet"/>
+      <w:lvlText w:val=""/>
+      <w:lvlJc w:val="left"/>
+      <w:pPr>
+        <w:ind w:left="6480" w:hanging="360"/>
+      </w:pPr>
+      <w:rPr>
+        <w:rFonts w:ascii="Wingdings" w:hAnsi="Wingdings" w:hint="default"/>
+      </w:rPr>
+    </w:lvl>
+  </w:abstractNum>
   <w:num w:numId="1">
-    <w:abstractNumId w:val="1"/>
+    <w:abstractNumId w:val="2"/>
   </w:num>
   <w:num w:numId="2">
     <w:abstractNumId w:val="0"/>
   </w:num>
   <w:num w:numId="3">
+    <w:abstractNumId w:val="4"/>
+  </w:num>
+  <w:num w:numId="4">
     <w:abstractNumId w:val="3"/>
   </w:num>
-  <w:num w:numId="4">
-    <w:abstractNumId w:val="2"/>
+  <w:num w:numId="5">
+    <w:abstractNumId w:val="1"/>
+  </w:num>
+  <w:num w:numId="6">
+    <w:abstractNumId w:val="5"/>
   </w:num>
 </w:numbering>
 </file>

</xml_diff>

<commit_message>
Validando comentario e funcao like comentario
</commit_message>
<xml_diff>
--- a/01-fundamentos-reactjs/Rockseat.docx
+++ b/01-fundamentos-reactjs/Rockseat.docx
@@ -3194,6 +3194,24 @@
           <w:szCs w:val="32"/>
         </w:rPr>
         <w:t xml:space="preserve"> corretamente, o React evita renderizações desnecessárias, melhorando a performance do seu aplicativo.</w:t>
+      </w:r>
+    </w:p>
+    <w:p>
+      <w:pPr>
+        <w:jc w:val="center"/>
+        <w:rPr>
+          <w:rFonts w:ascii="NSimSun" w:eastAsia="NSimSun" w:hAnsi="NSimSun"/>
+          <w:sz w:val="40"/>
+          <w:szCs w:val="40"/>
+        </w:rPr>
+      </w:pPr>
+      <w:r>
+        <w:rPr>
+          <w:rFonts w:ascii="NSimSun" w:eastAsia="NSimSun" w:hAnsi="NSimSun"/>
+          <w:sz w:val="40"/>
+          <w:szCs w:val="40"/>
+        </w:rPr>
+        <w:t>Imutabilidade</w:t>
       </w:r>
     </w:p>
     <w:p>
@@ -24000,64 +24018,65 @@
     <w:p>
       <w:pPr>
         <w:pStyle w:val="PargrafodaLista"/>
-        <w:rPr>
-          <w:rStyle w:val="Hyperlink"/>
-          <w:rFonts w:ascii="NSimSun" w:eastAsia="NSimSun" w:hAnsi="NSimSun"/>
-          <w:color w:val="auto"/>
-          <w:sz w:val="32"/>
-          <w:szCs w:val="32"/>
-          <w:u w:val="none"/>
-        </w:rPr>
-      </w:pPr>
-    </w:p>
-    <w:p>
-      <w:pPr>
-        <w:jc w:val="center"/>
-        <w:rPr>
-          <w:rStyle w:val="Hyperlink"/>
-          <w:rFonts w:ascii="NSimSun" w:eastAsia="NSimSun" w:hAnsi="NSimSun"/>
-          <w:color w:val="auto"/>
-          <w:sz w:val="32"/>
-          <w:szCs w:val="32"/>
-          <w:u w:val="none"/>
-        </w:rPr>
-      </w:pPr>
-    </w:p>
-    <w:p>
-      <w:pPr>
-        <w:jc w:val="center"/>
-        <w:rPr>
-          <w:rStyle w:val="Hyperlink"/>
-          <w:rFonts w:ascii="NSimSun" w:eastAsia="NSimSun" w:hAnsi="NSimSun"/>
-          <w:color w:val="auto"/>
-          <w:sz w:val="32"/>
-          <w:szCs w:val="32"/>
-          <w:u w:val="none"/>
-        </w:rPr>
-      </w:pPr>
-    </w:p>
-    <w:p>
-      <w:pPr>
-        <w:jc w:val="center"/>
-        <w:rPr>
-          <w:rStyle w:val="Hyperlink"/>
-          <w:rFonts w:ascii="NSimSun" w:eastAsia="NSimSun" w:hAnsi="NSimSun"/>
-          <w:color w:val="auto"/>
-          <w:sz w:val="32"/>
-          <w:szCs w:val="32"/>
-          <w:u w:val="none"/>
-        </w:rPr>
-      </w:pPr>
-    </w:p>
-    <w:p>
-      <w:pPr>
-        <w:jc w:val="center"/>
-        <w:rPr>
-          <w:rFonts w:ascii="NSimSun" w:eastAsia="NSimSun" w:hAnsi="NSimSun"/>
-          <w:sz w:val="32"/>
-          <w:szCs w:val="32"/>
-        </w:rPr>
-      </w:pPr>
+        <w:ind w:left="1416"/>
+        <w:jc w:val="center"/>
+        <w:rPr>
+          <w:rStyle w:val="Hyperlink"/>
+          <w:rFonts w:ascii="NSimSun" w:eastAsia="NSimSun" w:hAnsi="NSimSun"/>
+          <w:color w:val="auto"/>
+          <w:sz w:val="32"/>
+          <w:szCs w:val="32"/>
+          <w:u w:val="none"/>
+        </w:rPr>
+      </w:pPr>
+      <w:r>
+        <w:rPr>
+          <w:rStyle w:val="Hyperlink"/>
+          <w:rFonts w:ascii="NSimSun" w:eastAsia="NSimSun" w:hAnsi="NSimSun"/>
+          <w:color w:val="auto"/>
+          <w:sz w:val="32"/>
+          <w:szCs w:val="32"/>
+          <w:u w:val="none"/>
+        </w:rPr>
+        <w:t>Com isso o comentário selecionado é capturado e compartilhado no console.</w:t>
+      </w:r>
+    </w:p>
+    <w:p>
+      <w:pPr>
+        <w:pStyle w:val="PargrafodaLista"/>
+        <w:ind w:left="1416"/>
+        <w:jc w:val="center"/>
+        <w:rPr>
+          <w:rStyle w:val="Hyperlink"/>
+          <w:rFonts w:ascii="NSimSun" w:eastAsia="NSimSun" w:hAnsi="NSimSun"/>
+          <w:color w:val="auto"/>
+          <w:sz w:val="32"/>
+          <w:szCs w:val="32"/>
+          <w:u w:val="none"/>
+        </w:rPr>
+      </w:pPr>
+      <w:hyperlink r:id="rId121" w:history="1">
+        <w:proofErr w:type="spellStart"/>
+        <w:r>
+          <w:rPr>
+            <w:rStyle w:val="Hyperlink"/>
+            <w:rFonts w:ascii="NSimSun" w:eastAsia="NSimSun" w:hAnsi="NSimSun"/>
+            <w:sz w:val="32"/>
+            <w:szCs w:val="32"/>
+          </w:rPr>
+          <w:t>Commit</w:t>
+        </w:r>
+        <w:proofErr w:type="spellEnd"/>
+        <w:r>
+          <w:rPr>
+            <w:rStyle w:val="Hyperlink"/>
+            <w:rFonts w:ascii="NSimSun" w:eastAsia="NSimSun" w:hAnsi="NSimSun"/>
+            <w:sz w:val="32"/>
+            <w:szCs w:val="32"/>
+          </w:rPr>
+          <w:t>: começando o deletar comentário</w:t>
+        </w:r>
+      </w:hyperlink>
       <w:r>
         <w:rPr>
           <w:rStyle w:val="Hyperlink"/>
@@ -24072,13 +24091,2484 @@
     </w:p>
     <w:p>
       <w:pPr>
-        <w:jc w:val="center"/>
-        <w:rPr>
-          <w:rFonts w:ascii="NSimSun" w:eastAsia="NSimSun" w:hAnsi="NSimSun"/>
-          <w:sz w:val="32"/>
-          <w:szCs w:val="32"/>
-        </w:rPr>
-      </w:pPr>
+        <w:pStyle w:val="PargrafodaLista"/>
+        <w:ind w:left="1416"/>
+        <w:jc w:val="center"/>
+        <w:rPr>
+          <w:rStyle w:val="Hyperlink"/>
+          <w:rFonts w:ascii="NSimSun" w:eastAsia="NSimSun" w:hAnsi="NSimSun"/>
+          <w:color w:val="auto"/>
+          <w:sz w:val="32"/>
+          <w:szCs w:val="32"/>
+          <w:u w:val="none"/>
+        </w:rPr>
+      </w:pPr>
+      <w:r>
+        <w:rPr>
+          <w:rStyle w:val="Hyperlink"/>
+          <w:rFonts w:ascii="NSimSun" w:eastAsia="NSimSun" w:hAnsi="NSimSun"/>
+          <w:color w:val="auto"/>
+          <w:sz w:val="32"/>
+          <w:szCs w:val="32"/>
+          <w:u w:val="none"/>
+        </w:rPr>
+        <w:t xml:space="preserve">Em </w:t>
+      </w:r>
+      <w:proofErr w:type="spellStart"/>
+      <w:r>
+        <w:rPr>
+          <w:rStyle w:val="Hyperlink"/>
+          <w:rFonts w:ascii="NSimSun" w:eastAsia="NSimSun" w:hAnsi="NSimSun"/>
+          <w:color w:val="auto"/>
+          <w:sz w:val="32"/>
+          <w:szCs w:val="32"/>
+          <w:u w:val="none"/>
+        </w:rPr>
+        <w:t>Post.jsx</w:t>
+      </w:r>
+      <w:proofErr w:type="spellEnd"/>
+      <w:r>
+        <w:rPr>
+          <w:rStyle w:val="Hyperlink"/>
+          <w:rFonts w:ascii="NSimSun" w:eastAsia="NSimSun" w:hAnsi="NSimSun"/>
+          <w:color w:val="auto"/>
+          <w:sz w:val="32"/>
+          <w:szCs w:val="32"/>
+          <w:u w:val="none"/>
+        </w:rPr>
+        <w:t xml:space="preserve"> apenas para ficar mais legível alteraremos o nome do parâmetro da função </w:t>
+      </w:r>
+      <w:proofErr w:type="spellStart"/>
+      <w:r>
+        <w:rPr>
+          <w:rStyle w:val="Hyperlink"/>
+          <w:rFonts w:ascii="NSimSun" w:eastAsia="NSimSun" w:hAnsi="NSimSun"/>
+          <w:color w:val="auto"/>
+          <w:sz w:val="32"/>
+          <w:szCs w:val="32"/>
+          <w:u w:val="none"/>
+        </w:rPr>
+        <w:t>deleteComment</w:t>
+      </w:r>
+      <w:proofErr w:type="spellEnd"/>
+      <w:r>
+        <w:rPr>
+          <w:rStyle w:val="Hyperlink"/>
+          <w:rFonts w:ascii="NSimSun" w:eastAsia="NSimSun" w:hAnsi="NSimSun"/>
+          <w:color w:val="auto"/>
+          <w:sz w:val="32"/>
+          <w:szCs w:val="32"/>
+          <w:u w:val="none"/>
+        </w:rPr>
+        <w:t>(</w:t>
+      </w:r>
+      <w:proofErr w:type="spellStart"/>
+      <w:r>
+        <w:rPr>
+          <w:rStyle w:val="Hyperlink"/>
+          <w:rFonts w:ascii="NSimSun" w:eastAsia="NSimSun" w:hAnsi="NSimSun"/>
+          <w:color w:val="auto"/>
+          <w:sz w:val="32"/>
+          <w:szCs w:val="32"/>
+          <w:u w:val="none"/>
+        </w:rPr>
+        <w:t>comment</w:t>
+      </w:r>
+      <w:proofErr w:type="spellEnd"/>
+      <w:r>
+        <w:rPr>
+          <w:rStyle w:val="Hyperlink"/>
+          <w:rFonts w:ascii="NSimSun" w:eastAsia="NSimSun" w:hAnsi="NSimSun"/>
+          <w:color w:val="auto"/>
+          <w:sz w:val="32"/>
+          <w:szCs w:val="32"/>
+          <w:u w:val="none"/>
+        </w:rPr>
+        <w:t xml:space="preserve">) para </w:t>
+      </w:r>
+      <w:proofErr w:type="spellStart"/>
+      <w:r>
+        <w:rPr>
+          <w:rStyle w:val="Hyperlink"/>
+          <w:rFonts w:ascii="NSimSun" w:eastAsia="NSimSun" w:hAnsi="NSimSun"/>
+          <w:color w:val="auto"/>
+          <w:sz w:val="32"/>
+          <w:szCs w:val="32"/>
+          <w:u w:val="none"/>
+        </w:rPr>
+        <w:t>deleteComment</w:t>
+      </w:r>
+      <w:proofErr w:type="spellEnd"/>
+      <w:r>
+        <w:rPr>
+          <w:rStyle w:val="Hyperlink"/>
+          <w:rFonts w:ascii="NSimSun" w:eastAsia="NSimSun" w:hAnsi="NSimSun"/>
+          <w:color w:val="auto"/>
+          <w:sz w:val="32"/>
+          <w:szCs w:val="32"/>
+          <w:u w:val="none"/>
+        </w:rPr>
+        <w:t>(</w:t>
+      </w:r>
+      <w:proofErr w:type="spellStart"/>
+      <w:r>
+        <w:rPr>
+          <w:rStyle w:val="Hyperlink"/>
+          <w:rFonts w:ascii="NSimSun" w:eastAsia="NSimSun" w:hAnsi="NSimSun"/>
+          <w:color w:val="auto"/>
+          <w:sz w:val="32"/>
+          <w:szCs w:val="32"/>
+          <w:u w:val="none"/>
+        </w:rPr>
+        <w:t>commentToDelete</w:t>
+      </w:r>
+      <w:proofErr w:type="spellEnd"/>
+      <w:r>
+        <w:rPr>
+          <w:rStyle w:val="Hyperlink"/>
+          <w:rFonts w:ascii="NSimSun" w:eastAsia="NSimSun" w:hAnsi="NSimSun"/>
+          <w:color w:val="auto"/>
+          <w:sz w:val="32"/>
+          <w:szCs w:val="32"/>
+          <w:u w:val="none"/>
+        </w:rPr>
+        <w:t>)</w:t>
+      </w:r>
+    </w:p>
+    <w:p>
+      <w:pPr>
+        <w:pStyle w:val="PargrafodaLista"/>
+        <w:ind w:left="1416"/>
+        <w:jc w:val="center"/>
+        <w:rPr>
+          <w:rStyle w:val="Hyperlink"/>
+          <w:rFonts w:ascii="NSimSun" w:eastAsia="NSimSun" w:hAnsi="NSimSun"/>
+          <w:color w:val="auto"/>
+          <w:sz w:val="32"/>
+          <w:szCs w:val="32"/>
+          <w:u w:val="none"/>
+        </w:rPr>
+      </w:pPr>
+      <w:r>
+        <w:rPr>
+          <w:noProof/>
+        </w:rPr>
+        <w:drawing>
+          <wp:inline distT="0" distB="0" distL="0" distR="0" wp14:anchorId="69D0C7AD" wp14:editId="09891822">
+            <wp:extent cx="4648200" cy="704850"/>
+            <wp:effectExtent l="0" t="0" r="0" b="0"/>
+            <wp:docPr id="113" name="Imagem 113"/>
+            <wp:cNvGraphicFramePr>
+              <a:graphicFrameLocks xmlns:a="http://schemas.openxmlformats.org/drawingml/2006/main" noChangeAspect="1"/>
+            </wp:cNvGraphicFramePr>
+            <a:graphic xmlns:a="http://schemas.openxmlformats.org/drawingml/2006/main">
+              <a:graphicData uri="http://schemas.openxmlformats.org/drawingml/2006/picture">
+                <pic:pic xmlns:pic="http://schemas.openxmlformats.org/drawingml/2006/picture">
+                  <pic:nvPicPr>
+                    <pic:cNvPr id="1" name=""/>
+                    <pic:cNvPicPr/>
+                  </pic:nvPicPr>
+                  <pic:blipFill>
+                    <a:blip r:embed="rId122"/>
+                    <a:stretch>
+                      <a:fillRect/>
+                    </a:stretch>
+                  </pic:blipFill>
+                  <pic:spPr>
+                    <a:xfrm>
+                      <a:off x="0" y="0"/>
+                      <a:ext cx="4648200" cy="704850"/>
+                    </a:xfrm>
+                    <a:prstGeom prst="rect">
+                      <a:avLst/>
+                    </a:prstGeom>
+                  </pic:spPr>
+                </pic:pic>
+              </a:graphicData>
+            </a:graphic>
+          </wp:inline>
+        </w:drawing>
+      </w:r>
+    </w:p>
+    <w:p>
+      <w:pPr>
+        <w:pStyle w:val="PargrafodaLista"/>
+        <w:ind w:left="1416"/>
+        <w:jc w:val="center"/>
+        <w:rPr>
+          <w:rStyle w:val="Hyperlink"/>
+          <w:rFonts w:ascii="NSimSun" w:eastAsia="NSimSun" w:hAnsi="NSimSun"/>
+          <w:color w:val="auto"/>
+          <w:sz w:val="32"/>
+          <w:szCs w:val="32"/>
+          <w:u w:val="none"/>
+        </w:rPr>
+      </w:pPr>
+      <w:r>
+        <w:rPr>
+          <w:rStyle w:val="Hyperlink"/>
+          <w:rFonts w:ascii="NSimSun" w:eastAsia="NSimSun" w:hAnsi="NSimSun"/>
+          <w:color w:val="auto"/>
+          <w:sz w:val="32"/>
+          <w:szCs w:val="32"/>
+          <w:u w:val="none"/>
+        </w:rPr>
+        <w:t>Agora iremos</w:t>
+      </w:r>
+      <w:r>
+        <w:rPr>
+          <w:rStyle w:val="Hyperlink"/>
+          <w:rFonts w:ascii="NSimSun" w:eastAsia="NSimSun" w:hAnsi="NSimSun"/>
+          <w:color w:val="auto"/>
+          <w:sz w:val="32"/>
+          <w:szCs w:val="32"/>
+          <w:u w:val="none"/>
+        </w:rPr>
+        <w:t xml:space="preserve"> excluir o comentário com o conceito de imutabilidade do React e com a função </w:t>
+      </w:r>
+      <w:proofErr w:type="spellStart"/>
+      <w:r>
+        <w:rPr>
+          <w:rStyle w:val="Hyperlink"/>
+          <w:rFonts w:ascii="NSimSun" w:eastAsia="NSimSun" w:hAnsi="NSimSun"/>
+          <w:color w:val="auto"/>
+          <w:sz w:val="32"/>
+          <w:szCs w:val="32"/>
+          <w:u w:val="none"/>
+        </w:rPr>
+        <w:t>find</w:t>
+      </w:r>
+      <w:proofErr w:type="spellEnd"/>
+      <w:r>
+        <w:rPr>
+          <w:rStyle w:val="Hyperlink"/>
+          <w:rFonts w:ascii="NSimSun" w:eastAsia="NSimSun" w:hAnsi="NSimSun"/>
+          <w:color w:val="auto"/>
+          <w:sz w:val="32"/>
+          <w:szCs w:val="32"/>
+          <w:u w:val="none"/>
+        </w:rPr>
+        <w:t xml:space="preserve"> nativa do </w:t>
+      </w:r>
+      <w:proofErr w:type="spellStart"/>
+      <w:r>
+        <w:rPr>
+          <w:rStyle w:val="Hyperlink"/>
+          <w:rFonts w:ascii="NSimSun" w:eastAsia="NSimSun" w:hAnsi="NSimSun"/>
+          <w:color w:val="auto"/>
+          <w:sz w:val="32"/>
+          <w:szCs w:val="32"/>
+          <w:u w:val="none"/>
+        </w:rPr>
+        <w:t>JavaScript</w:t>
+      </w:r>
+      <w:proofErr w:type="spellEnd"/>
+    </w:p>
+    <w:p>
+      <w:pPr>
+        <w:pStyle w:val="PargrafodaLista"/>
+        <w:ind w:left="1416"/>
+        <w:jc w:val="center"/>
+        <w:rPr>
+          <w:rStyle w:val="Hyperlink"/>
+          <w:rFonts w:ascii="NSimSun" w:eastAsia="NSimSun" w:hAnsi="NSimSun"/>
+          <w:color w:val="auto"/>
+          <w:sz w:val="32"/>
+          <w:szCs w:val="32"/>
+          <w:u w:val="none"/>
+        </w:rPr>
+      </w:pPr>
+      <w:r>
+        <w:rPr>
+          <w:noProof/>
+        </w:rPr>
+        <w:drawing>
+          <wp:inline distT="0" distB="0" distL="0" distR="0" wp14:anchorId="5CDC72E8" wp14:editId="1031280B">
+            <wp:extent cx="6858000" cy="2609850"/>
+            <wp:effectExtent l="0" t="0" r="0" b="0"/>
+            <wp:docPr id="115" name="Imagem 115"/>
+            <wp:cNvGraphicFramePr>
+              <a:graphicFrameLocks xmlns:a="http://schemas.openxmlformats.org/drawingml/2006/main" noChangeAspect="1"/>
+            </wp:cNvGraphicFramePr>
+            <a:graphic xmlns:a="http://schemas.openxmlformats.org/drawingml/2006/main">
+              <a:graphicData uri="http://schemas.openxmlformats.org/drawingml/2006/picture">
+                <pic:pic xmlns:pic="http://schemas.openxmlformats.org/drawingml/2006/picture">
+                  <pic:nvPicPr>
+                    <pic:cNvPr id="1" name=""/>
+                    <pic:cNvPicPr/>
+                  </pic:nvPicPr>
+                  <pic:blipFill>
+                    <a:blip r:embed="rId123"/>
+                    <a:stretch>
+                      <a:fillRect/>
+                    </a:stretch>
+                  </pic:blipFill>
+                  <pic:spPr>
+                    <a:xfrm>
+                      <a:off x="0" y="0"/>
+                      <a:ext cx="6858000" cy="2609850"/>
+                    </a:xfrm>
+                    <a:prstGeom prst="rect">
+                      <a:avLst/>
+                    </a:prstGeom>
+                  </pic:spPr>
+                </pic:pic>
+              </a:graphicData>
+            </a:graphic>
+          </wp:inline>
+        </w:drawing>
+      </w:r>
+    </w:p>
+    <w:p>
+      <w:pPr>
+        <w:pStyle w:val="PargrafodaLista"/>
+        <w:jc w:val="center"/>
+        <w:rPr>
+          <w:rStyle w:val="Hyperlink"/>
+          <w:rFonts w:ascii="NSimSun" w:eastAsia="NSimSun" w:hAnsi="NSimSun"/>
+          <w:color w:val="auto"/>
+          <w:sz w:val="32"/>
+          <w:szCs w:val="32"/>
+          <w:u w:val="none"/>
+        </w:rPr>
+      </w:pPr>
+      <w:r>
+        <w:rPr>
+          <w:rStyle w:val="Hyperlink"/>
+          <w:rFonts w:ascii="NSimSun" w:eastAsia="NSimSun" w:hAnsi="NSimSun"/>
+          <w:color w:val="auto"/>
+          <w:sz w:val="32"/>
+          <w:szCs w:val="32"/>
+          <w:u w:val="none"/>
+        </w:rPr>
+        <w:t xml:space="preserve">• Criamos a função </w:t>
+      </w:r>
+      <w:r>
+        <w:rPr>
+          <w:rStyle w:val="Hyperlink"/>
+          <w:rFonts w:ascii="NSimSun" w:eastAsia="NSimSun" w:hAnsi="NSimSun"/>
+          <w:color w:val="auto"/>
+          <w:sz w:val="32"/>
+          <w:szCs w:val="32"/>
+          <w:highlight w:val="darkBlue"/>
+          <w:u w:val="none"/>
+        </w:rPr>
+        <w:t>`</w:t>
+      </w:r>
+      <w:proofErr w:type="spellStart"/>
+      <w:r>
+        <w:rPr>
+          <w:rStyle w:val="Hyperlink"/>
+          <w:rFonts w:ascii="NSimSun" w:eastAsia="NSimSun" w:hAnsi="NSimSun"/>
+          <w:b/>
+          <w:bCs/>
+          <w:color w:val="FFC000"/>
+          <w:sz w:val="32"/>
+          <w:szCs w:val="32"/>
+          <w:highlight w:val="darkBlue"/>
+          <w:u w:val="none"/>
+        </w:rPr>
+        <w:t>deleteComment</w:t>
+      </w:r>
+      <w:proofErr w:type="spellEnd"/>
+      <w:r>
+        <w:rPr>
+          <w:rStyle w:val="Hyperlink"/>
+          <w:rFonts w:ascii="NSimSun" w:eastAsia="NSimSun" w:hAnsi="NSimSun"/>
+          <w:color w:val="auto"/>
+          <w:sz w:val="32"/>
+          <w:szCs w:val="32"/>
+          <w:highlight w:val="darkBlue"/>
+          <w:u w:val="none"/>
+        </w:rPr>
+        <w:t>`</w:t>
+      </w:r>
+      <w:r>
+        <w:rPr>
+          <w:rStyle w:val="Hyperlink"/>
+          <w:rFonts w:ascii="NSimSun" w:eastAsia="NSimSun" w:hAnsi="NSimSun"/>
+          <w:color w:val="auto"/>
+          <w:sz w:val="32"/>
+          <w:szCs w:val="32"/>
+          <w:u w:val="none"/>
+        </w:rPr>
+        <w:t xml:space="preserve"> para deletar o comentário que recebe como parâmetro o `</w:t>
+      </w:r>
+      <w:proofErr w:type="spellStart"/>
+      <w:r>
+        <w:rPr>
+          <w:rStyle w:val="Hyperlink"/>
+          <w:rFonts w:ascii="NSimSun" w:eastAsia="NSimSun" w:hAnsi="NSimSun"/>
+          <w:b/>
+          <w:bCs/>
+          <w:color w:val="002060"/>
+          <w:sz w:val="32"/>
+          <w:szCs w:val="32"/>
+          <w:u w:val="none"/>
+        </w:rPr>
+        <w:t>commentToDelete</w:t>
+      </w:r>
+      <w:proofErr w:type="spellEnd"/>
+      <w:r>
+        <w:rPr>
+          <w:rStyle w:val="Hyperlink"/>
+          <w:rFonts w:ascii="NSimSun" w:eastAsia="NSimSun" w:hAnsi="NSimSun"/>
+          <w:color w:val="auto"/>
+          <w:sz w:val="32"/>
+          <w:szCs w:val="32"/>
+          <w:u w:val="none"/>
+        </w:rPr>
+        <w:t>`, o comentário selecionado para remoção.</w:t>
+      </w:r>
+    </w:p>
+    <w:p>
+      <w:pPr>
+        <w:pStyle w:val="PargrafodaLista"/>
+        <w:jc w:val="center"/>
+        <w:rPr>
+          <w:rStyle w:val="Hyperlink"/>
+          <w:rFonts w:ascii="NSimSun" w:eastAsia="NSimSun" w:hAnsi="NSimSun"/>
+          <w:color w:val="auto"/>
+          <w:sz w:val="32"/>
+          <w:szCs w:val="32"/>
+          <w:u w:val="none"/>
+        </w:rPr>
+      </w:pPr>
+      <w:r>
+        <w:rPr>
+          <w:rStyle w:val="Hyperlink"/>
+          <w:rFonts w:ascii="NSimSun" w:eastAsia="NSimSun" w:hAnsi="NSimSun"/>
+          <w:color w:val="auto"/>
+          <w:sz w:val="32"/>
+          <w:szCs w:val="32"/>
+          <w:u w:val="none"/>
+        </w:rPr>
+        <w:t>• Criamos uma variável `</w:t>
+      </w:r>
+      <w:proofErr w:type="spellStart"/>
+      <w:r>
+        <w:rPr>
+          <w:rStyle w:val="Hyperlink"/>
+          <w:rFonts w:ascii="NSimSun" w:eastAsia="NSimSun" w:hAnsi="NSimSun"/>
+          <w:b/>
+          <w:bCs/>
+          <w:color w:val="0070C0"/>
+          <w:sz w:val="32"/>
+          <w:szCs w:val="32"/>
+          <w:u w:val="none"/>
+        </w:rPr>
+        <w:t>commentsWithoutDeletedOne</w:t>
+      </w:r>
+      <w:proofErr w:type="spellEnd"/>
+      <w:r>
+        <w:rPr>
+          <w:rStyle w:val="Hyperlink"/>
+          <w:rFonts w:ascii="NSimSun" w:eastAsia="NSimSun" w:hAnsi="NSimSun"/>
+          <w:color w:val="auto"/>
+          <w:sz w:val="32"/>
+          <w:szCs w:val="32"/>
+          <w:u w:val="none"/>
+        </w:rPr>
+        <w:t>` para receber o resultado da filtragem dos comentários.</w:t>
+      </w:r>
+    </w:p>
+    <w:p>
+      <w:pPr>
+        <w:pStyle w:val="PargrafodaLista"/>
+        <w:jc w:val="center"/>
+        <w:rPr>
+          <w:rStyle w:val="Hyperlink"/>
+          <w:rFonts w:ascii="NSimSun" w:eastAsia="NSimSun" w:hAnsi="NSimSun"/>
+          <w:color w:val="auto"/>
+          <w:sz w:val="32"/>
+          <w:szCs w:val="32"/>
+          <w:u w:val="none"/>
+        </w:rPr>
+      </w:pPr>
+      <w:r>
+        <w:rPr>
+          <w:rStyle w:val="Hyperlink"/>
+          <w:rFonts w:ascii="NSimSun" w:eastAsia="NSimSun" w:hAnsi="NSimSun"/>
+          <w:color w:val="auto"/>
+          <w:sz w:val="32"/>
+          <w:szCs w:val="32"/>
+          <w:u w:val="none"/>
+        </w:rPr>
+        <w:t>• `</w:t>
+      </w:r>
+      <w:proofErr w:type="spellStart"/>
+      <w:r>
+        <w:rPr>
+          <w:rStyle w:val="Hyperlink"/>
+          <w:rFonts w:ascii="NSimSun" w:eastAsia="NSimSun" w:hAnsi="NSimSun"/>
+          <w:b/>
+          <w:bCs/>
+          <w:color w:val="0070C0"/>
+          <w:sz w:val="32"/>
+          <w:szCs w:val="32"/>
+          <w:u w:val="none"/>
+        </w:rPr>
+        <w:t>commentsWithoutDeletedOne</w:t>
+      </w:r>
+      <w:proofErr w:type="spellEnd"/>
+      <w:r>
+        <w:rPr>
+          <w:rStyle w:val="Hyperlink"/>
+          <w:rFonts w:ascii="NSimSun" w:eastAsia="NSimSun" w:hAnsi="NSimSun"/>
+          <w:color w:val="auto"/>
+          <w:sz w:val="32"/>
+          <w:szCs w:val="32"/>
+          <w:u w:val="none"/>
+        </w:rPr>
+        <w:t>` é o novo array de comentários, que resulta da filtragem do array `</w:t>
+      </w:r>
+      <w:proofErr w:type="spellStart"/>
+      <w:r>
+        <w:rPr>
+          <w:rStyle w:val="Hyperlink"/>
+          <w:rFonts w:ascii="NSimSun" w:eastAsia="NSimSun" w:hAnsi="NSimSun"/>
+          <w:b/>
+          <w:bCs/>
+          <w:color w:val="002060"/>
+          <w:sz w:val="32"/>
+          <w:szCs w:val="32"/>
+          <w:u w:val="none"/>
+        </w:rPr>
+        <w:t>comments</w:t>
+      </w:r>
+      <w:proofErr w:type="spellEnd"/>
+      <w:r>
+        <w:rPr>
+          <w:rStyle w:val="Hyperlink"/>
+          <w:rFonts w:ascii="NSimSun" w:eastAsia="NSimSun" w:hAnsi="NSimSun"/>
+          <w:color w:val="auto"/>
+          <w:sz w:val="32"/>
+          <w:szCs w:val="32"/>
+          <w:u w:val="none"/>
+        </w:rPr>
+        <w:t>`, excluindo o `</w:t>
+      </w:r>
+      <w:proofErr w:type="spellStart"/>
+      <w:r>
+        <w:rPr>
+          <w:rStyle w:val="Hyperlink"/>
+          <w:rFonts w:ascii="NSimSun" w:eastAsia="NSimSun" w:hAnsi="NSimSun"/>
+          <w:b/>
+          <w:bCs/>
+          <w:color w:val="002060"/>
+          <w:sz w:val="32"/>
+          <w:szCs w:val="32"/>
+          <w:u w:val="none"/>
+        </w:rPr>
+        <w:t>commentToDelete</w:t>
+      </w:r>
+      <w:proofErr w:type="spellEnd"/>
+      <w:r>
+        <w:rPr>
+          <w:rStyle w:val="Hyperlink"/>
+          <w:rFonts w:ascii="NSimSun" w:eastAsia="NSimSun" w:hAnsi="NSimSun"/>
+          <w:color w:val="auto"/>
+          <w:sz w:val="32"/>
+          <w:szCs w:val="32"/>
+          <w:u w:val="none"/>
+        </w:rPr>
+        <w:t>`.</w:t>
+      </w:r>
+    </w:p>
+    <w:p>
+      <w:pPr>
+        <w:pStyle w:val="PargrafodaLista"/>
+        <w:jc w:val="center"/>
+        <w:rPr>
+          <w:rStyle w:val="Hyperlink"/>
+          <w:rFonts w:ascii="NSimSun" w:eastAsia="NSimSun" w:hAnsi="NSimSun"/>
+          <w:color w:val="auto"/>
+          <w:sz w:val="32"/>
+          <w:szCs w:val="32"/>
+          <w:u w:val="none"/>
+        </w:rPr>
+      </w:pPr>
+      <w:r>
+        <w:rPr>
+          <w:rStyle w:val="Hyperlink"/>
+          <w:rFonts w:ascii="NSimSun" w:eastAsia="NSimSun" w:hAnsi="NSimSun"/>
+          <w:color w:val="auto"/>
+          <w:sz w:val="32"/>
+          <w:szCs w:val="32"/>
+          <w:u w:val="none"/>
+        </w:rPr>
+        <w:t>• Utilizamos a função `</w:t>
+      </w:r>
+      <w:proofErr w:type="spellStart"/>
+      <w:r>
+        <w:rPr>
+          <w:rStyle w:val="Hyperlink"/>
+          <w:rFonts w:ascii="NSimSun" w:eastAsia="NSimSun" w:hAnsi="NSimSun"/>
+          <w:b/>
+          <w:bCs/>
+          <w:color w:val="BF8F00" w:themeColor="accent4" w:themeShade="BF"/>
+          <w:sz w:val="32"/>
+          <w:szCs w:val="32"/>
+          <w:highlight w:val="darkBlue"/>
+          <w:u w:val="none"/>
+        </w:rPr>
+        <w:t>setComments</w:t>
+      </w:r>
+      <w:proofErr w:type="spellEnd"/>
+      <w:r>
+        <w:rPr>
+          <w:rStyle w:val="Hyperlink"/>
+          <w:rFonts w:ascii="NSimSun" w:eastAsia="NSimSun" w:hAnsi="NSimSun"/>
+          <w:color w:val="auto"/>
+          <w:sz w:val="32"/>
+          <w:szCs w:val="32"/>
+          <w:u w:val="none"/>
+        </w:rPr>
+        <w:t>` do `</w:t>
+      </w:r>
+      <w:proofErr w:type="spellStart"/>
+      <w:r>
+        <w:rPr>
+          <w:rStyle w:val="Hyperlink"/>
+          <w:rFonts w:ascii="NSimSun" w:eastAsia="NSimSun" w:hAnsi="NSimSun"/>
+          <w:b/>
+          <w:bCs/>
+          <w:color w:val="BF8F00" w:themeColor="accent4" w:themeShade="BF"/>
+          <w:sz w:val="32"/>
+          <w:szCs w:val="32"/>
+          <w:highlight w:val="darkBlue"/>
+          <w:u w:val="none"/>
+        </w:rPr>
+        <w:t>useState</w:t>
+      </w:r>
+      <w:proofErr w:type="spellEnd"/>
+      <w:r>
+        <w:rPr>
+          <w:rStyle w:val="Hyperlink"/>
+          <w:rFonts w:ascii="NSimSun" w:eastAsia="NSimSun" w:hAnsi="NSimSun"/>
+          <w:color w:val="auto"/>
+          <w:sz w:val="32"/>
+          <w:szCs w:val="32"/>
+          <w:u w:val="none"/>
+        </w:rPr>
+        <w:t>` para atualizar o estado com o novo array `</w:t>
+      </w:r>
+      <w:proofErr w:type="spellStart"/>
+      <w:r>
+        <w:rPr>
+          <w:rStyle w:val="Hyperlink"/>
+          <w:rFonts w:ascii="NSimSun" w:eastAsia="NSimSun" w:hAnsi="NSimSun"/>
+          <w:b/>
+          <w:bCs/>
+          <w:color w:val="0070C0"/>
+          <w:sz w:val="32"/>
+          <w:szCs w:val="32"/>
+          <w:u w:val="none"/>
+        </w:rPr>
+        <w:t>commentsWithoutDeletedOne</w:t>
+      </w:r>
+      <w:proofErr w:type="spellEnd"/>
+      <w:r>
+        <w:rPr>
+          <w:rStyle w:val="Hyperlink"/>
+          <w:rFonts w:ascii="NSimSun" w:eastAsia="NSimSun" w:hAnsi="NSimSun"/>
+          <w:color w:val="auto"/>
+          <w:sz w:val="32"/>
+          <w:szCs w:val="32"/>
+          <w:u w:val="none"/>
+        </w:rPr>
+        <w:t xml:space="preserve">`, que já não contém o comentário </w:t>
+      </w:r>
+      <w:r>
+        <w:rPr>
+          <w:rStyle w:val="Hyperlink"/>
+          <w:rFonts w:ascii="NSimSun" w:eastAsia="NSimSun" w:hAnsi="NSimSun"/>
+          <w:color w:val="auto"/>
+          <w:sz w:val="32"/>
+          <w:szCs w:val="32"/>
+        </w:rPr>
+        <w:t>excluído</w:t>
+      </w:r>
+      <w:r>
+        <w:rPr>
+          <w:rStyle w:val="Hyperlink"/>
+          <w:rFonts w:ascii="NSimSun" w:eastAsia="NSimSun" w:hAnsi="NSimSun"/>
+          <w:color w:val="auto"/>
+          <w:sz w:val="32"/>
+          <w:szCs w:val="32"/>
+          <w:u w:val="none"/>
+        </w:rPr>
+        <w:t>.</w:t>
+      </w:r>
+    </w:p>
+    <w:p>
+      <w:pPr>
+        <w:pStyle w:val="PargrafodaLista"/>
+        <w:jc w:val="center"/>
+        <w:rPr>
+          <w:rStyle w:val="Hyperlink"/>
+          <w:rFonts w:ascii="NSimSun" w:eastAsia="NSimSun" w:hAnsi="NSimSun"/>
+          <w:color w:val="auto"/>
+          <w:sz w:val="32"/>
+          <w:szCs w:val="32"/>
+          <w:u w:val="none"/>
+        </w:rPr>
+      </w:pPr>
+    </w:p>
+    <w:p>
+      <w:pPr>
+        <w:pStyle w:val="PargrafodaLista"/>
+        <w:jc w:val="center"/>
+        <w:rPr>
+          <w:rStyle w:val="Hyperlink"/>
+          <w:rFonts w:ascii="NSimSun" w:eastAsia="NSimSun" w:hAnsi="NSimSun"/>
+          <w:color w:val="auto"/>
+          <w:sz w:val="32"/>
+          <w:szCs w:val="32"/>
+          <w:u w:val="none"/>
+        </w:rPr>
+      </w:pPr>
+      <w:hyperlink r:id="rId124" w:history="1">
+        <w:proofErr w:type="spellStart"/>
+        <w:r>
+          <w:rPr>
+            <w:rStyle w:val="Hyperlink"/>
+            <w:rFonts w:ascii="NSimSun" w:eastAsia="NSimSun" w:hAnsi="NSimSun"/>
+            <w:sz w:val="32"/>
+            <w:szCs w:val="32"/>
+          </w:rPr>
+          <w:t>Commit</w:t>
+        </w:r>
+        <w:proofErr w:type="spellEnd"/>
+        <w:r>
+          <w:rPr>
+            <w:rStyle w:val="Hyperlink"/>
+            <w:rFonts w:ascii="NSimSun" w:eastAsia="NSimSun" w:hAnsi="NSimSun"/>
+            <w:sz w:val="32"/>
+            <w:szCs w:val="32"/>
+          </w:rPr>
+          <w:t>: Deletando comentário (imputabilidade)</w:t>
+        </w:r>
+      </w:hyperlink>
+    </w:p>
+    <w:p>
+      <w:pPr>
+        <w:pStyle w:val="PargrafodaLista"/>
+        <w:jc w:val="center"/>
+        <w:rPr>
+          <w:rStyle w:val="Hyperlink"/>
+          <w:rFonts w:ascii="NSimSun" w:eastAsia="NSimSun" w:hAnsi="NSimSun"/>
+          <w:color w:val="auto"/>
+          <w:sz w:val="32"/>
+          <w:szCs w:val="32"/>
+          <w:u w:val="none"/>
+        </w:rPr>
+      </w:pPr>
+      <w:r>
+        <w:rPr>
+          <w:rStyle w:val="Hyperlink"/>
+          <w:rFonts w:ascii="NSimSun" w:eastAsia="NSimSun" w:hAnsi="NSimSun"/>
+          <w:color w:val="auto"/>
+          <w:sz w:val="32"/>
+          <w:szCs w:val="32"/>
+          <w:u w:val="none"/>
+        </w:rPr>
+        <w:t xml:space="preserve">Em </w:t>
+      </w:r>
+      <w:proofErr w:type="spellStart"/>
+      <w:r>
+        <w:rPr>
+          <w:rStyle w:val="Hyperlink"/>
+          <w:rFonts w:ascii="NSimSun" w:eastAsia="NSimSun" w:hAnsi="NSimSun"/>
+          <w:color w:val="auto"/>
+          <w:sz w:val="32"/>
+          <w:szCs w:val="32"/>
+          <w:u w:val="none"/>
+        </w:rPr>
+        <w:t>Comment.jsx</w:t>
+      </w:r>
+      <w:proofErr w:type="spellEnd"/>
+    </w:p>
+    <w:p>
+      <w:pPr>
+        <w:pStyle w:val="PargrafodaLista"/>
+        <w:jc w:val="center"/>
+        <w:rPr>
+          <w:rStyle w:val="Hyperlink"/>
+          <w:rFonts w:ascii="NSimSun" w:eastAsia="NSimSun" w:hAnsi="NSimSun"/>
+          <w:color w:val="auto"/>
+          <w:sz w:val="32"/>
+          <w:szCs w:val="32"/>
+          <w:u w:val="none"/>
+        </w:rPr>
+      </w:pPr>
+      <w:r>
+        <w:rPr>
+          <w:rStyle w:val="Hyperlink"/>
+          <w:rFonts w:ascii="NSimSun" w:eastAsia="NSimSun" w:hAnsi="NSimSun"/>
+          <w:color w:val="auto"/>
+          <w:sz w:val="32"/>
+          <w:szCs w:val="32"/>
+          <w:u w:val="none"/>
+        </w:rPr>
+        <w:t>Validando o comentário, como o comentário não está validado, é possível enviar comentários vazios por exemplo:</w:t>
+      </w:r>
+      <w:r>
+        <w:rPr>
+          <w:rStyle w:val="Hyperlink"/>
+          <w:rFonts w:ascii="NSimSun" w:eastAsia="NSimSun" w:hAnsi="NSimSun"/>
+          <w:color w:val="auto"/>
+          <w:sz w:val="32"/>
+          <w:szCs w:val="32"/>
+          <w:u w:val="none"/>
+        </w:rPr>
+        <w:br/>
+      </w:r>
+      <w:r>
+        <w:rPr>
+          <w:noProof/>
+        </w:rPr>
+        <w:drawing>
+          <wp:inline distT="0" distB="0" distL="0" distR="0" wp14:anchorId="0323F7ED" wp14:editId="15EAE46A">
+            <wp:extent cx="5562600" cy="5791200"/>
+            <wp:effectExtent l="0" t="0" r="0" b="0"/>
+            <wp:docPr id="118" name="Imagem 118"/>
+            <wp:cNvGraphicFramePr>
+              <a:graphicFrameLocks xmlns:a="http://schemas.openxmlformats.org/drawingml/2006/main" noChangeAspect="1"/>
+            </wp:cNvGraphicFramePr>
+            <a:graphic xmlns:a="http://schemas.openxmlformats.org/drawingml/2006/main">
+              <a:graphicData uri="http://schemas.openxmlformats.org/drawingml/2006/picture">
+                <pic:pic xmlns:pic="http://schemas.openxmlformats.org/drawingml/2006/picture">
+                  <pic:nvPicPr>
+                    <pic:cNvPr id="1" name=""/>
+                    <pic:cNvPicPr/>
+                  </pic:nvPicPr>
+                  <pic:blipFill>
+                    <a:blip r:embed="rId125"/>
+                    <a:stretch>
+                      <a:fillRect/>
+                    </a:stretch>
+                  </pic:blipFill>
+                  <pic:spPr>
+                    <a:xfrm>
+                      <a:off x="0" y="0"/>
+                      <a:ext cx="5562600" cy="5791200"/>
+                    </a:xfrm>
+                    <a:prstGeom prst="rect">
+                      <a:avLst/>
+                    </a:prstGeom>
+                  </pic:spPr>
+                </pic:pic>
+              </a:graphicData>
+            </a:graphic>
+          </wp:inline>
+        </w:drawing>
+      </w:r>
+    </w:p>
+    <w:p>
+      <w:pPr>
+        <w:pStyle w:val="PargrafodaLista"/>
+        <w:jc w:val="center"/>
+        <w:rPr>
+          <w:rStyle w:val="Hyperlink"/>
+          <w:rFonts w:ascii="NSimSun" w:eastAsia="NSimSun" w:hAnsi="NSimSun"/>
+          <w:color w:val="auto"/>
+          <w:sz w:val="32"/>
+          <w:szCs w:val="32"/>
+          <w:u w:val="none"/>
+        </w:rPr>
+      </w:pPr>
+      <w:r>
+        <w:rPr>
+          <w:rStyle w:val="Hyperlink"/>
+          <w:rFonts w:ascii="NSimSun" w:eastAsia="NSimSun" w:hAnsi="NSimSun"/>
+          <w:color w:val="auto"/>
+          <w:sz w:val="32"/>
+          <w:szCs w:val="32"/>
+          <w:u w:val="none"/>
+        </w:rPr>
+        <w:t xml:space="preserve">É possível resolver isso facilmente com uma simples função nativa do </w:t>
+      </w:r>
+      <w:proofErr w:type="spellStart"/>
+      <w:r>
+        <w:rPr>
+          <w:rStyle w:val="Hyperlink"/>
+          <w:rFonts w:ascii="NSimSun" w:eastAsia="NSimSun" w:hAnsi="NSimSun"/>
+          <w:color w:val="auto"/>
+          <w:sz w:val="32"/>
+          <w:szCs w:val="32"/>
+          <w:u w:val="none"/>
+        </w:rPr>
+        <w:t>JS</w:t>
+      </w:r>
+      <w:proofErr w:type="spellEnd"/>
+      <w:r>
+        <w:rPr>
+          <w:rStyle w:val="Hyperlink"/>
+          <w:rFonts w:ascii="NSimSun" w:eastAsia="NSimSun" w:hAnsi="NSimSun"/>
+          <w:color w:val="auto"/>
+          <w:sz w:val="32"/>
+          <w:szCs w:val="32"/>
+          <w:u w:val="none"/>
+        </w:rPr>
+        <w:t>:</w:t>
+      </w:r>
+    </w:p>
+    <w:p>
+      <w:pPr>
+        <w:pStyle w:val="PargrafodaLista"/>
+        <w:jc w:val="center"/>
+        <w:rPr>
+          <w:rStyle w:val="Hyperlink"/>
+          <w:rFonts w:ascii="NSimSun" w:eastAsia="NSimSun" w:hAnsi="NSimSun"/>
+          <w:color w:val="auto"/>
+          <w:sz w:val="32"/>
+          <w:szCs w:val="32"/>
+          <w:u w:val="none"/>
+        </w:rPr>
+      </w:pPr>
+      <w:r>
+        <w:rPr>
+          <w:noProof/>
+        </w:rPr>
+        <w:drawing>
+          <wp:inline distT="0" distB="0" distL="0" distR="0" wp14:anchorId="06A0653D" wp14:editId="5258778D">
+            <wp:extent cx="6515100" cy="2819400"/>
+            <wp:effectExtent l="0" t="0" r="0" b="0"/>
+            <wp:docPr id="119" name="Imagem 119"/>
+            <wp:cNvGraphicFramePr>
+              <a:graphicFrameLocks xmlns:a="http://schemas.openxmlformats.org/drawingml/2006/main" noChangeAspect="1"/>
+            </wp:cNvGraphicFramePr>
+            <a:graphic xmlns:a="http://schemas.openxmlformats.org/drawingml/2006/main">
+              <a:graphicData uri="http://schemas.openxmlformats.org/drawingml/2006/picture">
+                <pic:pic xmlns:pic="http://schemas.openxmlformats.org/drawingml/2006/picture">
+                  <pic:nvPicPr>
+                    <pic:cNvPr id="1" name=""/>
+                    <pic:cNvPicPr/>
+                  </pic:nvPicPr>
+                  <pic:blipFill>
+                    <a:blip r:embed="rId126"/>
+                    <a:stretch>
+                      <a:fillRect/>
+                    </a:stretch>
+                  </pic:blipFill>
+                  <pic:spPr>
+                    <a:xfrm>
+                      <a:off x="0" y="0"/>
+                      <a:ext cx="6515100" cy="2819400"/>
+                    </a:xfrm>
+                    <a:prstGeom prst="rect">
+                      <a:avLst/>
+                    </a:prstGeom>
+                  </pic:spPr>
+                </pic:pic>
+              </a:graphicData>
+            </a:graphic>
+          </wp:inline>
+        </w:drawing>
+      </w:r>
+    </w:p>
+    <w:p>
+      <w:pPr>
+        <w:pStyle w:val="PargrafodaLista"/>
+        <w:jc w:val="center"/>
+        <w:rPr>
+          <w:rStyle w:val="Hyperlink"/>
+          <w:rFonts w:ascii="NSimSun" w:eastAsia="NSimSun" w:hAnsi="NSimSun"/>
+          <w:color w:val="auto"/>
+          <w:sz w:val="32"/>
+          <w:szCs w:val="32"/>
+          <w:u w:val="none"/>
+        </w:rPr>
+      </w:pPr>
+      <w:proofErr w:type="spellStart"/>
+      <w:r>
+        <w:rPr>
+          <w:rStyle w:val="Hyperlink"/>
+          <w:rFonts w:ascii="NSimSun" w:eastAsia="NSimSun" w:hAnsi="NSimSun"/>
+          <w:b/>
+          <w:bCs/>
+          <w:color w:val="BF8F00" w:themeColor="accent4" w:themeShade="BF"/>
+          <w:sz w:val="32"/>
+          <w:szCs w:val="32"/>
+          <w:u w:val="none"/>
+        </w:rPr>
+        <w:t>Required</w:t>
+      </w:r>
+      <w:proofErr w:type="spellEnd"/>
+      <w:r>
+        <w:rPr>
+          <w:rStyle w:val="Hyperlink"/>
+          <w:rFonts w:ascii="NSimSun" w:eastAsia="NSimSun" w:hAnsi="NSimSun"/>
+          <w:b/>
+          <w:bCs/>
+          <w:color w:val="BF8F00" w:themeColor="accent4" w:themeShade="BF"/>
+          <w:sz w:val="32"/>
+          <w:szCs w:val="32"/>
+          <w:u w:val="none"/>
+        </w:rPr>
+        <w:t xml:space="preserve"> </w:t>
+      </w:r>
+      <w:r>
+        <w:rPr>
+          <w:rStyle w:val="Hyperlink"/>
+          <w:rFonts w:ascii="NSimSun" w:eastAsia="NSimSun" w:hAnsi="NSimSun"/>
+          <w:color w:val="auto"/>
+          <w:sz w:val="32"/>
+          <w:szCs w:val="32"/>
+          <w:u w:val="none"/>
+        </w:rPr>
+        <w:t xml:space="preserve">Por padrão não deixa a </w:t>
+      </w:r>
+      <w:proofErr w:type="spellStart"/>
+      <w:r>
+        <w:rPr>
+          <w:rStyle w:val="Hyperlink"/>
+          <w:rFonts w:ascii="NSimSun" w:eastAsia="NSimSun" w:hAnsi="NSimSun"/>
+          <w:color w:val="auto"/>
+          <w:sz w:val="32"/>
+          <w:szCs w:val="32"/>
+          <w:u w:val="none"/>
+        </w:rPr>
+        <w:t>textarea</w:t>
+      </w:r>
+      <w:proofErr w:type="spellEnd"/>
+      <w:r>
+        <w:rPr>
+          <w:rStyle w:val="Hyperlink"/>
+          <w:rFonts w:ascii="NSimSun" w:eastAsia="NSimSun" w:hAnsi="NSimSun"/>
+          <w:color w:val="auto"/>
+          <w:sz w:val="32"/>
+          <w:szCs w:val="32"/>
+          <w:u w:val="none"/>
+        </w:rPr>
+        <w:t xml:space="preserve"> ficar vazia:</w:t>
+      </w:r>
+    </w:p>
+    <w:p>
+      <w:pPr>
+        <w:pStyle w:val="PargrafodaLista"/>
+        <w:jc w:val="center"/>
+        <w:rPr>
+          <w:rStyle w:val="Hyperlink"/>
+          <w:rFonts w:ascii="NSimSun" w:eastAsia="NSimSun" w:hAnsi="NSimSun"/>
+          <w:color w:val="auto"/>
+          <w:sz w:val="32"/>
+          <w:szCs w:val="32"/>
+          <w:u w:val="none"/>
+        </w:rPr>
+      </w:pPr>
+      <w:r>
+        <w:rPr>
+          <w:noProof/>
+        </w:rPr>
+        <w:drawing>
+          <wp:inline distT="0" distB="0" distL="0" distR="0" wp14:anchorId="63A4704A" wp14:editId="3674AD76">
+            <wp:extent cx="5505450" cy="5295900"/>
+            <wp:effectExtent l="0" t="0" r="0" b="0"/>
+            <wp:docPr id="120" name="Imagem 120"/>
+            <wp:cNvGraphicFramePr>
+              <a:graphicFrameLocks xmlns:a="http://schemas.openxmlformats.org/drawingml/2006/main" noChangeAspect="1"/>
+            </wp:cNvGraphicFramePr>
+            <a:graphic xmlns:a="http://schemas.openxmlformats.org/drawingml/2006/main">
+              <a:graphicData uri="http://schemas.openxmlformats.org/drawingml/2006/picture">
+                <pic:pic xmlns:pic="http://schemas.openxmlformats.org/drawingml/2006/picture">
+                  <pic:nvPicPr>
+                    <pic:cNvPr id="1" name=""/>
+                    <pic:cNvPicPr/>
+                  </pic:nvPicPr>
+                  <pic:blipFill>
+                    <a:blip r:embed="rId127"/>
+                    <a:stretch>
+                      <a:fillRect/>
+                    </a:stretch>
+                  </pic:blipFill>
+                  <pic:spPr>
+                    <a:xfrm>
+                      <a:off x="0" y="0"/>
+                      <a:ext cx="5505450" cy="5295900"/>
+                    </a:xfrm>
+                    <a:prstGeom prst="rect">
+                      <a:avLst/>
+                    </a:prstGeom>
+                  </pic:spPr>
+                </pic:pic>
+              </a:graphicData>
+            </a:graphic>
+          </wp:inline>
+        </w:drawing>
+      </w:r>
+    </w:p>
+    <w:p>
+      <w:pPr>
+        <w:pStyle w:val="PargrafodaLista"/>
+        <w:jc w:val="center"/>
+        <w:rPr>
+          <w:rStyle w:val="Hyperlink"/>
+          <w:rFonts w:ascii="NSimSun" w:eastAsia="NSimSun" w:hAnsi="NSimSun"/>
+          <w:color w:val="auto"/>
+          <w:sz w:val="32"/>
+          <w:szCs w:val="32"/>
+          <w:u w:val="none"/>
+        </w:rPr>
+      </w:pPr>
+      <w:r>
+        <w:rPr>
+          <w:rStyle w:val="Hyperlink"/>
+          <w:rFonts w:ascii="NSimSun" w:eastAsia="NSimSun" w:hAnsi="NSimSun"/>
+          <w:color w:val="auto"/>
+          <w:sz w:val="32"/>
+          <w:szCs w:val="32"/>
+          <w:u w:val="none"/>
+        </w:rPr>
+        <w:t xml:space="preserve">Mas a mensagem padrão fica </w:t>
+      </w:r>
+      <w:r>
+        <w:rPr>
+          <w:rStyle w:val="Hyperlink"/>
+          <w:rFonts w:ascii="NSimSun" w:eastAsia="NSimSun" w:hAnsi="NSimSun"/>
+          <w:color w:val="auto"/>
+          <w:sz w:val="32"/>
+          <w:szCs w:val="32"/>
+          <w:u w:val="none"/>
+        </w:rPr>
+        <w:t>em inglês, podemos traduzir a mensagem:</w:t>
+      </w:r>
+    </w:p>
+    <w:p>
+      <w:pPr>
+        <w:pStyle w:val="PargrafodaLista"/>
+        <w:jc w:val="center"/>
+        <w:rPr>
+          <w:rStyle w:val="Hyperlink"/>
+          <w:rFonts w:ascii="NSimSun" w:eastAsia="NSimSun" w:hAnsi="NSimSun"/>
+          <w:color w:val="auto"/>
+          <w:sz w:val="32"/>
+          <w:szCs w:val="32"/>
+          <w:u w:val="none"/>
+        </w:rPr>
+      </w:pPr>
+      <w:r>
+        <w:rPr>
+          <w:noProof/>
+        </w:rPr>
+        <w:drawing>
+          <wp:inline distT="0" distB="0" distL="0" distR="0" wp14:anchorId="04AF4A3F" wp14:editId="53C014AC">
+            <wp:extent cx="6686550" cy="2886075"/>
+            <wp:effectExtent l="0" t="0" r="0" b="9525"/>
+            <wp:docPr id="121" name="Imagem 121"/>
+            <wp:cNvGraphicFramePr>
+              <a:graphicFrameLocks xmlns:a="http://schemas.openxmlformats.org/drawingml/2006/main" noChangeAspect="1"/>
+            </wp:cNvGraphicFramePr>
+            <a:graphic xmlns:a="http://schemas.openxmlformats.org/drawingml/2006/main">
+              <a:graphicData uri="http://schemas.openxmlformats.org/drawingml/2006/picture">
+                <pic:pic xmlns:pic="http://schemas.openxmlformats.org/drawingml/2006/picture">
+                  <pic:nvPicPr>
+                    <pic:cNvPr id="1" name=""/>
+                    <pic:cNvPicPr/>
+                  </pic:nvPicPr>
+                  <pic:blipFill>
+                    <a:blip r:embed="rId128"/>
+                    <a:stretch>
+                      <a:fillRect/>
+                    </a:stretch>
+                  </pic:blipFill>
+                  <pic:spPr>
+                    <a:xfrm>
+                      <a:off x="0" y="0"/>
+                      <a:ext cx="6686550" cy="2886075"/>
+                    </a:xfrm>
+                    <a:prstGeom prst="rect">
+                      <a:avLst/>
+                    </a:prstGeom>
+                  </pic:spPr>
+                </pic:pic>
+              </a:graphicData>
+            </a:graphic>
+          </wp:inline>
+        </w:drawing>
+      </w:r>
+    </w:p>
+    <w:p>
+      <w:pPr>
+        <w:pStyle w:val="PargrafodaLista"/>
+        <w:jc w:val="center"/>
+        <w:rPr>
+          <w:rStyle w:val="Hyperlink"/>
+          <w:rFonts w:ascii="NSimSun" w:eastAsia="NSimSun" w:hAnsi="NSimSun"/>
+          <w:b/>
+          <w:bCs/>
+          <w:color w:val="FFC000"/>
+          <w:sz w:val="32"/>
+          <w:szCs w:val="32"/>
+          <w:u w:val="none"/>
+        </w:rPr>
+      </w:pPr>
+      <w:r>
+        <w:rPr>
+          <w:rStyle w:val="Hyperlink"/>
+          <w:rFonts w:ascii="NSimSun" w:eastAsia="NSimSun" w:hAnsi="NSimSun"/>
+          <w:color w:val="auto"/>
+          <w:sz w:val="32"/>
+          <w:szCs w:val="32"/>
+          <w:u w:val="none"/>
+        </w:rPr>
+        <w:t xml:space="preserve">A função </w:t>
+      </w:r>
+      <w:proofErr w:type="spellStart"/>
+      <w:r>
+        <w:rPr>
+          <w:rStyle w:val="Hyperlink"/>
+          <w:rFonts w:ascii="NSimSun" w:eastAsia="NSimSun" w:hAnsi="NSimSun"/>
+          <w:b/>
+          <w:bCs/>
+          <w:color w:val="FFC000"/>
+          <w:sz w:val="32"/>
+          <w:szCs w:val="32"/>
+          <w:highlight w:val="darkBlue"/>
+          <w:u w:val="none"/>
+        </w:rPr>
+        <w:t>onInvalid</w:t>
+      </w:r>
+      <w:proofErr w:type="spellEnd"/>
+      <w:r>
+        <w:rPr>
+          <w:rStyle w:val="Hyperlink"/>
+          <w:rFonts w:ascii="NSimSun" w:eastAsia="NSimSun" w:hAnsi="NSimSun"/>
+          <w:color w:val="FFC000"/>
+          <w:sz w:val="32"/>
+          <w:szCs w:val="32"/>
+          <w:u w:val="none"/>
+        </w:rPr>
+        <w:t xml:space="preserve"> </w:t>
+      </w:r>
+      <w:r>
+        <w:rPr>
+          <w:rStyle w:val="Hyperlink"/>
+          <w:rFonts w:ascii="NSimSun" w:eastAsia="NSimSun" w:hAnsi="NSimSun"/>
+          <w:color w:val="auto"/>
+          <w:sz w:val="32"/>
+          <w:szCs w:val="32"/>
+          <w:u w:val="none"/>
+        </w:rPr>
+        <w:t xml:space="preserve">é acionada quando o campo é inválido e dispara a função criada </w:t>
+      </w:r>
+      <w:proofErr w:type="spellStart"/>
+      <w:r>
+        <w:rPr>
+          <w:rStyle w:val="Hyperlink"/>
+          <w:rFonts w:ascii="NSimSun" w:eastAsia="NSimSun" w:hAnsi="NSimSun"/>
+          <w:b/>
+          <w:bCs/>
+          <w:color w:val="FFC000"/>
+          <w:sz w:val="32"/>
+          <w:szCs w:val="32"/>
+          <w:highlight w:val="darkBlue"/>
+          <w:u w:val="none"/>
+        </w:rPr>
+        <w:t>handleNewCommentInvalid</w:t>
+      </w:r>
+      <w:proofErr w:type="spellEnd"/>
+    </w:p>
+    <w:p>
+      <w:pPr>
+        <w:pStyle w:val="PargrafodaLista"/>
+        <w:jc w:val="center"/>
+        <w:rPr>
+          <w:rStyle w:val="Hyperlink"/>
+          <w:rFonts w:ascii="NSimSun" w:eastAsia="NSimSun" w:hAnsi="NSimSun"/>
+          <w:b/>
+          <w:bCs/>
+          <w:color w:val="FFC000"/>
+          <w:sz w:val="32"/>
+          <w:szCs w:val="32"/>
+        </w:rPr>
+      </w:pPr>
+      <w:r>
+        <w:rPr>
+          <w:noProof/>
+        </w:rPr>
+        <w:drawing>
+          <wp:inline distT="0" distB="0" distL="0" distR="0" wp14:anchorId="5E4E2EA5" wp14:editId="78604E93">
+            <wp:extent cx="5467350" cy="1238250"/>
+            <wp:effectExtent l="0" t="0" r="0" b="0"/>
+            <wp:docPr id="125" name="Imagem 125"/>
+            <wp:cNvGraphicFramePr>
+              <a:graphicFrameLocks xmlns:a="http://schemas.openxmlformats.org/drawingml/2006/main" noChangeAspect="1"/>
+            </wp:cNvGraphicFramePr>
+            <a:graphic xmlns:a="http://schemas.openxmlformats.org/drawingml/2006/main">
+              <a:graphicData uri="http://schemas.openxmlformats.org/drawingml/2006/picture">
+                <pic:pic xmlns:pic="http://schemas.openxmlformats.org/drawingml/2006/picture">
+                  <pic:nvPicPr>
+                    <pic:cNvPr id="1" name=""/>
+                    <pic:cNvPicPr/>
+                  </pic:nvPicPr>
+                  <pic:blipFill>
+                    <a:blip r:embed="rId129"/>
+                    <a:stretch>
+                      <a:fillRect/>
+                    </a:stretch>
+                  </pic:blipFill>
+                  <pic:spPr>
+                    <a:xfrm>
+                      <a:off x="0" y="0"/>
+                      <a:ext cx="5467350" cy="1238250"/>
+                    </a:xfrm>
+                    <a:prstGeom prst="rect">
+                      <a:avLst/>
+                    </a:prstGeom>
+                  </pic:spPr>
+                </pic:pic>
+              </a:graphicData>
+            </a:graphic>
+          </wp:inline>
+        </w:drawing>
+      </w:r>
+    </w:p>
+    <w:p>
+      <w:pPr>
+        <w:pStyle w:val="PargrafodaLista"/>
+        <w:jc w:val="center"/>
+        <w:rPr>
+          <w:rStyle w:val="Hyperlink"/>
+          <w:rFonts w:ascii="NSimSun" w:eastAsia="NSimSun" w:hAnsi="NSimSun"/>
+          <w:color w:val="auto"/>
+          <w:sz w:val="32"/>
+          <w:szCs w:val="32"/>
+          <w:u w:val="none"/>
+        </w:rPr>
+      </w:pPr>
+      <w:proofErr w:type="spellStart"/>
+      <w:r>
+        <w:rPr>
+          <w:rStyle w:val="Hyperlink"/>
+          <w:rFonts w:ascii="NSimSun" w:eastAsia="NSimSun" w:hAnsi="NSimSun"/>
+          <w:b/>
+          <w:bCs/>
+          <w:color w:val="BF8F00" w:themeColor="accent4" w:themeShade="BF"/>
+          <w:sz w:val="32"/>
+          <w:szCs w:val="32"/>
+          <w:highlight w:val="darkBlue"/>
+          <w:u w:val="none"/>
+        </w:rPr>
+        <w:t>SetCustomValidity</w:t>
+      </w:r>
+      <w:proofErr w:type="spellEnd"/>
+      <w:r>
+        <w:rPr>
+          <w:rStyle w:val="Hyperlink"/>
+          <w:rFonts w:ascii="NSimSun" w:eastAsia="NSimSun" w:hAnsi="NSimSun"/>
+          <w:b/>
+          <w:bCs/>
+          <w:color w:val="BF8F00" w:themeColor="accent4" w:themeShade="BF"/>
+          <w:sz w:val="32"/>
+          <w:szCs w:val="32"/>
+          <w:u w:val="none"/>
+        </w:rPr>
+        <w:t xml:space="preserve"> </w:t>
+      </w:r>
+      <w:r>
+        <w:rPr>
+          <w:rStyle w:val="Hyperlink"/>
+          <w:rFonts w:ascii="NSimSun" w:eastAsia="NSimSun" w:hAnsi="NSimSun"/>
+          <w:color w:val="auto"/>
+          <w:sz w:val="32"/>
+          <w:szCs w:val="32"/>
+          <w:u w:val="none"/>
+        </w:rPr>
+        <w:t>Customiza a mensagem padrão para (</w:t>
+      </w:r>
+      <w:r>
+        <w:rPr>
+          <w:rStyle w:val="Hyperlink"/>
+          <w:rFonts w:ascii="NSimSun" w:eastAsia="NSimSun" w:hAnsi="NSimSun"/>
+          <w:b/>
+          <w:bCs/>
+          <w:color w:val="00B050"/>
+          <w:sz w:val="32"/>
+          <w:szCs w:val="32"/>
+          <w:u w:val="none"/>
+        </w:rPr>
+        <w:t>‘Esse campo é obrigatório</w:t>
+      </w:r>
+      <w:r>
+        <w:rPr>
+          <w:rStyle w:val="Hyperlink"/>
+          <w:rFonts w:ascii="NSimSun" w:eastAsia="NSimSun" w:hAnsi="NSimSun"/>
+          <w:b/>
+          <w:bCs/>
+          <w:color w:val="00B050"/>
+          <w:sz w:val="32"/>
+          <w:szCs w:val="32"/>
+          <w:u w:val="none"/>
+        </w:rPr>
+        <w:t>’</w:t>
+      </w:r>
+      <w:r>
+        <w:rPr>
+          <w:rStyle w:val="Hyperlink"/>
+          <w:rFonts w:ascii="NSimSun" w:eastAsia="NSimSun" w:hAnsi="NSimSun"/>
+          <w:color w:val="auto"/>
+          <w:sz w:val="32"/>
+          <w:szCs w:val="32"/>
+          <w:u w:val="none"/>
+        </w:rPr>
+        <w:t>)</w:t>
+      </w:r>
+    </w:p>
+    <w:p>
+      <w:pPr>
+        <w:pStyle w:val="PargrafodaLista"/>
+        <w:jc w:val="center"/>
+        <w:rPr>
+          <w:rStyle w:val="Hyperlink"/>
+          <w:rFonts w:ascii="NSimSun" w:eastAsia="NSimSun" w:hAnsi="NSimSun"/>
+          <w:color w:val="auto"/>
+          <w:sz w:val="32"/>
+          <w:szCs w:val="32"/>
+          <w:u w:val="none"/>
+        </w:rPr>
+      </w:pPr>
+      <w:r>
+        <w:rPr>
+          <w:rStyle w:val="Hyperlink"/>
+          <w:rFonts w:ascii="NSimSun" w:eastAsia="NSimSun" w:hAnsi="NSimSun"/>
+          <w:color w:val="auto"/>
+          <w:sz w:val="32"/>
+          <w:szCs w:val="32"/>
+          <w:u w:val="none"/>
+        </w:rPr>
+        <w:t xml:space="preserve">Porém ao inserir essa função </w:t>
+      </w:r>
+      <w:proofErr w:type="spellStart"/>
+      <w:r>
+        <w:rPr>
+          <w:rStyle w:val="Hyperlink"/>
+          <w:rFonts w:ascii="NSimSun" w:eastAsia="NSimSun" w:hAnsi="NSimSun"/>
+          <w:color w:val="auto"/>
+          <w:sz w:val="32"/>
+          <w:szCs w:val="32"/>
+          <w:u w:val="none"/>
+        </w:rPr>
+        <w:t>onInvalid</w:t>
+      </w:r>
+      <w:proofErr w:type="spellEnd"/>
+      <w:r>
+        <w:rPr>
+          <w:rStyle w:val="Hyperlink"/>
+          <w:rFonts w:ascii="NSimSun" w:eastAsia="NSimSun" w:hAnsi="NSimSun"/>
+          <w:color w:val="auto"/>
+          <w:sz w:val="32"/>
+          <w:szCs w:val="32"/>
+          <w:u w:val="none"/>
+        </w:rPr>
+        <w:t xml:space="preserve"> o campo fica permanente invalidado, é preciso fazer voltar ao padrão.</w:t>
+      </w:r>
+    </w:p>
+    <w:p>
+      <w:pPr>
+        <w:pStyle w:val="PargrafodaLista"/>
+        <w:jc w:val="center"/>
+        <w:rPr>
+          <w:rStyle w:val="Hyperlink"/>
+          <w:rFonts w:ascii="NSimSun" w:eastAsia="NSimSun" w:hAnsi="NSimSun"/>
+          <w:color w:val="auto"/>
+          <w:sz w:val="32"/>
+          <w:szCs w:val="32"/>
+          <w:u w:val="none"/>
+        </w:rPr>
+      </w:pPr>
+      <w:r>
+        <w:rPr>
+          <w:rStyle w:val="Hyperlink"/>
+          <w:rFonts w:ascii="NSimSun" w:eastAsia="NSimSun" w:hAnsi="NSimSun"/>
+          <w:color w:val="auto"/>
+          <w:sz w:val="32"/>
+          <w:szCs w:val="32"/>
+          <w:u w:val="none"/>
+        </w:rPr>
+        <w:t xml:space="preserve">Para isso utilizamos a função já criada que captura os elementos do </w:t>
+      </w:r>
+      <w:proofErr w:type="spellStart"/>
+      <w:r>
+        <w:rPr>
+          <w:rStyle w:val="Hyperlink"/>
+          <w:rFonts w:ascii="NSimSun" w:eastAsia="NSimSun" w:hAnsi="NSimSun"/>
+          <w:color w:val="auto"/>
+          <w:sz w:val="32"/>
+          <w:szCs w:val="32"/>
+          <w:u w:val="none"/>
+        </w:rPr>
+        <w:t>textbox</w:t>
+      </w:r>
+      <w:proofErr w:type="spellEnd"/>
+    </w:p>
+    <w:p>
+      <w:pPr>
+        <w:pStyle w:val="PargrafodaLista"/>
+        <w:jc w:val="center"/>
+        <w:rPr>
+          <w:rStyle w:val="Hyperlink"/>
+          <w:rFonts w:ascii="NSimSun" w:eastAsia="NSimSun" w:hAnsi="NSimSun"/>
+          <w:color w:val="auto"/>
+          <w:sz w:val="32"/>
+          <w:szCs w:val="32"/>
+          <w:u w:val="none"/>
+        </w:rPr>
+      </w:pPr>
+    </w:p>
+    <w:p>
+      <w:pPr>
+        <w:pStyle w:val="PargrafodaLista"/>
+        <w:jc w:val="center"/>
+        <w:rPr>
+          <w:rStyle w:val="Hyperlink"/>
+          <w:rFonts w:ascii="NSimSun" w:eastAsia="NSimSun" w:hAnsi="NSimSun"/>
+          <w:color w:val="auto"/>
+          <w:sz w:val="32"/>
+          <w:szCs w:val="32"/>
+          <w:u w:val="none"/>
+        </w:rPr>
+      </w:pPr>
+      <w:r>
+        <w:rPr>
+          <w:rStyle w:val="Hyperlink"/>
+          <w:rFonts w:ascii="NSimSun" w:eastAsia="NSimSun" w:hAnsi="NSimSun"/>
+          <w:color w:val="auto"/>
+          <w:sz w:val="32"/>
+          <w:szCs w:val="32"/>
+          <w:u w:val="none"/>
+        </w:rPr>
+        <w:t xml:space="preserve">Criando a função Aplaudir em </w:t>
+      </w:r>
+      <w:proofErr w:type="spellStart"/>
+      <w:r>
+        <w:rPr>
+          <w:rStyle w:val="Hyperlink"/>
+          <w:rFonts w:ascii="NSimSun" w:eastAsia="NSimSun" w:hAnsi="NSimSun"/>
+          <w:color w:val="auto"/>
+          <w:sz w:val="32"/>
+          <w:szCs w:val="32"/>
+          <w:u w:val="none"/>
+        </w:rPr>
+        <w:t>Comment.jsx</w:t>
+      </w:r>
+      <w:proofErr w:type="spellEnd"/>
+    </w:p>
+    <w:p>
+      <w:pPr>
+        <w:pStyle w:val="PargrafodaLista"/>
+        <w:jc w:val="center"/>
+        <w:rPr>
+          <w:rStyle w:val="Hyperlink"/>
+          <w:rFonts w:ascii="NSimSun" w:eastAsia="NSimSun" w:hAnsi="NSimSun"/>
+          <w:color w:val="auto"/>
+          <w:sz w:val="32"/>
+          <w:szCs w:val="32"/>
+          <w:u w:val="none"/>
+        </w:rPr>
+      </w:pPr>
+      <w:r>
+        <w:rPr>
+          <w:noProof/>
+        </w:rPr>
+        <w:drawing>
+          <wp:inline distT="0" distB="0" distL="0" distR="0" wp14:anchorId="7379292B" wp14:editId="0A2D5002">
+            <wp:extent cx="3790950" cy="923925"/>
+            <wp:effectExtent l="0" t="0" r="0" b="9525"/>
+            <wp:docPr id="112" name="Imagem 112"/>
+            <wp:cNvGraphicFramePr>
+              <a:graphicFrameLocks xmlns:a="http://schemas.openxmlformats.org/drawingml/2006/main" noChangeAspect="1"/>
+            </wp:cNvGraphicFramePr>
+            <a:graphic xmlns:a="http://schemas.openxmlformats.org/drawingml/2006/main">
+              <a:graphicData uri="http://schemas.openxmlformats.org/drawingml/2006/picture">
+                <pic:pic xmlns:pic="http://schemas.openxmlformats.org/drawingml/2006/picture">
+                  <pic:nvPicPr>
+                    <pic:cNvPr id="1" name=""/>
+                    <pic:cNvPicPr/>
+                  </pic:nvPicPr>
+                  <pic:blipFill>
+                    <a:blip r:embed="rId130"/>
+                    <a:stretch>
+                      <a:fillRect/>
+                    </a:stretch>
+                  </pic:blipFill>
+                  <pic:spPr>
+                    <a:xfrm>
+                      <a:off x="0" y="0"/>
+                      <a:ext cx="3790950" cy="923925"/>
+                    </a:xfrm>
+                    <a:prstGeom prst="rect">
+                      <a:avLst/>
+                    </a:prstGeom>
+                  </pic:spPr>
+                </pic:pic>
+              </a:graphicData>
+            </a:graphic>
+          </wp:inline>
+        </w:drawing>
+      </w:r>
+    </w:p>
+    <w:p>
+      <w:pPr>
+        <w:pStyle w:val="PargrafodaLista"/>
+        <w:jc w:val="center"/>
+        <w:rPr>
+          <w:rStyle w:val="Hyperlink"/>
+          <w:rFonts w:ascii="NSimSun" w:eastAsia="NSimSun" w:hAnsi="NSimSun"/>
+          <w:color w:val="auto"/>
+          <w:sz w:val="32"/>
+          <w:szCs w:val="32"/>
+          <w:u w:val="none"/>
+        </w:rPr>
+      </w:pPr>
+      <w:proofErr w:type="spellStart"/>
+      <w:r>
+        <w:rPr>
+          <w:rStyle w:val="Hyperlink"/>
+          <w:rFonts w:ascii="NSimSun" w:eastAsia="NSimSun" w:hAnsi="NSimSun"/>
+          <w:b/>
+          <w:bCs/>
+          <w:color w:val="FFC000"/>
+          <w:sz w:val="32"/>
+          <w:szCs w:val="32"/>
+          <w:highlight w:val="darkBlue"/>
+          <w:u w:val="none"/>
+        </w:rPr>
+        <w:t>Onclick</w:t>
+      </w:r>
+      <w:proofErr w:type="spellEnd"/>
+      <w:r>
+        <w:rPr>
+          <w:rStyle w:val="Hyperlink"/>
+          <w:rFonts w:ascii="NSimSun" w:eastAsia="NSimSun" w:hAnsi="NSimSun"/>
+          <w:b/>
+          <w:bCs/>
+          <w:color w:val="FFC000"/>
+          <w:sz w:val="32"/>
+          <w:szCs w:val="32"/>
+          <w:highlight w:val="darkBlue"/>
+          <w:u w:val="none"/>
+        </w:rPr>
+        <w:t xml:space="preserve"> </w:t>
+      </w:r>
+      <w:r>
+        <w:rPr>
+          <w:rStyle w:val="Hyperlink"/>
+          <w:rFonts w:ascii="NSimSun" w:eastAsia="NSimSun" w:hAnsi="NSimSun"/>
+          <w:b/>
+          <w:bCs/>
+          <w:color w:val="0070C0"/>
+          <w:sz w:val="32"/>
+          <w:szCs w:val="32"/>
+          <w:highlight w:val="darkBlue"/>
+          <w:u w:val="none"/>
+        </w:rPr>
+        <w:t>= {</w:t>
+      </w:r>
+      <w:proofErr w:type="spellStart"/>
+      <w:r>
+        <w:rPr>
+          <w:rStyle w:val="Hyperlink"/>
+          <w:rFonts w:ascii="NSimSun" w:eastAsia="NSimSun" w:hAnsi="NSimSun"/>
+          <w:color w:val="FFC000"/>
+          <w:sz w:val="32"/>
+          <w:szCs w:val="32"/>
+          <w:highlight w:val="darkBlue"/>
+          <w:u w:val="none"/>
+        </w:rPr>
+        <w:t>handleLikeComent</w:t>
+      </w:r>
+      <w:proofErr w:type="spellEnd"/>
+      <w:r>
+        <w:rPr>
+          <w:rStyle w:val="Hyperlink"/>
+          <w:rFonts w:ascii="NSimSun" w:eastAsia="NSimSun" w:hAnsi="NSimSun"/>
+          <w:b/>
+          <w:bCs/>
+          <w:color w:val="0070C0"/>
+          <w:sz w:val="32"/>
+          <w:szCs w:val="32"/>
+          <w:highlight w:val="darkBlue"/>
+          <w:u w:val="none"/>
+        </w:rPr>
+        <w:t>}</w:t>
+      </w:r>
+      <w:r>
+        <w:rPr>
+          <w:rStyle w:val="Hyperlink"/>
+          <w:rFonts w:ascii="NSimSun" w:eastAsia="NSimSun" w:hAnsi="NSimSun"/>
+          <w:b/>
+          <w:bCs/>
+          <w:color w:val="0070C0"/>
+          <w:sz w:val="32"/>
+          <w:szCs w:val="32"/>
+          <w:u w:val="none"/>
+        </w:rPr>
+        <w:t xml:space="preserve"> </w:t>
+      </w:r>
+      <w:r>
+        <w:rPr>
+          <w:rStyle w:val="Hyperlink"/>
+          <w:rFonts w:ascii="NSimSun" w:eastAsia="NSimSun" w:hAnsi="NSimSun"/>
+          <w:color w:val="auto"/>
+          <w:sz w:val="32"/>
+          <w:szCs w:val="32"/>
+          <w:u w:val="none"/>
+        </w:rPr>
+        <w:t>ao clicar executa a função que da o Like</w:t>
+      </w:r>
+    </w:p>
+    <w:p>
+      <w:pPr>
+        <w:pStyle w:val="PargrafodaLista"/>
+        <w:jc w:val="center"/>
+        <w:rPr>
+          <w:rStyle w:val="Hyperlink"/>
+          <w:rFonts w:ascii="NSimSun" w:eastAsia="NSimSun" w:hAnsi="NSimSun"/>
+          <w:color w:val="auto"/>
+          <w:sz w:val="32"/>
+          <w:szCs w:val="32"/>
+          <w:u w:val="none"/>
+        </w:rPr>
+      </w:pPr>
+      <w:bookmarkStart w:id="5" w:name="_Hlk175683467"/>
+      <w:r>
+        <w:rPr>
+          <w:rStyle w:val="Hyperlink"/>
+          <w:rFonts w:ascii="NSimSun" w:eastAsia="NSimSun" w:hAnsi="NSimSun"/>
+          <w:color w:val="auto"/>
+          <w:sz w:val="32"/>
+          <w:szCs w:val="32"/>
+          <w:u w:val="none"/>
+        </w:rPr>
+        <w:t>Lembre</w:t>
+      </w:r>
+      <w:bookmarkEnd w:id="5"/>
+      <w:r>
+        <w:rPr>
+          <w:rStyle w:val="Hyperlink"/>
+          <w:rFonts w:ascii="NSimSun" w:eastAsia="NSimSun" w:hAnsi="NSimSun"/>
+          <w:color w:val="auto"/>
+          <w:sz w:val="32"/>
+          <w:szCs w:val="32"/>
+          <w:u w:val="none"/>
+        </w:rPr>
+        <w:t xml:space="preserve">-se </w:t>
+      </w:r>
+      <w:proofErr w:type="spellStart"/>
+      <w:r>
+        <w:rPr>
+          <w:rStyle w:val="Hyperlink"/>
+          <w:rFonts w:ascii="NSimSun" w:eastAsia="NSimSun" w:hAnsi="NSimSun"/>
+          <w:color w:val="auto"/>
+          <w:sz w:val="32"/>
+          <w:szCs w:val="32"/>
+          <w:u w:val="none"/>
+        </w:rPr>
+        <w:t>qe</w:t>
+      </w:r>
+      <w:proofErr w:type="spellEnd"/>
+      <w:r>
+        <w:rPr>
+          <w:rStyle w:val="Hyperlink"/>
+          <w:rFonts w:ascii="NSimSun" w:eastAsia="NSimSun" w:hAnsi="NSimSun"/>
+          <w:color w:val="auto"/>
+          <w:sz w:val="32"/>
+          <w:szCs w:val="32"/>
+          <w:u w:val="none"/>
+        </w:rPr>
+        <w:t xml:space="preserve"> tudo que é alterado usamos o </w:t>
+      </w:r>
+      <w:proofErr w:type="spellStart"/>
+      <w:r>
+        <w:rPr>
+          <w:rStyle w:val="Hyperlink"/>
+          <w:rFonts w:ascii="NSimSun" w:eastAsia="NSimSun" w:hAnsi="NSimSun"/>
+          <w:color w:val="auto"/>
+          <w:sz w:val="32"/>
+          <w:szCs w:val="32"/>
+          <w:u w:val="none"/>
+        </w:rPr>
+        <w:t>useState</w:t>
+      </w:r>
+      <w:proofErr w:type="spellEnd"/>
+    </w:p>
+    <w:p>
+      <w:pPr>
+        <w:pStyle w:val="PargrafodaLista"/>
+        <w:jc w:val="center"/>
+        <w:rPr>
+          <w:rStyle w:val="Hyperlink"/>
+          <w:rFonts w:ascii="NSimSun" w:eastAsia="NSimSun" w:hAnsi="NSimSun"/>
+          <w:color w:val="auto"/>
+          <w:sz w:val="32"/>
+          <w:szCs w:val="32"/>
+          <w:u w:val="none"/>
+        </w:rPr>
+      </w:pPr>
+      <w:r>
+        <w:rPr>
+          <w:noProof/>
+        </w:rPr>
+        <w:drawing>
+          <wp:inline distT="0" distB="0" distL="0" distR="0" wp14:anchorId="50F497D2" wp14:editId="52713DFC">
+            <wp:extent cx="4410075" cy="981075"/>
+            <wp:effectExtent l="0" t="0" r="9525" b="9525"/>
+            <wp:docPr id="122" name="Imagem 122"/>
+            <wp:cNvGraphicFramePr>
+              <a:graphicFrameLocks xmlns:a="http://schemas.openxmlformats.org/drawingml/2006/main" noChangeAspect="1"/>
+            </wp:cNvGraphicFramePr>
+            <a:graphic xmlns:a="http://schemas.openxmlformats.org/drawingml/2006/main">
+              <a:graphicData uri="http://schemas.openxmlformats.org/drawingml/2006/picture">
+                <pic:pic xmlns:pic="http://schemas.openxmlformats.org/drawingml/2006/picture">
+                  <pic:nvPicPr>
+                    <pic:cNvPr id="1" name=""/>
+                    <pic:cNvPicPr/>
+                  </pic:nvPicPr>
+                  <pic:blipFill>
+                    <a:blip r:embed="rId131"/>
+                    <a:stretch>
+                      <a:fillRect/>
+                    </a:stretch>
+                  </pic:blipFill>
+                  <pic:spPr>
+                    <a:xfrm>
+                      <a:off x="0" y="0"/>
+                      <a:ext cx="4410075" cy="981075"/>
+                    </a:xfrm>
+                    <a:prstGeom prst="rect">
+                      <a:avLst/>
+                    </a:prstGeom>
+                  </pic:spPr>
+                </pic:pic>
+              </a:graphicData>
+            </a:graphic>
+          </wp:inline>
+        </w:drawing>
+      </w:r>
+    </w:p>
+    <w:p>
+      <w:pPr>
+        <w:pStyle w:val="PargrafodaLista"/>
+        <w:numPr>
+          <w:ilvl w:val="0"/>
+          <w:numId w:val="9"/>
+        </w:numPr>
+        <w:shd w:val="clear" w:color="auto" w:fill="F2F2F2" w:themeFill="background1" w:themeFillShade="F2"/>
+        <w:spacing w:after="0" w:line="360" w:lineRule="atLeast"/>
+        <w:jc w:val="center"/>
+        <w:rPr>
+          <w:rStyle w:val="Hyperlink"/>
+          <w:rFonts w:ascii="NSimSun" w:eastAsia="NSimSun" w:hAnsi="NSimSun"/>
+          <w:color w:val="auto"/>
+          <w:sz w:val="32"/>
+          <w:szCs w:val="32"/>
+          <w:u w:val="none"/>
+        </w:rPr>
+      </w:pPr>
+      <w:r>
+        <w:rPr>
+          <w:rFonts w:ascii="Consolas" w:eastAsia="Times New Roman" w:hAnsi="Consolas" w:cs="Times New Roman"/>
+          <w:i/>
+          <w:iCs/>
+          <w:color w:val="9966B8"/>
+          <w:sz w:val="27"/>
+          <w:szCs w:val="27"/>
+          <w:shd w:val="clear" w:color="auto" w:fill="000000" w:themeFill="text1"/>
+          <w:lang w:eastAsia="pt-BR"/>
+        </w:rPr>
+        <w:t>const</w:t>
+      </w:r>
+      <w:r>
+        <w:rPr>
+          <w:rFonts w:ascii="Consolas" w:eastAsia="Times New Roman" w:hAnsi="Consolas" w:cs="Times New Roman"/>
+          <w:color w:val="6688CC"/>
+          <w:sz w:val="27"/>
+          <w:szCs w:val="27"/>
+          <w:shd w:val="clear" w:color="auto" w:fill="000000" w:themeFill="text1"/>
+          <w:lang w:eastAsia="pt-BR"/>
+        </w:rPr>
+        <w:t xml:space="preserve"> [</w:t>
+      </w:r>
+      <w:proofErr w:type="spellStart"/>
+      <w:r>
+        <w:rPr>
+          <w:rFonts w:ascii="Consolas" w:eastAsia="Times New Roman" w:hAnsi="Consolas" w:cs="Times New Roman"/>
+          <w:color w:val="6688CC"/>
+          <w:sz w:val="27"/>
+          <w:szCs w:val="27"/>
+          <w:shd w:val="clear" w:color="auto" w:fill="000000" w:themeFill="text1"/>
+          <w:lang w:eastAsia="pt-BR"/>
+        </w:rPr>
+        <w:t>likeCount</w:t>
+      </w:r>
+      <w:proofErr w:type="spellEnd"/>
+      <w:r>
+        <w:rPr>
+          <w:rFonts w:ascii="Consolas" w:eastAsia="Times New Roman" w:hAnsi="Consolas" w:cs="Times New Roman"/>
+          <w:color w:val="6688CC"/>
+          <w:sz w:val="27"/>
+          <w:szCs w:val="27"/>
+          <w:shd w:val="clear" w:color="auto" w:fill="000000" w:themeFill="text1"/>
+          <w:lang w:eastAsia="pt-BR"/>
+        </w:rPr>
+        <w:t xml:space="preserve">, </w:t>
+      </w:r>
+      <w:proofErr w:type="spellStart"/>
+      <w:r>
+        <w:rPr>
+          <w:rFonts w:ascii="Consolas" w:eastAsia="Times New Roman" w:hAnsi="Consolas" w:cs="Times New Roman"/>
+          <w:color w:val="DDBB88"/>
+          <w:sz w:val="27"/>
+          <w:szCs w:val="27"/>
+          <w:shd w:val="clear" w:color="auto" w:fill="000000" w:themeFill="text1"/>
+          <w:lang w:eastAsia="pt-BR"/>
+        </w:rPr>
+        <w:t>setLikeCount</w:t>
+      </w:r>
+      <w:proofErr w:type="spellEnd"/>
+      <w:r>
+        <w:rPr>
+          <w:rFonts w:ascii="Consolas" w:eastAsia="Times New Roman" w:hAnsi="Consolas" w:cs="Times New Roman"/>
+          <w:color w:val="6688CC"/>
+          <w:sz w:val="27"/>
+          <w:szCs w:val="27"/>
+          <w:shd w:val="clear" w:color="auto" w:fill="000000" w:themeFill="text1"/>
+          <w:lang w:eastAsia="pt-BR"/>
+        </w:rPr>
+        <w:t xml:space="preserve">] </w:t>
+      </w:r>
+      <w:r>
+        <w:rPr>
+          <w:rFonts w:ascii="Consolas" w:eastAsia="Times New Roman" w:hAnsi="Consolas" w:cs="Times New Roman"/>
+          <w:color w:val="225588"/>
+          <w:sz w:val="27"/>
+          <w:szCs w:val="27"/>
+          <w:shd w:val="clear" w:color="auto" w:fill="000000" w:themeFill="text1"/>
+          <w:lang w:eastAsia="pt-BR"/>
+        </w:rPr>
+        <w:t>=</w:t>
+      </w:r>
+      <w:r>
+        <w:rPr>
+          <w:rFonts w:ascii="Consolas" w:eastAsia="Times New Roman" w:hAnsi="Consolas" w:cs="Times New Roman"/>
+          <w:color w:val="6688CC"/>
+          <w:sz w:val="27"/>
+          <w:szCs w:val="27"/>
+          <w:shd w:val="clear" w:color="auto" w:fill="000000" w:themeFill="text1"/>
+          <w:lang w:eastAsia="pt-BR"/>
+        </w:rPr>
+        <w:t xml:space="preserve"> </w:t>
+      </w:r>
+      <w:proofErr w:type="spellStart"/>
+      <w:proofErr w:type="gramStart"/>
+      <w:r>
+        <w:rPr>
+          <w:rFonts w:ascii="Consolas" w:eastAsia="Times New Roman" w:hAnsi="Consolas" w:cs="Times New Roman"/>
+          <w:color w:val="DDBB88"/>
+          <w:sz w:val="27"/>
+          <w:szCs w:val="27"/>
+          <w:shd w:val="clear" w:color="auto" w:fill="000000" w:themeFill="text1"/>
+          <w:lang w:eastAsia="pt-BR"/>
+        </w:rPr>
+        <w:t>useState</w:t>
+      </w:r>
+      <w:proofErr w:type="spellEnd"/>
+      <w:r>
+        <w:rPr>
+          <w:rFonts w:ascii="Consolas" w:eastAsia="Times New Roman" w:hAnsi="Consolas" w:cs="Times New Roman"/>
+          <w:color w:val="6688CC"/>
+          <w:sz w:val="27"/>
+          <w:szCs w:val="27"/>
+          <w:shd w:val="clear" w:color="auto" w:fill="000000" w:themeFill="text1"/>
+          <w:lang w:eastAsia="pt-BR"/>
+        </w:rPr>
+        <w:t>(</w:t>
+      </w:r>
+      <w:proofErr w:type="gramEnd"/>
+      <w:r>
+        <w:rPr>
+          <w:rFonts w:ascii="Consolas" w:eastAsia="Times New Roman" w:hAnsi="Consolas" w:cs="Times New Roman"/>
+          <w:color w:val="F280D0"/>
+          <w:sz w:val="27"/>
+          <w:szCs w:val="27"/>
+          <w:shd w:val="clear" w:color="auto" w:fill="000000" w:themeFill="text1"/>
+          <w:lang w:eastAsia="pt-BR"/>
+        </w:rPr>
+        <w:t>0</w:t>
+      </w:r>
+      <w:r>
+        <w:rPr>
+          <w:rFonts w:ascii="Consolas" w:eastAsia="Times New Roman" w:hAnsi="Consolas" w:cs="Times New Roman"/>
+          <w:color w:val="6688CC"/>
+          <w:sz w:val="27"/>
+          <w:szCs w:val="27"/>
+          <w:shd w:val="clear" w:color="auto" w:fill="000000" w:themeFill="text1"/>
+          <w:lang w:eastAsia="pt-BR"/>
+        </w:rPr>
+        <w:t>);</w:t>
+      </w:r>
+      <w:r>
+        <w:rPr>
+          <w:rFonts w:ascii="Consolas" w:eastAsia="Times New Roman" w:hAnsi="Consolas" w:cs="Times New Roman"/>
+          <w:color w:val="6688CC"/>
+          <w:sz w:val="27"/>
+          <w:szCs w:val="27"/>
+          <w:lang w:eastAsia="pt-BR"/>
+        </w:rPr>
+        <w:t xml:space="preserve"> </w:t>
+      </w:r>
+      <w:r>
+        <w:rPr>
+          <w:rStyle w:val="Hyperlink"/>
+          <w:rFonts w:ascii="NSimSun" w:eastAsia="NSimSun" w:hAnsi="NSimSun"/>
+          <w:color w:val="auto"/>
+          <w:sz w:val="32"/>
+          <w:szCs w:val="32"/>
+          <w:u w:val="none"/>
+          <w:shd w:val="clear" w:color="auto" w:fill="F2F2F2" w:themeFill="background1" w:themeFillShade="F2"/>
+        </w:rPr>
+        <w:t xml:space="preserve">Criamos </w:t>
+      </w:r>
+      <w:r>
+        <w:rPr>
+          <w:rStyle w:val="Hyperlink"/>
+          <w:rFonts w:ascii="NSimSun" w:eastAsia="NSimSun" w:hAnsi="NSimSun"/>
+          <w:color w:val="auto"/>
+          <w:sz w:val="32"/>
+          <w:szCs w:val="32"/>
+          <w:u w:val="none"/>
+          <w:shd w:val="clear" w:color="auto" w:fill="F2F2F2" w:themeFill="background1" w:themeFillShade="F2"/>
+        </w:rPr>
+        <w:t xml:space="preserve">o </w:t>
+      </w:r>
+      <w:proofErr w:type="spellStart"/>
+      <w:r>
+        <w:rPr>
+          <w:rStyle w:val="Hyperlink"/>
+          <w:rFonts w:ascii="NSimSun" w:eastAsia="NSimSun" w:hAnsi="NSimSun"/>
+          <w:color w:val="auto"/>
+          <w:sz w:val="32"/>
+          <w:szCs w:val="32"/>
+          <w:u w:val="none"/>
+          <w:shd w:val="clear" w:color="auto" w:fill="F2F2F2" w:themeFill="background1" w:themeFillShade="F2"/>
+        </w:rPr>
+        <w:t>useState</w:t>
+      </w:r>
+      <w:proofErr w:type="spellEnd"/>
+      <w:r>
+        <w:rPr>
+          <w:rStyle w:val="Hyperlink"/>
+          <w:rFonts w:ascii="NSimSun" w:eastAsia="NSimSun" w:hAnsi="NSimSun"/>
+          <w:color w:val="auto"/>
+          <w:sz w:val="32"/>
+          <w:szCs w:val="32"/>
+          <w:u w:val="none"/>
+          <w:shd w:val="clear" w:color="auto" w:fill="F2F2F2" w:themeFill="background1" w:themeFillShade="F2"/>
+        </w:rPr>
+        <w:t xml:space="preserve"> </w:t>
+      </w:r>
+      <w:r>
+        <w:rPr>
+          <w:rStyle w:val="Hyperlink"/>
+          <w:rFonts w:ascii="NSimSun" w:eastAsia="NSimSun" w:hAnsi="NSimSun"/>
+          <w:color w:val="auto"/>
+          <w:sz w:val="32"/>
+          <w:szCs w:val="32"/>
+          <w:u w:val="none"/>
+          <w:shd w:val="clear" w:color="auto" w:fill="F2F2F2" w:themeFill="background1" w:themeFillShade="F2"/>
+        </w:rPr>
+        <w:t>valor inicial</w:t>
+      </w:r>
+      <w:r>
+        <w:rPr>
+          <w:rStyle w:val="Hyperlink"/>
+          <w:rFonts w:ascii="NSimSun" w:eastAsia="NSimSun" w:hAnsi="NSimSun"/>
+          <w:color w:val="auto"/>
+          <w:sz w:val="32"/>
+          <w:szCs w:val="32"/>
+          <w:u w:val="none"/>
+          <w:shd w:val="clear" w:color="auto" w:fill="F2F2F2" w:themeFill="background1" w:themeFillShade="F2"/>
+        </w:rPr>
+        <w:t xml:space="preserve"> 0 </w:t>
+      </w:r>
+      <w:r>
+        <w:rPr>
+          <w:rStyle w:val="Hyperlink"/>
+          <w:rFonts w:ascii="NSimSun" w:eastAsia="NSimSun" w:hAnsi="NSimSun"/>
+          <w:color w:val="auto"/>
+          <w:sz w:val="32"/>
+          <w:szCs w:val="32"/>
+          <w:u w:val="none"/>
+          <w:shd w:val="clear" w:color="auto" w:fill="F2F2F2" w:themeFill="background1" w:themeFillShade="F2"/>
+        </w:rPr>
+        <w:t>para o estado</w:t>
+      </w:r>
+      <w:r>
+        <w:rPr>
+          <w:rStyle w:val="Hyperlink"/>
+          <w:rFonts w:ascii="NSimSun" w:eastAsia="NSimSun" w:hAnsi="NSimSun"/>
+          <w:color w:val="auto"/>
+          <w:sz w:val="32"/>
+          <w:szCs w:val="32"/>
+          <w:u w:val="none"/>
+          <w:shd w:val="clear" w:color="auto" w:fill="F2F2F2" w:themeFill="background1" w:themeFillShade="F2"/>
+        </w:rPr>
+        <w:t xml:space="preserve"> </w:t>
+      </w:r>
+      <w:proofErr w:type="spellStart"/>
+      <w:r>
+        <w:rPr>
+          <w:rStyle w:val="Hyperlink"/>
+          <w:rFonts w:ascii="NSimSun" w:eastAsia="NSimSun" w:hAnsi="NSimSun"/>
+          <w:color w:val="auto"/>
+          <w:sz w:val="32"/>
+          <w:szCs w:val="32"/>
+          <w:u w:val="none"/>
+          <w:shd w:val="clear" w:color="auto" w:fill="F2F2F2" w:themeFill="background1" w:themeFillShade="F2"/>
+        </w:rPr>
+        <w:t>likeCount</w:t>
+      </w:r>
+      <w:proofErr w:type="spellEnd"/>
+    </w:p>
+    <w:p>
+      <w:pPr>
+        <w:pStyle w:val="PargrafodaLista"/>
+        <w:numPr>
+          <w:ilvl w:val="0"/>
+          <w:numId w:val="9"/>
+        </w:numPr>
+        <w:shd w:val="clear" w:color="auto" w:fill="FFFFFF" w:themeFill="background1"/>
+        <w:spacing w:after="0" w:line="360" w:lineRule="atLeast"/>
+        <w:ind w:left="360"/>
+        <w:jc w:val="center"/>
+        <w:rPr>
+          <w:rFonts w:ascii="Consolas" w:eastAsia="Times New Roman" w:hAnsi="Consolas" w:cs="Times New Roman"/>
+          <w:color w:val="6688CC"/>
+          <w:sz w:val="27"/>
+          <w:szCs w:val="27"/>
+          <w:lang w:eastAsia="pt-BR"/>
+        </w:rPr>
+      </w:pPr>
+      <w:proofErr w:type="spellStart"/>
+      <w:r>
+        <w:rPr>
+          <w:rFonts w:ascii="Consolas" w:eastAsia="Times New Roman" w:hAnsi="Consolas" w:cs="Times New Roman"/>
+          <w:i/>
+          <w:iCs/>
+          <w:color w:val="9966B8"/>
+          <w:sz w:val="27"/>
+          <w:szCs w:val="27"/>
+          <w:shd w:val="clear" w:color="auto" w:fill="000000" w:themeFill="text1"/>
+          <w:lang w:eastAsia="pt-BR"/>
+        </w:rPr>
+        <w:t>function</w:t>
+      </w:r>
+      <w:proofErr w:type="spellEnd"/>
+      <w:r>
+        <w:rPr>
+          <w:rFonts w:ascii="Consolas" w:eastAsia="Times New Roman" w:hAnsi="Consolas" w:cs="Times New Roman"/>
+          <w:color w:val="6688CC"/>
+          <w:sz w:val="27"/>
+          <w:szCs w:val="27"/>
+          <w:shd w:val="clear" w:color="auto" w:fill="000000" w:themeFill="text1"/>
+          <w:lang w:eastAsia="pt-BR"/>
+        </w:rPr>
+        <w:t xml:space="preserve"> </w:t>
+      </w:r>
+      <w:proofErr w:type="spellStart"/>
+      <w:r>
+        <w:rPr>
+          <w:rFonts w:ascii="Consolas" w:eastAsia="Times New Roman" w:hAnsi="Consolas" w:cs="Times New Roman"/>
+          <w:color w:val="DDBB88"/>
+          <w:sz w:val="27"/>
+          <w:szCs w:val="27"/>
+          <w:shd w:val="clear" w:color="auto" w:fill="000000" w:themeFill="text1"/>
+          <w:lang w:eastAsia="pt-BR"/>
+        </w:rPr>
+        <w:t>handleLikeComment</w:t>
+      </w:r>
+      <w:proofErr w:type="spellEnd"/>
+      <w:r>
+        <w:rPr>
+          <w:rFonts w:ascii="Consolas" w:eastAsia="Times New Roman" w:hAnsi="Consolas" w:cs="Times New Roman"/>
+          <w:color w:val="6688CC"/>
+          <w:sz w:val="27"/>
+          <w:szCs w:val="27"/>
+          <w:shd w:val="clear" w:color="auto" w:fill="000000" w:themeFill="text1"/>
+          <w:lang w:eastAsia="pt-BR"/>
+        </w:rPr>
+        <w:t xml:space="preserve"> () {</w:t>
+      </w:r>
+      <w:r>
+        <w:rPr>
+          <w:rFonts w:ascii="Consolas" w:eastAsia="Times New Roman" w:hAnsi="Consolas" w:cs="Times New Roman"/>
+          <w:color w:val="6688CC"/>
+          <w:sz w:val="27"/>
+          <w:szCs w:val="27"/>
+          <w:shd w:val="clear" w:color="auto" w:fill="000000" w:themeFill="text1"/>
+          <w:lang w:eastAsia="pt-BR"/>
+        </w:rPr>
+        <w:t>}</w:t>
+      </w:r>
+      <w:r>
+        <w:rPr>
+          <w:rFonts w:ascii="Consolas" w:eastAsia="Times New Roman" w:hAnsi="Consolas" w:cs="Times New Roman"/>
+          <w:color w:val="6688CC"/>
+          <w:sz w:val="27"/>
+          <w:szCs w:val="27"/>
+          <w:lang w:eastAsia="pt-BR"/>
+        </w:rPr>
+        <w:t xml:space="preserve"> </w:t>
+      </w:r>
+      <w:r>
+        <w:rPr>
+          <w:rStyle w:val="Hyperlink"/>
+          <w:rFonts w:ascii="NSimSun" w:eastAsia="NSimSun" w:hAnsi="NSimSun"/>
+          <w:color w:val="auto"/>
+          <w:sz w:val="32"/>
+          <w:szCs w:val="32"/>
+          <w:u w:val="none"/>
+          <w:shd w:val="clear" w:color="auto" w:fill="F2F2F2" w:themeFill="background1" w:themeFillShade="F2"/>
+        </w:rPr>
+        <w:t>criamos</w:t>
+      </w:r>
+      <w:r>
+        <w:rPr>
+          <w:rStyle w:val="Hyperlink"/>
+          <w:rFonts w:ascii="NSimSun" w:eastAsia="NSimSun" w:hAnsi="NSimSun"/>
+          <w:color w:val="auto"/>
+          <w:sz w:val="32"/>
+          <w:szCs w:val="32"/>
+          <w:u w:val="none"/>
+          <w:shd w:val="clear" w:color="auto" w:fill="F2F2F2" w:themeFill="background1" w:themeFillShade="F2"/>
+        </w:rPr>
+        <w:t xml:space="preserve"> a função na qual vai ser executada a partir do </w:t>
+      </w:r>
+      <w:proofErr w:type="spellStart"/>
+      <w:r>
+        <w:rPr>
+          <w:rStyle w:val="Hyperlink"/>
+          <w:rFonts w:ascii="NSimSun" w:eastAsia="NSimSun" w:hAnsi="NSimSun"/>
+          <w:color w:val="auto"/>
+          <w:sz w:val="32"/>
+          <w:szCs w:val="32"/>
+          <w:u w:val="none"/>
+          <w:shd w:val="clear" w:color="auto" w:fill="F2F2F2" w:themeFill="background1" w:themeFillShade="F2"/>
+        </w:rPr>
+        <w:t>onClick</w:t>
+      </w:r>
+      <w:proofErr w:type="spellEnd"/>
+      <w:r>
+        <w:rPr>
+          <w:rStyle w:val="Hyperlink"/>
+          <w:rFonts w:ascii="NSimSun" w:eastAsia="NSimSun" w:hAnsi="NSimSun"/>
+          <w:color w:val="auto"/>
+          <w:sz w:val="32"/>
+          <w:szCs w:val="32"/>
+          <w:u w:val="none"/>
+          <w:shd w:val="clear" w:color="auto" w:fill="F2F2F2" w:themeFill="background1" w:themeFillShade="F2"/>
+        </w:rPr>
+        <w:t xml:space="preserve"> criado anteriormente </w:t>
+      </w:r>
+    </w:p>
+    <w:p>
+      <w:pPr>
+        <w:pStyle w:val="PargrafodaLista"/>
+        <w:numPr>
+          <w:ilvl w:val="0"/>
+          <w:numId w:val="9"/>
+        </w:numPr>
+        <w:shd w:val="clear" w:color="auto" w:fill="F2F2F2" w:themeFill="background1" w:themeFillShade="F2"/>
+        <w:spacing w:after="0" w:line="360" w:lineRule="atLeast"/>
+        <w:jc w:val="center"/>
+        <w:rPr>
+          <w:rFonts w:ascii="NSimSun" w:eastAsia="NSimSun" w:hAnsi="NSimSun"/>
+          <w:sz w:val="32"/>
+          <w:szCs w:val="32"/>
+        </w:rPr>
+      </w:pPr>
+      <w:proofErr w:type="spellStart"/>
+      <w:proofErr w:type="gramStart"/>
+      <w:r>
+        <w:rPr>
+          <w:rFonts w:ascii="Consolas" w:eastAsia="Times New Roman" w:hAnsi="Consolas" w:cs="Times New Roman"/>
+          <w:color w:val="DDBB88"/>
+          <w:sz w:val="27"/>
+          <w:szCs w:val="27"/>
+          <w:shd w:val="clear" w:color="auto" w:fill="000000" w:themeFill="text1"/>
+          <w:lang w:eastAsia="pt-BR"/>
+        </w:rPr>
+        <w:t>setLikeCount</w:t>
+      </w:r>
+      <w:proofErr w:type="spellEnd"/>
+      <w:r>
+        <w:rPr>
+          <w:rFonts w:ascii="Consolas" w:eastAsia="Times New Roman" w:hAnsi="Consolas" w:cs="Times New Roman"/>
+          <w:color w:val="6688CC"/>
+          <w:sz w:val="27"/>
+          <w:szCs w:val="27"/>
+          <w:shd w:val="clear" w:color="auto" w:fill="000000" w:themeFill="text1"/>
+          <w:lang w:eastAsia="pt-BR"/>
+        </w:rPr>
+        <w:t>(</w:t>
+      </w:r>
+      <w:proofErr w:type="spellStart"/>
+      <w:proofErr w:type="gramEnd"/>
+      <w:r>
+        <w:rPr>
+          <w:rFonts w:ascii="Consolas" w:eastAsia="Times New Roman" w:hAnsi="Consolas" w:cs="Times New Roman"/>
+          <w:color w:val="6688CC"/>
+          <w:sz w:val="27"/>
+          <w:szCs w:val="27"/>
+          <w:shd w:val="clear" w:color="auto" w:fill="000000" w:themeFill="text1"/>
+          <w:lang w:eastAsia="pt-BR"/>
+        </w:rPr>
+        <w:t>likeCount</w:t>
+      </w:r>
+      <w:proofErr w:type="spellEnd"/>
+      <w:r>
+        <w:rPr>
+          <w:rFonts w:ascii="Consolas" w:eastAsia="Times New Roman" w:hAnsi="Consolas" w:cs="Times New Roman"/>
+          <w:color w:val="6688CC"/>
+          <w:sz w:val="27"/>
+          <w:szCs w:val="27"/>
+          <w:shd w:val="clear" w:color="auto" w:fill="000000" w:themeFill="text1"/>
+          <w:lang w:eastAsia="pt-BR"/>
+        </w:rPr>
+        <w:t xml:space="preserve"> </w:t>
+      </w:r>
+      <w:r>
+        <w:rPr>
+          <w:rFonts w:ascii="Consolas" w:eastAsia="Times New Roman" w:hAnsi="Consolas" w:cs="Times New Roman"/>
+          <w:color w:val="225588"/>
+          <w:sz w:val="27"/>
+          <w:szCs w:val="27"/>
+          <w:shd w:val="clear" w:color="auto" w:fill="000000" w:themeFill="text1"/>
+          <w:lang w:eastAsia="pt-BR"/>
+        </w:rPr>
+        <w:t>+</w:t>
+      </w:r>
+      <w:r>
+        <w:rPr>
+          <w:rFonts w:ascii="Consolas" w:eastAsia="Times New Roman" w:hAnsi="Consolas" w:cs="Times New Roman"/>
+          <w:color w:val="6688CC"/>
+          <w:sz w:val="27"/>
+          <w:szCs w:val="27"/>
+          <w:shd w:val="clear" w:color="auto" w:fill="000000" w:themeFill="text1"/>
+          <w:lang w:eastAsia="pt-BR"/>
+        </w:rPr>
+        <w:t xml:space="preserve"> </w:t>
+      </w:r>
+      <w:r>
+        <w:rPr>
+          <w:rFonts w:ascii="Consolas" w:eastAsia="Times New Roman" w:hAnsi="Consolas" w:cs="Times New Roman"/>
+          <w:color w:val="F280D0"/>
+          <w:sz w:val="27"/>
+          <w:szCs w:val="27"/>
+          <w:shd w:val="clear" w:color="auto" w:fill="000000" w:themeFill="text1"/>
+          <w:lang w:eastAsia="pt-BR"/>
+        </w:rPr>
+        <w:t>1</w:t>
+      </w:r>
+      <w:r>
+        <w:rPr>
+          <w:rFonts w:ascii="Consolas" w:eastAsia="Times New Roman" w:hAnsi="Consolas" w:cs="Times New Roman"/>
+          <w:color w:val="6688CC"/>
+          <w:sz w:val="27"/>
+          <w:szCs w:val="27"/>
+          <w:shd w:val="clear" w:color="auto" w:fill="000000" w:themeFill="text1"/>
+          <w:lang w:eastAsia="pt-BR"/>
+        </w:rPr>
+        <w:t>);</w:t>
+      </w:r>
+      <w:r>
+        <w:rPr>
+          <w:rFonts w:ascii="Consolas" w:eastAsia="Times New Roman" w:hAnsi="Consolas" w:cs="Times New Roman"/>
+          <w:color w:val="6688CC"/>
+          <w:sz w:val="27"/>
+          <w:szCs w:val="27"/>
+          <w:shd w:val="clear" w:color="auto" w:fill="000000" w:themeFill="text1"/>
+          <w:lang w:eastAsia="pt-BR"/>
+        </w:rPr>
+        <w:t xml:space="preserve"> </w:t>
+      </w:r>
+      <w:proofErr w:type="spellStart"/>
+      <w:r>
+        <w:rPr>
+          <w:rFonts w:ascii="Consolas" w:eastAsia="Times New Roman" w:hAnsi="Consolas" w:cs="Times New Roman"/>
+          <w:color w:val="DDBB88"/>
+          <w:sz w:val="27"/>
+          <w:szCs w:val="27"/>
+          <w:shd w:val="clear" w:color="auto" w:fill="000000" w:themeFill="text1"/>
+          <w:lang w:eastAsia="pt-BR"/>
+        </w:rPr>
+        <w:t>setLikeCount</w:t>
+      </w:r>
+      <w:proofErr w:type="spellEnd"/>
+      <w:r>
+        <w:rPr>
+          <w:rStyle w:val="Hyperlink"/>
+          <w:rFonts w:ascii="NSimSun" w:eastAsia="NSimSun" w:hAnsi="NSimSun"/>
+          <w:color w:val="auto"/>
+          <w:sz w:val="32"/>
+          <w:szCs w:val="32"/>
+          <w:u w:val="none"/>
+          <w:shd w:val="clear" w:color="auto" w:fill="F2F2F2" w:themeFill="background1" w:themeFillShade="F2"/>
+        </w:rPr>
+        <w:t xml:space="preserve"> </w:t>
+      </w:r>
+      <w:r>
+        <w:rPr>
+          <w:rStyle w:val="Hyperlink"/>
+          <w:rFonts w:ascii="NSimSun" w:eastAsia="NSimSun" w:hAnsi="NSimSun"/>
+          <w:color w:val="auto"/>
+          <w:sz w:val="32"/>
+          <w:szCs w:val="32"/>
+          <w:u w:val="none"/>
+          <w:shd w:val="clear" w:color="auto" w:fill="F2F2F2" w:themeFill="background1" w:themeFillShade="F2"/>
+        </w:rPr>
+        <w:t xml:space="preserve">executa a função que compara o valor </w:t>
+      </w:r>
+      <w:r>
+        <w:rPr>
+          <w:rStyle w:val="Hyperlink"/>
+          <w:rFonts w:ascii="NSimSun" w:eastAsia="NSimSun" w:hAnsi="NSimSun"/>
+          <w:color w:val="auto"/>
+          <w:sz w:val="32"/>
+          <w:szCs w:val="32"/>
+          <w:u w:val="none"/>
+          <w:shd w:val="clear" w:color="auto" w:fill="F2F2F2" w:themeFill="background1" w:themeFillShade="F2"/>
+        </w:rPr>
+        <w:t xml:space="preserve">atual de </w:t>
+      </w:r>
+      <w:proofErr w:type="spellStart"/>
+      <w:r>
+        <w:rPr>
+          <w:rStyle w:val="Hyperlink"/>
+          <w:rFonts w:ascii="NSimSun" w:eastAsia="NSimSun" w:hAnsi="NSimSun"/>
+          <w:color w:val="auto"/>
+          <w:sz w:val="32"/>
+          <w:szCs w:val="32"/>
+          <w:u w:val="none"/>
+          <w:shd w:val="clear" w:color="auto" w:fill="F2F2F2" w:themeFill="background1" w:themeFillShade="F2"/>
+        </w:rPr>
+        <w:t>likeCount</w:t>
+      </w:r>
+      <w:proofErr w:type="spellEnd"/>
+      <w:r>
+        <w:rPr>
+          <w:rStyle w:val="Hyperlink"/>
+          <w:rFonts w:ascii="NSimSun" w:eastAsia="NSimSun" w:hAnsi="NSimSun"/>
+          <w:color w:val="auto"/>
+          <w:sz w:val="32"/>
+          <w:szCs w:val="32"/>
+          <w:u w:val="none"/>
+          <w:shd w:val="clear" w:color="auto" w:fill="F2F2F2" w:themeFill="background1" w:themeFillShade="F2"/>
+        </w:rPr>
+        <w:t xml:space="preserve"> e adiciona +1</w:t>
+      </w:r>
     </w:p>
     <w:sectPr>
       <w:pgSz w:w="11906" w:h="16838"/>
@@ -24682,9 +27172,9 @@
     </w:lvl>
   </w:abstractNum>
   <w:abstractNum w:abstractNumId="1" w15:restartNumberingAfterBreak="0">
-    <w:nsid w:val="36854F22"/>
+    <w:nsid w:val="363A0592"/>
     <w:multiLevelType w:val="hybridMultilevel"/>
-    <w:tmpl w:val="37DA2E92"/>
+    <w:tmpl w:val="C5A01CA0"/>
     <w:lvl w:ilvl="0" w:tplc="04160001">
       <w:start w:val="1"/>
       <w:numFmt w:val="bullet"/>
@@ -24795,6 +27285,119 @@
     </w:lvl>
   </w:abstractNum>
   <w:abstractNum w:abstractNumId="2" w15:restartNumberingAfterBreak="0">
+    <w:nsid w:val="36854F22"/>
+    <w:multiLevelType w:val="hybridMultilevel"/>
+    <w:tmpl w:val="37DA2E92"/>
+    <w:lvl w:ilvl="0" w:tplc="04160001">
+      <w:start w:val="1"/>
+      <w:numFmt w:val="bullet"/>
+      <w:lvlText w:val=""/>
+      <w:lvlJc w:val="left"/>
+      <w:pPr>
+        <w:ind w:left="720" w:hanging="360"/>
+      </w:pPr>
+      <w:rPr>
+        <w:rFonts w:ascii="Symbol" w:hAnsi="Symbol" w:hint="default"/>
+      </w:rPr>
+    </w:lvl>
+    <w:lvl w:ilvl="1" w:tplc="04160003" w:tentative="1">
+      <w:start w:val="1"/>
+      <w:numFmt w:val="bullet"/>
+      <w:lvlText w:val="o"/>
+      <w:lvlJc w:val="left"/>
+      <w:pPr>
+        <w:ind w:left="1440" w:hanging="360"/>
+      </w:pPr>
+      <w:rPr>
+        <w:rFonts w:ascii="Courier New" w:hAnsi="Courier New" w:cs="Courier New" w:hint="default"/>
+      </w:rPr>
+    </w:lvl>
+    <w:lvl w:ilvl="2" w:tplc="04160005" w:tentative="1">
+      <w:start w:val="1"/>
+      <w:numFmt w:val="bullet"/>
+      <w:lvlText w:val=""/>
+      <w:lvlJc w:val="left"/>
+      <w:pPr>
+        <w:ind w:left="2160" w:hanging="360"/>
+      </w:pPr>
+      <w:rPr>
+        <w:rFonts w:ascii="Wingdings" w:hAnsi="Wingdings" w:hint="default"/>
+      </w:rPr>
+    </w:lvl>
+    <w:lvl w:ilvl="3" w:tplc="04160001" w:tentative="1">
+      <w:start w:val="1"/>
+      <w:numFmt w:val="bullet"/>
+      <w:lvlText w:val=""/>
+      <w:lvlJc w:val="left"/>
+      <w:pPr>
+        <w:ind w:left="2880" w:hanging="360"/>
+      </w:pPr>
+      <w:rPr>
+        <w:rFonts w:ascii="Symbol" w:hAnsi="Symbol" w:hint="default"/>
+      </w:rPr>
+    </w:lvl>
+    <w:lvl w:ilvl="4" w:tplc="04160003" w:tentative="1">
+      <w:start w:val="1"/>
+      <w:numFmt w:val="bullet"/>
+      <w:lvlText w:val="o"/>
+      <w:lvlJc w:val="left"/>
+      <w:pPr>
+        <w:ind w:left="3600" w:hanging="360"/>
+      </w:pPr>
+      <w:rPr>
+        <w:rFonts w:ascii="Courier New" w:hAnsi="Courier New" w:cs="Courier New" w:hint="default"/>
+      </w:rPr>
+    </w:lvl>
+    <w:lvl w:ilvl="5" w:tplc="04160005" w:tentative="1">
+      <w:start w:val="1"/>
+      <w:numFmt w:val="bullet"/>
+      <w:lvlText w:val=""/>
+      <w:lvlJc w:val="left"/>
+      <w:pPr>
+        <w:ind w:left="4320" w:hanging="360"/>
+      </w:pPr>
+      <w:rPr>
+        <w:rFonts w:ascii="Wingdings" w:hAnsi="Wingdings" w:hint="default"/>
+      </w:rPr>
+    </w:lvl>
+    <w:lvl w:ilvl="6" w:tplc="04160001" w:tentative="1">
+      <w:start w:val="1"/>
+      <w:numFmt w:val="bullet"/>
+      <w:lvlText w:val=""/>
+      <w:lvlJc w:val="left"/>
+      <w:pPr>
+        <w:ind w:left="5040" w:hanging="360"/>
+      </w:pPr>
+      <w:rPr>
+        <w:rFonts w:ascii="Symbol" w:hAnsi="Symbol" w:hint="default"/>
+      </w:rPr>
+    </w:lvl>
+    <w:lvl w:ilvl="7" w:tplc="04160003" w:tentative="1">
+      <w:start w:val="1"/>
+      <w:numFmt w:val="bullet"/>
+      <w:lvlText w:val="o"/>
+      <w:lvlJc w:val="left"/>
+      <w:pPr>
+        <w:ind w:left="5760" w:hanging="360"/>
+      </w:pPr>
+      <w:rPr>
+        <w:rFonts w:ascii="Courier New" w:hAnsi="Courier New" w:cs="Courier New" w:hint="default"/>
+      </w:rPr>
+    </w:lvl>
+    <w:lvl w:ilvl="8" w:tplc="04160005" w:tentative="1">
+      <w:start w:val="1"/>
+      <w:numFmt w:val="bullet"/>
+      <w:lvlText w:val=""/>
+      <w:lvlJc w:val="left"/>
+      <w:pPr>
+        <w:ind w:left="6480" w:hanging="360"/>
+      </w:pPr>
+      <w:rPr>
+        <w:rFonts w:ascii="Wingdings" w:hAnsi="Wingdings" w:hint="default"/>
+      </w:rPr>
+    </w:lvl>
+  </w:abstractNum>
+  <w:abstractNum w:abstractNumId="3" w15:restartNumberingAfterBreak="0">
     <w:nsid w:val="494F1723"/>
     <w:multiLevelType w:val="multilevel"/>
     <w:tmpl w:val="8014DBFC"/>
@@ -24943,7 +27546,7 @@
       </w:rPr>
     </w:lvl>
   </w:abstractNum>
-  <w:abstractNum w:abstractNumId="3" w15:restartNumberingAfterBreak="0">
+  <w:abstractNum w:abstractNumId="4" w15:restartNumberingAfterBreak="0">
     <w:nsid w:val="4A77759D"/>
     <w:multiLevelType w:val="hybridMultilevel"/>
     <w:tmpl w:val="BCF24788"/>
@@ -25029,17 +27632,17 @@
       </w:pPr>
     </w:lvl>
   </w:abstractNum>
-  <w:abstractNum w:abstractNumId="4" w15:restartNumberingAfterBreak="0">
-    <w:nsid w:val="4CAC19C2"/>
+  <w:abstractNum w:abstractNumId="5" w15:restartNumberingAfterBreak="0">
+    <w:nsid w:val="4AD050B8"/>
     <w:multiLevelType w:val="hybridMultilevel"/>
-    <w:tmpl w:val="684451D2"/>
+    <w:tmpl w:val="D624D8A0"/>
     <w:lvl w:ilvl="0" w:tplc="04160001">
       <w:start w:val="1"/>
       <w:numFmt w:val="bullet"/>
       <w:lvlText w:val=""/>
       <w:lvlJc w:val="left"/>
       <w:pPr>
-        <w:ind w:left="720" w:hanging="360"/>
+        <w:ind w:left="2136" w:hanging="360"/>
       </w:pPr>
       <w:rPr>
         <w:rFonts w:ascii="Symbol" w:hAnsi="Symbol" w:hint="default"/>
@@ -25051,7 +27654,7 @@
       <w:lvlText w:val="o"/>
       <w:lvlJc w:val="left"/>
       <w:pPr>
-        <w:ind w:left="1440" w:hanging="360"/>
+        <w:ind w:left="2856" w:hanging="360"/>
       </w:pPr>
       <w:rPr>
         <w:rFonts w:ascii="Courier New" w:hAnsi="Courier New" w:cs="Courier New" w:hint="default"/>
@@ -25063,7 +27666,7 @@
       <w:lvlText w:val=""/>
       <w:lvlJc w:val="left"/>
       <w:pPr>
-        <w:ind w:left="2160" w:hanging="360"/>
+        <w:ind w:left="3576" w:hanging="360"/>
       </w:pPr>
       <w:rPr>
         <w:rFonts w:ascii="Wingdings" w:hAnsi="Wingdings" w:hint="default"/>
@@ -25075,7 +27678,7 @@
       <w:lvlText w:val=""/>
       <w:lvlJc w:val="left"/>
       <w:pPr>
-        <w:ind w:left="2880" w:hanging="360"/>
+        <w:ind w:left="4296" w:hanging="360"/>
       </w:pPr>
       <w:rPr>
         <w:rFonts w:ascii="Symbol" w:hAnsi="Symbol" w:hint="default"/>
@@ -25087,7 +27690,7 @@
       <w:lvlText w:val="o"/>
       <w:lvlJc w:val="left"/>
       <w:pPr>
-        <w:ind w:left="3600" w:hanging="360"/>
+        <w:ind w:left="5016" w:hanging="360"/>
       </w:pPr>
       <w:rPr>
         <w:rFonts w:ascii="Courier New" w:hAnsi="Courier New" w:cs="Courier New" w:hint="default"/>
@@ -25099,7 +27702,7 @@
       <w:lvlText w:val=""/>
       <w:lvlJc w:val="left"/>
       <w:pPr>
-        <w:ind w:left="4320" w:hanging="360"/>
+        <w:ind w:left="5736" w:hanging="360"/>
       </w:pPr>
       <w:rPr>
         <w:rFonts w:ascii="Wingdings" w:hAnsi="Wingdings" w:hint="default"/>
@@ -25111,7 +27714,7 @@
       <w:lvlText w:val=""/>
       <w:lvlJc w:val="left"/>
       <w:pPr>
-        <w:ind w:left="5040" w:hanging="360"/>
+        <w:ind w:left="6456" w:hanging="360"/>
       </w:pPr>
       <w:rPr>
         <w:rFonts w:ascii="Symbol" w:hAnsi="Symbol" w:hint="default"/>
@@ -25123,7 +27726,7 @@
       <w:lvlText w:val="o"/>
       <w:lvlJc w:val="left"/>
       <w:pPr>
-        <w:ind w:left="5760" w:hanging="360"/>
+        <w:ind w:left="7176" w:hanging="360"/>
       </w:pPr>
       <w:rPr>
         <w:rFonts w:ascii="Courier New" w:hAnsi="Courier New" w:cs="Courier New" w:hint="default"/>
@@ -25135,17 +27738,17 @@
       <w:lvlText w:val=""/>
       <w:lvlJc w:val="left"/>
       <w:pPr>
-        <w:ind w:left="6480" w:hanging="360"/>
+        <w:ind w:left="7896" w:hanging="360"/>
       </w:pPr>
       <w:rPr>
         <w:rFonts w:ascii="Wingdings" w:hAnsi="Wingdings" w:hint="default"/>
       </w:rPr>
     </w:lvl>
   </w:abstractNum>
-  <w:abstractNum w:abstractNumId="5" w15:restartNumberingAfterBreak="0">
-    <w:nsid w:val="4D3365C2"/>
+  <w:abstractNum w:abstractNumId="6" w15:restartNumberingAfterBreak="0">
+    <w:nsid w:val="4CAC19C2"/>
     <w:multiLevelType w:val="hybridMultilevel"/>
-    <w:tmpl w:val="0DB2BD48"/>
+    <w:tmpl w:val="684451D2"/>
     <w:lvl w:ilvl="0" w:tplc="04160001">
       <w:start w:val="1"/>
       <w:numFmt w:val="bullet"/>
@@ -25255,23 +27858,258 @@
       </w:rPr>
     </w:lvl>
   </w:abstractNum>
+  <w:abstractNum w:abstractNumId="7" w15:restartNumberingAfterBreak="0">
+    <w:nsid w:val="4D3365C2"/>
+    <w:multiLevelType w:val="hybridMultilevel"/>
+    <w:tmpl w:val="0DB2BD48"/>
+    <w:lvl w:ilvl="0" w:tplc="04160001">
+      <w:start w:val="1"/>
+      <w:numFmt w:val="bullet"/>
+      <w:lvlText w:val=""/>
+      <w:lvlJc w:val="left"/>
+      <w:pPr>
+        <w:ind w:left="720" w:hanging="360"/>
+      </w:pPr>
+      <w:rPr>
+        <w:rFonts w:ascii="Symbol" w:hAnsi="Symbol" w:hint="default"/>
+      </w:rPr>
+    </w:lvl>
+    <w:lvl w:ilvl="1" w:tplc="04160003" w:tentative="1">
+      <w:start w:val="1"/>
+      <w:numFmt w:val="bullet"/>
+      <w:lvlText w:val="o"/>
+      <w:lvlJc w:val="left"/>
+      <w:pPr>
+        <w:ind w:left="1440" w:hanging="360"/>
+      </w:pPr>
+      <w:rPr>
+        <w:rFonts w:ascii="Courier New" w:hAnsi="Courier New" w:cs="Courier New" w:hint="default"/>
+      </w:rPr>
+    </w:lvl>
+    <w:lvl w:ilvl="2" w:tplc="04160005" w:tentative="1">
+      <w:start w:val="1"/>
+      <w:numFmt w:val="bullet"/>
+      <w:lvlText w:val=""/>
+      <w:lvlJc w:val="left"/>
+      <w:pPr>
+        <w:ind w:left="2160" w:hanging="360"/>
+      </w:pPr>
+      <w:rPr>
+        <w:rFonts w:ascii="Wingdings" w:hAnsi="Wingdings" w:hint="default"/>
+      </w:rPr>
+    </w:lvl>
+    <w:lvl w:ilvl="3" w:tplc="04160001" w:tentative="1">
+      <w:start w:val="1"/>
+      <w:numFmt w:val="bullet"/>
+      <w:lvlText w:val=""/>
+      <w:lvlJc w:val="left"/>
+      <w:pPr>
+        <w:ind w:left="2880" w:hanging="360"/>
+      </w:pPr>
+      <w:rPr>
+        <w:rFonts w:ascii="Symbol" w:hAnsi="Symbol" w:hint="default"/>
+      </w:rPr>
+    </w:lvl>
+    <w:lvl w:ilvl="4" w:tplc="04160003" w:tentative="1">
+      <w:start w:val="1"/>
+      <w:numFmt w:val="bullet"/>
+      <w:lvlText w:val="o"/>
+      <w:lvlJc w:val="left"/>
+      <w:pPr>
+        <w:ind w:left="3600" w:hanging="360"/>
+      </w:pPr>
+      <w:rPr>
+        <w:rFonts w:ascii="Courier New" w:hAnsi="Courier New" w:cs="Courier New" w:hint="default"/>
+      </w:rPr>
+    </w:lvl>
+    <w:lvl w:ilvl="5" w:tplc="04160005" w:tentative="1">
+      <w:start w:val="1"/>
+      <w:numFmt w:val="bullet"/>
+      <w:lvlText w:val=""/>
+      <w:lvlJc w:val="left"/>
+      <w:pPr>
+        <w:ind w:left="4320" w:hanging="360"/>
+      </w:pPr>
+      <w:rPr>
+        <w:rFonts w:ascii="Wingdings" w:hAnsi="Wingdings" w:hint="default"/>
+      </w:rPr>
+    </w:lvl>
+    <w:lvl w:ilvl="6" w:tplc="04160001" w:tentative="1">
+      <w:start w:val="1"/>
+      <w:numFmt w:val="bullet"/>
+      <w:lvlText w:val=""/>
+      <w:lvlJc w:val="left"/>
+      <w:pPr>
+        <w:ind w:left="5040" w:hanging="360"/>
+      </w:pPr>
+      <w:rPr>
+        <w:rFonts w:ascii="Symbol" w:hAnsi="Symbol" w:hint="default"/>
+      </w:rPr>
+    </w:lvl>
+    <w:lvl w:ilvl="7" w:tplc="04160003" w:tentative="1">
+      <w:start w:val="1"/>
+      <w:numFmt w:val="bullet"/>
+      <w:lvlText w:val="o"/>
+      <w:lvlJc w:val="left"/>
+      <w:pPr>
+        <w:ind w:left="5760" w:hanging="360"/>
+      </w:pPr>
+      <w:rPr>
+        <w:rFonts w:ascii="Courier New" w:hAnsi="Courier New" w:cs="Courier New" w:hint="default"/>
+      </w:rPr>
+    </w:lvl>
+    <w:lvl w:ilvl="8" w:tplc="04160005" w:tentative="1">
+      <w:start w:val="1"/>
+      <w:numFmt w:val="bullet"/>
+      <w:lvlText w:val=""/>
+      <w:lvlJc w:val="left"/>
+      <w:pPr>
+        <w:ind w:left="6480" w:hanging="360"/>
+      </w:pPr>
+      <w:rPr>
+        <w:rFonts w:ascii="Wingdings" w:hAnsi="Wingdings" w:hint="default"/>
+      </w:rPr>
+    </w:lvl>
+  </w:abstractNum>
+  <w:abstractNum w:abstractNumId="8" w15:restartNumberingAfterBreak="0">
+    <w:nsid w:val="60BE1AAC"/>
+    <w:multiLevelType w:val="hybridMultilevel"/>
+    <w:tmpl w:val="D4C074E0"/>
+    <w:lvl w:ilvl="0" w:tplc="04160001">
+      <w:start w:val="1"/>
+      <w:numFmt w:val="bullet"/>
+      <w:lvlText w:val=""/>
+      <w:lvlJc w:val="left"/>
+      <w:pPr>
+        <w:ind w:left="720" w:hanging="360"/>
+      </w:pPr>
+      <w:rPr>
+        <w:rFonts w:ascii="Symbol" w:hAnsi="Symbol" w:hint="default"/>
+      </w:rPr>
+    </w:lvl>
+    <w:lvl w:ilvl="1" w:tplc="04160003" w:tentative="1">
+      <w:start w:val="1"/>
+      <w:numFmt w:val="bullet"/>
+      <w:lvlText w:val="o"/>
+      <w:lvlJc w:val="left"/>
+      <w:pPr>
+        <w:ind w:left="1440" w:hanging="360"/>
+      </w:pPr>
+      <w:rPr>
+        <w:rFonts w:ascii="Courier New" w:hAnsi="Courier New" w:cs="Courier New" w:hint="default"/>
+      </w:rPr>
+    </w:lvl>
+    <w:lvl w:ilvl="2" w:tplc="04160005">
+      <w:start w:val="1"/>
+      <w:numFmt w:val="bullet"/>
+      <w:lvlText w:val=""/>
+      <w:lvlJc w:val="left"/>
+      <w:pPr>
+        <w:ind w:left="2160" w:hanging="360"/>
+      </w:pPr>
+      <w:rPr>
+        <w:rFonts w:ascii="Wingdings" w:hAnsi="Wingdings" w:hint="default"/>
+      </w:rPr>
+    </w:lvl>
+    <w:lvl w:ilvl="3" w:tplc="04160001" w:tentative="1">
+      <w:start w:val="1"/>
+      <w:numFmt w:val="bullet"/>
+      <w:lvlText w:val=""/>
+      <w:lvlJc w:val="left"/>
+      <w:pPr>
+        <w:ind w:left="2880" w:hanging="360"/>
+      </w:pPr>
+      <w:rPr>
+        <w:rFonts w:ascii="Symbol" w:hAnsi="Symbol" w:hint="default"/>
+      </w:rPr>
+    </w:lvl>
+    <w:lvl w:ilvl="4" w:tplc="04160003" w:tentative="1">
+      <w:start w:val="1"/>
+      <w:numFmt w:val="bullet"/>
+      <w:lvlText w:val="o"/>
+      <w:lvlJc w:val="left"/>
+      <w:pPr>
+        <w:ind w:left="3600" w:hanging="360"/>
+      </w:pPr>
+      <w:rPr>
+        <w:rFonts w:ascii="Courier New" w:hAnsi="Courier New" w:cs="Courier New" w:hint="default"/>
+      </w:rPr>
+    </w:lvl>
+    <w:lvl w:ilvl="5" w:tplc="04160005" w:tentative="1">
+      <w:start w:val="1"/>
+      <w:numFmt w:val="bullet"/>
+      <w:lvlText w:val=""/>
+      <w:lvlJc w:val="left"/>
+      <w:pPr>
+        <w:ind w:left="4320" w:hanging="360"/>
+      </w:pPr>
+      <w:rPr>
+        <w:rFonts w:ascii="Wingdings" w:hAnsi="Wingdings" w:hint="default"/>
+      </w:rPr>
+    </w:lvl>
+    <w:lvl w:ilvl="6" w:tplc="04160001" w:tentative="1">
+      <w:start w:val="1"/>
+      <w:numFmt w:val="bullet"/>
+      <w:lvlText w:val=""/>
+      <w:lvlJc w:val="left"/>
+      <w:pPr>
+        <w:ind w:left="5040" w:hanging="360"/>
+      </w:pPr>
+      <w:rPr>
+        <w:rFonts w:ascii="Symbol" w:hAnsi="Symbol" w:hint="default"/>
+      </w:rPr>
+    </w:lvl>
+    <w:lvl w:ilvl="7" w:tplc="04160003" w:tentative="1">
+      <w:start w:val="1"/>
+      <w:numFmt w:val="bullet"/>
+      <w:lvlText w:val="o"/>
+      <w:lvlJc w:val="left"/>
+      <w:pPr>
+        <w:ind w:left="5760" w:hanging="360"/>
+      </w:pPr>
+      <w:rPr>
+        <w:rFonts w:ascii="Courier New" w:hAnsi="Courier New" w:cs="Courier New" w:hint="default"/>
+      </w:rPr>
+    </w:lvl>
+    <w:lvl w:ilvl="8" w:tplc="04160005" w:tentative="1">
+      <w:start w:val="1"/>
+      <w:numFmt w:val="bullet"/>
+      <w:lvlText w:val=""/>
+      <w:lvlJc w:val="left"/>
+      <w:pPr>
+        <w:ind w:left="6480" w:hanging="360"/>
+      </w:pPr>
+      <w:rPr>
+        <w:rFonts w:ascii="Wingdings" w:hAnsi="Wingdings" w:hint="default"/>
+      </w:rPr>
+    </w:lvl>
+  </w:abstractNum>
   <w:num w:numId="1">
-    <w:abstractNumId w:val="2"/>
+    <w:abstractNumId w:val="3"/>
   </w:num>
   <w:num w:numId="2">
     <w:abstractNumId w:val="0"/>
   </w:num>
   <w:num w:numId="3">
+    <w:abstractNumId w:val="6"/>
+  </w:num>
+  <w:num w:numId="4">
     <w:abstractNumId w:val="4"/>
   </w:num>
-  <w:num w:numId="4">
-    <w:abstractNumId w:val="3"/>
-  </w:num>
   <w:num w:numId="5">
-    <w:abstractNumId w:val="1"/>
+    <w:abstractNumId w:val="2"/>
   </w:num>
   <w:num w:numId="6">
+    <w:abstractNumId w:val="7"/>
+  </w:num>
+  <w:num w:numId="7">
+    <w:abstractNumId w:val="8"/>
+  </w:num>
+  <w:num w:numId="8">
     <w:abstractNumId w:val="5"/>
+  </w:num>
+  <w:num w:numId="9">
+    <w:abstractNumId w:val="1"/>
   </w:num>
 </w:numbering>
 </file>

</xml_diff>